<commit_message>
Fixed table of contents on behavior document.
</commit_message>
<xml_diff>
--- a/doc/assurance/ZoneWarningService/2-Presentation/zoneAlertBehaviors.docx
+++ b/doc/assurance/ZoneWarningService/2-Presentation/zoneAlertBehaviors.docx
@@ -312,7 +312,7 @@
           </mc:Choice>
           <mc:Fallback>
             <w:pict>
-              <v:line w14:anchorId="0EFB7932" id="Line 3" o:spid="_x0000_s1026" style="position:absolute;z-index:251620352;visibility:visible;mso-wrap-style:square;mso-width-percent:0;mso-height-percent:0;mso-wrap-distance-left:9pt;mso-wrap-distance-top:0;mso-wrap-distance-right:9pt;mso-wrap-distance-bottom:0;mso-position-horizontal:absolute;mso-position-horizontal-relative:text;mso-position-vertical:absolute;mso-position-vertical-relative:page;mso-width-percent:0;mso-height-percent:0;mso-width-relative:page;mso-height-relative:page" from="-18pt,666pt" to="459pt,666pt" o:gfxdata="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" strokecolor="black [3213]" strokeweight="1pt">
+              <v:line w14:anchorId="788C8C4D" id="Line 3" o:spid="_x0000_s1026" style="position:absolute;z-index:251620352;visibility:visible;mso-wrap-style:square;mso-width-percent:0;mso-height-percent:0;mso-wrap-distance-left:9pt;mso-wrap-distance-top:0;mso-wrap-distance-right:9pt;mso-wrap-distance-bottom:0;mso-position-horizontal:absolute;mso-position-horizontal-relative:text;mso-position-vertical:absolute;mso-position-vertical-relative:page;mso-width-percent:0;mso-height-percent:0;mso-width-relative:page;mso-height-relative:page" from="-18pt,666pt" to="459pt,666pt" o:gfxdata="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" strokecolor="black [3213]" strokeweight="1pt">
                 <v:shadow on="t" color="black" opacity="22938f" offset="0"/>
                 <w10:wrap type="tight" anchory="page"/>
               </v:line>
@@ -823,7 +823,7 @@
           </mc:Choice>
           <mc:Fallback>
             <w:pict>
-              <v:line w14:anchorId="59642902" id="Line 3" o:spid="_x0000_s1026" style="position:absolute;z-index:251610112;visibility:visible;mso-wrap-style:square;mso-width-percent:0;mso-height-percent:0;mso-wrap-distance-left:9pt;mso-wrap-distance-top:0;mso-wrap-distance-right:9pt;mso-wrap-distance-bottom:0;mso-position-horizontal:absolute;mso-position-horizontal-relative:text;mso-position-vertical:absolute;mso-position-vertical-relative:page;mso-width-percent:0;mso-height-percent:0;mso-width-relative:page;mso-height-relative:page" from="-18pt,3in" to="459pt,3in" o:gfxdata="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" strokecolor="black [3213]" strokeweight="2pt">
+              <v:line w14:anchorId="71BCC452" id="Line 3" o:spid="_x0000_s1026" style="position:absolute;z-index:251610112;visibility:visible;mso-wrap-style:square;mso-width-percent:0;mso-height-percent:0;mso-wrap-distance-left:9pt;mso-wrap-distance-top:0;mso-wrap-distance-right:9pt;mso-wrap-distance-bottom:0;mso-position-horizontal:absolute;mso-position-horizontal-relative:text;mso-position-vertical:absolute;mso-position-vertical-relative:page;mso-width-percent:0;mso-height-percent:0;mso-width-relative:page;mso-height-relative:page" from="-18pt,3in" to="459pt,3in" o:gfxdata="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" strokecolor="black [3213]" strokeweight="2pt">
                 <v:shadow on="t" color="black" opacity="22938f" offset="0"/>
                 <w10:wrap type="tight" anchory="page"/>
               </v:line>
@@ -1722,7 +1722,7 @@
         <w:rPr>
           <w:noProof/>
         </w:rPr>
-        <w:instrText xml:space="preserve"> PAGEREF _Toc156304054 \h </w:instrText>
+        <w:instrText xml:space="preserve"> PAGEREF _Toc157513750 \h </w:instrText>
       </w:r>
       <w:r>
         <w:rPr>
@@ -1764,6 +1764,7 @@
         <w:rPr>
           <w:rFonts w:eastAsiaTheme="minorEastAsia"/>
           <w:noProof/>
+          <w:lang w:eastAsia="en-US"/>
         </w:rPr>
         <w:t>2</w:t>
       </w:r>
@@ -1782,8 +1783,9 @@
         <w:rPr>
           <w:rFonts w:eastAsiaTheme="minorEastAsia"/>
           <w:noProof/>
-        </w:rPr>
-        <w:t>Basic Behaviors</w:t>
+          <w:lang w:eastAsia="en-US"/>
+        </w:rPr>
+        <w:t>Service Parameters</w:t>
       </w:r>
       <w:r>
         <w:rPr>
@@ -1801,7 +1803,7 @@
         <w:rPr>
           <w:noProof/>
         </w:rPr>
-        <w:instrText xml:space="preserve"> PAGEREF _Toc156304055 \h </w:instrText>
+        <w:instrText xml:space="preserve"> PAGEREF _Toc157513751 \h </w:instrText>
       </w:r>
       <w:r>
         <w:rPr>
@@ -1862,7 +1864,7 @@
           <w:rFonts w:eastAsiaTheme="minorEastAsia"/>
           <w:noProof/>
         </w:rPr>
-        <w:t>Complex Behaviors</w:t>
+        <w:t>Zone Definitions and Interpretation Consistency</w:t>
       </w:r>
       <w:r>
         <w:rPr>
@@ -1880,7 +1882,7 @@
         <w:rPr>
           <w:noProof/>
         </w:rPr>
-        <w:instrText xml:space="preserve"> PAGEREF _Toc156304056 \h </w:instrText>
+        <w:instrText xml:space="preserve"> PAGEREF _Toc157513752 \h </w:instrText>
       </w:r>
       <w:r>
         <w:rPr>
@@ -1897,7 +1899,7 @@
         <w:rPr>
           <w:noProof/>
         </w:rPr>
-        <w:t>4</w:t>
+        <w:t>3</w:t>
       </w:r>
       <w:r>
         <w:rPr>
@@ -1922,7 +1924,6 @@
         <w:rPr>
           <w:rFonts w:eastAsiaTheme="minorEastAsia"/>
           <w:noProof/>
-          <w:lang w:eastAsia="en-US"/>
         </w:rPr>
         <w:t>4</w:t>
       </w:r>
@@ -1941,9 +1942,8 @@
         <w:rPr>
           <w:rFonts w:eastAsiaTheme="minorEastAsia"/>
           <w:noProof/>
-          <w:lang w:eastAsia="en-US"/>
-        </w:rPr>
-        <w:t>Satisfactory Parameters</w:t>
+        </w:rPr>
+        <w:t>Basic Behaviors</w:t>
       </w:r>
       <w:r>
         <w:rPr>
@@ -1961,7 +1961,7 @@
         <w:rPr>
           <w:noProof/>
         </w:rPr>
-        <w:instrText xml:space="preserve"> PAGEREF _Toc156304057 \h </w:instrText>
+        <w:instrText xml:space="preserve"> PAGEREF _Toc157513753 \h </w:instrText>
       </w:r>
       <w:r>
         <w:rPr>
@@ -1979,6 +1979,85 @@
           <w:noProof/>
         </w:rPr>
         <w:t>4</w:t>
+      </w:r>
+      <w:r>
+        <w:rPr>
+          <w:noProof/>
+        </w:rPr>
+        <w:fldChar w:fldCharType="end"/>
+      </w:r>
+    </w:p>
+    <w:p>
+      <w:pPr>
+        <w:pStyle w:val="TOC1"/>
+        <w:rPr>
+          <w:rFonts w:eastAsiaTheme="minorEastAsia" w:cstheme="minorBidi"/>
+          <w:noProof/>
+          <w:kern w:val="2"/>
+          <w:szCs w:val="24"/>
+          <w:lang w:eastAsia="en-US"/>
+          <w14:ligatures w14:val="standardContextual"/>
+        </w:rPr>
+      </w:pPr>
+      <w:r>
+        <w:rPr>
+          <w:rFonts w:eastAsiaTheme="minorEastAsia"/>
+          <w:noProof/>
+        </w:rPr>
+        <w:t>5</w:t>
+      </w:r>
+      <w:r>
+        <w:rPr>
+          <w:rFonts w:eastAsiaTheme="minorEastAsia" w:cstheme="minorBidi"/>
+          <w:noProof/>
+          <w:kern w:val="2"/>
+          <w:szCs w:val="24"/>
+          <w:lang w:eastAsia="en-US"/>
+          <w14:ligatures w14:val="standardContextual"/>
+        </w:rPr>
+        <w:tab/>
+      </w:r>
+      <w:r>
+        <w:rPr>
+          <w:rFonts w:eastAsiaTheme="minorEastAsia"/>
+          <w:noProof/>
+        </w:rPr>
+        <w:t>Complex Behaviors</w:t>
+      </w:r>
+      <w:r>
+        <w:rPr>
+          <w:noProof/>
+        </w:rPr>
+        <w:tab/>
+      </w:r>
+      <w:r>
+        <w:rPr>
+          <w:noProof/>
+        </w:rPr>
+        <w:fldChar w:fldCharType="begin"/>
+      </w:r>
+      <w:r>
+        <w:rPr>
+          <w:noProof/>
+        </w:rPr>
+        <w:instrText xml:space="preserve"> PAGEREF _Toc157513754 \h </w:instrText>
+      </w:r>
+      <w:r>
+        <w:rPr>
+          <w:noProof/>
+        </w:rPr>
+      </w:r>
+      <w:r>
+        <w:rPr>
+          <w:noProof/>
+        </w:rPr>
+        <w:fldChar w:fldCharType="separate"/>
+      </w:r>
+      <w:r>
+        <w:rPr>
+          <w:noProof/>
+        </w:rPr>
+        <w:t>9</w:t>
       </w:r>
       <w:r>
         <w:rPr>
@@ -2067,7 +2146,7 @@
           <w:rFonts w:eastAsiaTheme="minorEastAsia"/>
         </w:rPr>
       </w:pPr>
-      <w:bookmarkStart w:id="3" w:name="_Toc156304054"/>
+      <w:bookmarkStart w:id="3" w:name="_Toc157513750"/>
       <w:r>
         <w:rPr>
           <w:rFonts w:eastAsiaTheme="minorEastAsia"/>
@@ -2233,7 +2312,7 @@
           <w:lang w:eastAsia="en-US"/>
         </w:rPr>
       </w:pPr>
-      <w:bookmarkStart w:id="4" w:name="_Toc156304057"/>
+      <w:bookmarkStart w:id="4" w:name="_Toc157513751"/>
       <w:r>
         <w:rPr>
           <w:rFonts w:eastAsiaTheme="minorEastAsia"/>
@@ -2807,7 +2886,7 @@
           </mc:Choice>
           <mc:Fallback>
             <w:pict>
-              <v:shapetype w14:anchorId="7F3DCFB6" id="_x0000_t32" coordsize="21600,21600" o:spt="32" o:oned="t" path="m,l21600,21600e" filled="f">
+              <v:shapetype w14:anchorId="5C02443B" id="_x0000_t32" coordsize="21600,21600" o:spt="32" o:oned="t" path="m,l21600,21600e" filled="f">
                 <v:path arrowok="t" fillok="f" o:connecttype="none"/>
                 <o:lock v:ext="edit" shapetype="t"/>
               </v:shapetype>
@@ -2990,7 +3069,7 @@
           </mc:Choice>
           <mc:Fallback>
             <w:pict>
-              <v:group w14:anchorId="240EA892" id="Group 9" o:spid="_x0000_s1026" style="position:absolute;margin-left:266.65pt;margin-top:25.15pt;width:115.45pt;height:112.3pt;z-index:251783168;mso-width-relative:margin;mso-height-relative:margin" coordsize="11074,11042" o:gfxdata="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">
+              <v:group w14:anchorId="2FADB727" id="Group 9" o:spid="_x0000_s1026" style="position:absolute;margin-left:266.65pt;margin-top:25.15pt;width:115.45pt;height:112.3pt;z-index:251783168;mso-width-relative:margin;mso-height-relative:margin" coordsize="11074,11042" o:gfxdata="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">
                 <v:oval id="Oval 2" o:spid="_x0000_s1027" style="position:absolute;width:11074;height:11042;visibility:visible;mso-wrap-style:square;v-text-anchor:middle" o:gfxdata="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" fillcolor="#cdddac [1622]" strokecolor="#94b64e [3046]">
                   <v:fill color2="#f0f4e6 [502]" o:opacity2="24903f" rotate="t" angle="180" colors="0 #dafda7;22938f #e4fdc2;1 #f5ffe6" focus="100%" type="gradient"/>
                   <v:shadow on="t" color="black" opacity="24903f" origin=",.5" offset="0,.55556mm"/>
@@ -3087,7 +3166,7 @@
           </mc:Choice>
           <mc:Fallback>
             <w:pict>
-              <v:rect w14:anchorId="745947C4" id="Rectangle 16" o:spid="_x0000_s1026" style="position:absolute;margin-left:224.7pt;margin-top:1.2pt;width:205.2pt;height:161.95pt;z-index:-251535360;visibility:visible;mso-wrap-style:square;mso-width-percent:0;mso-height-percent:0;mso-wrap-distance-left:9pt;mso-wrap-distance-top:0;mso-wrap-distance-right:9pt;mso-wrap-distance-bottom:0;mso-position-horizontal:absolute;mso-position-horizontal-relative:text;mso-position-vertical:absolute;mso-position-vertical-relative:text;mso-width-percent:0;mso-height-percent:0;mso-width-relative:margin;mso-height-relative:margin;v-text-anchor:middle" o:gfxdata="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" filled="f" strokecolor="red" strokeweight="2pt">
+              <v:rect w14:anchorId="02F27B06" id="Rectangle 16" o:spid="_x0000_s1026" style="position:absolute;margin-left:224.7pt;margin-top:1.2pt;width:205.2pt;height:161.95pt;z-index:-251535360;visibility:visible;mso-wrap-style:square;mso-width-percent:0;mso-height-percent:0;mso-wrap-distance-left:9pt;mso-wrap-distance-top:0;mso-wrap-distance-right:9pt;mso-wrap-distance-bottom:0;mso-position-horizontal:absolute;mso-position-horizontal-relative:text;mso-position-vertical:absolute;mso-position-vertical-relative:text;mso-width-percent:0;mso-height-percent:0;mso-width-relative:margin;mso-height-relative:margin;v-text-anchor:middle" o:gfxdata="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" filled="f" strokecolor="red" strokeweight="2pt">
                 <w10:wrap type="tight"/>
               </v:rect>
             </w:pict>
@@ -3670,7 +3749,7 @@
           </mc:Choice>
           <mc:Fallback>
             <w:pict>
-              <v:shape w14:anchorId="56FFD6A7" id="Freeform 3" o:spid="_x0000_s1026" style="position:absolute;margin-left:285.8pt;margin-top:28.1pt;width:136.65pt;height:98.1pt;z-index:251790336;visibility:visible;mso-wrap-style:square;mso-width-percent:0;mso-height-percent:0;mso-wrap-distance-left:9pt;mso-wrap-distance-top:0;mso-wrap-distance-right:9pt;mso-wrap-distance-bottom:0;mso-position-horizontal:absolute;mso-position-horizontal-relative:text;mso-position-vertical:absolute;mso-position-vertical-relative:text;mso-width-percent:0;mso-height-percent:0;mso-width-relative:margin;mso-height-relative:margin;v-text-anchor:middle" coordsize="1808703,1316334" o:gfxdata="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" path="m,1316334l401934,643094,1105318,180870,1808703,e" filled="f" strokecolor="#4f81bd [3204]" strokeweight="2pt">
+              <v:shape w14:anchorId="05A95A17" id="Freeform 3" o:spid="_x0000_s1026" style="position:absolute;margin-left:285.8pt;margin-top:28.1pt;width:136.65pt;height:98.1pt;z-index:251790336;visibility:visible;mso-wrap-style:square;mso-width-percent:0;mso-height-percent:0;mso-wrap-distance-left:9pt;mso-wrap-distance-top:0;mso-wrap-distance-right:9pt;mso-wrap-distance-bottom:0;mso-position-horizontal:absolute;mso-position-horizontal-relative:text;mso-position-vertical:absolute;mso-position-vertical-relative:text;mso-width-percent:0;mso-height-percent:0;mso-width-relative:margin;mso-height-relative:margin;v-text-anchor:middle" coordsize="1808703,1316334" o:gfxdata="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" path="m,1316334l401934,643094,1105318,180870,1808703,e" filled="f" strokecolor="#4f81bd [3204]" strokeweight="2pt">
                 <v:stroke endarrow="block"/>
                 <v:path arrowok="t" o:connecttype="custom" o:connectlocs="0,1245940;385714,608703;1060714,171198;1735714,0" o:connectangles="0,0,0,0"/>
               </v:shape>
@@ -3911,7 +3990,7 @@
           </mc:Choice>
           <mc:Fallback>
             <w:pict>
-              <v:shape w14:anchorId="6A84C9DB" id="Freeform 3" o:spid="_x0000_s1026" style="position:absolute;margin-left:264.1pt;margin-top:4.55pt;width:142.4pt;height:103.6pt;z-index:251798528;visibility:visible;mso-wrap-style:square;mso-wrap-distance-left:9pt;mso-wrap-distance-top:0;mso-wrap-distance-right:9pt;mso-wrap-distance-bottom:0;mso-position-horizontal:absolute;mso-position-horizontal-relative:text;mso-position-vertical:absolute;mso-position-vertical-relative:text;v-text-anchor:middle" coordsize="1808703,1316334" o:gfxdata="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" path="m,1316334l401934,643094,1105318,180870,1808703,e" filled="f" strokecolor="#1f497d [3215]" strokeweight="2pt">
+              <v:shape w14:anchorId="53BD3AFB" id="Freeform 3" o:spid="_x0000_s1026" style="position:absolute;margin-left:264.1pt;margin-top:4.55pt;width:142.4pt;height:103.6pt;z-index:251798528;visibility:visible;mso-wrap-style:square;mso-wrap-distance-left:9pt;mso-wrap-distance-top:0;mso-wrap-distance-right:9pt;mso-wrap-distance-bottom:0;mso-position-horizontal:absolute;mso-position-horizontal-relative:text;mso-position-vertical:absolute;mso-position-vertical-relative:text;v-text-anchor:middle" coordsize="1808703,1316334" o:gfxdata="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" path="m,1316334l401934,643094,1105318,180870,1808703,e" filled="f" strokecolor="#1f497d [3215]" strokeweight="2pt">
                 <v:stroke dashstyle="dash" endarrow="block"/>
                 <v:path arrowok="t" o:connecttype="custom" o:connectlocs="0,1315720;401884,642794;1105182,180786;1808480,0" o:connectangles="0,0,0,0"/>
               </v:shape>
@@ -3997,7 +4076,7 @@
           </mc:Choice>
           <mc:Fallback>
             <w:pict>
-              <v:rect w14:anchorId="0569C414" id="Rectangle 16" o:spid="_x0000_s1026" style="position:absolute;margin-left:236.55pt;margin-top:.2pt;width:205.2pt;height:161.95pt;z-index:-251527168;visibility:visible;mso-wrap-style:square;mso-width-percent:0;mso-height-percent:0;mso-wrap-distance-left:9pt;mso-wrap-distance-top:0;mso-wrap-distance-right:9pt;mso-wrap-distance-bottom:0;mso-position-horizontal:absolute;mso-position-horizontal-relative:text;mso-position-vertical:absolute;mso-position-vertical-relative:text;mso-width-percent:0;mso-height-percent:0;mso-width-relative:margin;mso-height-relative:margin;v-text-anchor:middle" o:gfxdata="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" filled="f" strokecolor="#0a121c [484]" strokeweight="2pt">
+              <v:rect w14:anchorId="6C6368B0" id="Rectangle 16" o:spid="_x0000_s1026" style="position:absolute;margin-left:236.55pt;margin-top:.2pt;width:205.2pt;height:161.95pt;z-index:-251527168;visibility:visible;mso-wrap-style:square;mso-width-percent:0;mso-height-percent:0;mso-wrap-distance-left:9pt;mso-wrap-distance-top:0;mso-wrap-distance-right:9pt;mso-wrap-distance-bottom:0;mso-position-horizontal:absolute;mso-position-horizontal-relative:text;mso-position-vertical:absolute;mso-position-vertical-relative:text;mso-width-percent:0;mso-height-percent:0;mso-width-relative:margin;mso-height-relative:margin;v-text-anchor:middle" o:gfxdata="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" filled="f" strokecolor="#0a121c [484]" strokeweight="2pt">
                 <w10:wrap type="tight"/>
               </v:rect>
             </w:pict>
@@ -4231,7 +4310,7 @@
           </mc:Choice>
           <mc:Fallback>
             <w:pict>
-              <v:shape w14:anchorId="4956CDC9" id="Freeform 3" o:spid="_x0000_s1026" style="position:absolute;margin-left:299.3pt;margin-top:8.75pt;width:127.95pt;height:98.45pt;z-index:251796480;visibility:visible;mso-wrap-style:square;mso-width-percent:0;mso-height-percent:0;mso-wrap-distance-left:9pt;mso-wrap-distance-top:0;mso-wrap-distance-right:9pt;mso-wrap-distance-bottom:0;mso-position-horizontal:absolute;mso-position-horizontal-relative:text;mso-position-vertical:absolute;mso-position-vertical-relative:text;mso-width-percent:0;mso-height-percent:0;mso-width-relative:margin;mso-height-relative:margin;v-text-anchor:middle" coordsize="1808703,1316334" o:gfxdata="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" path="m,1316334l401934,643094,1105318,180870,1808703,e" filled="f" strokecolor="#1f497d [3215]" strokeweight="2pt">
+              <v:shape w14:anchorId="2107C878" id="Freeform 3" o:spid="_x0000_s1026" style="position:absolute;margin-left:299.3pt;margin-top:8.75pt;width:127.95pt;height:98.45pt;z-index:251796480;visibility:visible;mso-wrap-style:square;mso-width-percent:0;mso-height-percent:0;mso-wrap-distance-left:9pt;mso-wrap-distance-top:0;mso-wrap-distance-right:9pt;mso-wrap-distance-bottom:0;mso-position-horizontal:absolute;mso-position-horizontal-relative:text;mso-position-vertical:absolute;mso-position-vertical-relative:text;mso-width-percent:0;mso-height-percent:0;mso-width-relative:margin;mso-height-relative:margin;v-text-anchor:middle" coordsize="1808703,1316334" o:gfxdata="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" path="m,1316334l401934,643094,1105318,180870,1808703,e" filled="f" strokecolor="#1f497d [3215]" strokeweight="2pt">
                 <v:stroke dashstyle="dash" endarrow="block"/>
                 <v:path arrowok="t" o:connecttype="custom" o:connectlocs="0,1250391;361151,610878;993166,171809;1625181,0" o:connectangles="0,0,0,0"/>
               </v:shape>
@@ -4301,7 +4380,7 @@
           </mc:Choice>
           <mc:Fallback>
             <w:pict>
-              <v:shape w14:anchorId="4F502A99" id="Straight Arrow Connector 4" o:spid="_x0000_s1026" type="#_x0000_t32" style="position:absolute;margin-left:316.45pt;margin-top:2.85pt;width:11.85pt;height:17.35pt;flip:x y;z-index:251801600;visibility:visible;mso-wrap-style:square;mso-wrap-distance-left:9pt;mso-wrap-distance-top:0;mso-wrap-distance-right:9pt;mso-wrap-distance-bottom:0;mso-position-horizontal:absolute;mso-position-horizontal-relative:text;mso-position-vertical:absolute;mso-position-vertical-relative:text" o:gfxdata="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" strokecolor="black [3213]">
+              <v:shape w14:anchorId="7441ADA4" id="Straight Arrow Connector 4" o:spid="_x0000_s1026" type="#_x0000_t32" style="position:absolute;margin-left:316.45pt;margin-top:2.85pt;width:11.85pt;height:17.35pt;flip:x y;z-index:251801600;visibility:visible;mso-wrap-style:square;mso-wrap-distance-left:9pt;mso-wrap-distance-top:0;mso-wrap-distance-right:9pt;mso-wrap-distance-bottom:0;mso-position-horizontal:absolute;mso-position-horizontal-relative:text;mso-position-vertical:absolute;mso-position-vertical-relative:text" o:gfxdata="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" strokecolor="black [3213]">
                 <v:stroke endarrow="block"/>
               </v:shape>
             </w:pict>
@@ -4693,7 +4772,7 @@
           <w:rFonts w:eastAsiaTheme="minorEastAsia"/>
         </w:rPr>
       </w:pPr>
-      <w:bookmarkStart w:id="5" w:name="_Toc156304055"/>
+      <w:bookmarkStart w:id="5" w:name="_Toc157513752"/>
       <w:r>
         <w:rPr>
           <w:rFonts w:eastAsiaTheme="minorEastAsia"/>
@@ -4706,6 +4785,7 @@
         </w:rPr>
         <w:t>Definitions and Interpretation Consistency</w:t>
       </w:r>
+      <w:bookmarkEnd w:id="5"/>
     </w:p>
     <w:p>
       <w:pPr>
@@ -5200,13 +5280,14 @@
           <w:rFonts w:eastAsiaTheme="minorEastAsia"/>
         </w:rPr>
       </w:pPr>
+      <w:bookmarkStart w:id="6" w:name="_Toc157513753"/>
       <w:r>
         <w:rPr>
           <w:rFonts w:eastAsiaTheme="minorEastAsia"/>
         </w:rPr>
         <w:t>Basic Behaviors</w:t>
       </w:r>
-      <w:bookmarkEnd w:id="5"/>
+      <w:bookmarkEnd w:id="6"/>
     </w:p>
     <w:p>
       <w:pPr>
@@ -7837,7 +7918,7 @@
           </mc:Choice>
           <mc:Fallback>
             <w:pict>
-              <v:rect w14:anchorId="016B5164" id="Rectangle 30" o:spid="_x0000_s1026" style="position:absolute;margin-left:203.2pt;margin-top:39.95pt;width:238.95pt;height:206.4pt;z-index:-251571200;visibility:visible;mso-wrap-style:square;mso-width-percent:0;mso-wrap-distance-left:9pt;mso-wrap-distance-top:0;mso-wrap-distance-right:9pt;mso-wrap-distance-bottom:0;mso-position-horizontal:absolute;mso-position-horizontal-relative:text;mso-position-vertical:absolute;mso-position-vertical-relative:text;mso-width-percent:0;mso-width-relative:margin;v-text-anchor:middle" o:gfxdata="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" filled="f" strokecolor="#0a121c [484]" strokeweight="2pt">
+              <v:rect w14:anchorId="4B7C3312" id="Rectangle 30" o:spid="_x0000_s1026" style="position:absolute;margin-left:203.2pt;margin-top:39.95pt;width:238.95pt;height:206.4pt;z-index:-251571200;visibility:visible;mso-wrap-style:square;mso-width-percent:0;mso-wrap-distance-left:9pt;mso-wrap-distance-top:0;mso-wrap-distance-right:9pt;mso-wrap-distance-bottom:0;mso-position-horizontal:absolute;mso-position-horizontal-relative:text;mso-position-vertical:absolute;mso-position-vertical-relative:text;mso-width-percent:0;mso-width-relative:margin;v-text-anchor:middle" o:gfxdata="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" filled="f" strokecolor="#0a121c [484]" strokeweight="2pt">
                 <w10:wrap type="tight"/>
               </v:rect>
             </w:pict>
@@ -8177,7 +8258,7 @@
           </mc:Choice>
           <mc:Fallback>
             <w:pict>
-              <v:oval w14:anchorId="0FE1E72E" id="Oval 34" o:spid="_x0000_s1026" style="position:absolute;margin-left:389.55pt;margin-top:25.85pt;width:4.25pt;height:5.2pt;z-index:251754496;visibility:visible;mso-wrap-style:square;mso-wrap-distance-left:9pt;mso-wrap-distance-top:0;mso-wrap-distance-right:9pt;mso-wrap-distance-bottom:0;mso-position-horizontal:absolute;mso-position-horizontal-relative:text;mso-position-vertical:absolute;mso-position-vertical-relative:text;v-text-anchor:middle" o:gfxdata="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" fillcolor="black [3200]" strokecolor="black [480]" strokeweight="2pt"/>
+              <v:oval w14:anchorId="7C34EBDC" id="Oval 34" o:spid="_x0000_s1026" style="position:absolute;margin-left:389.55pt;margin-top:25.85pt;width:4.25pt;height:5.2pt;z-index:251754496;visibility:visible;mso-wrap-style:square;mso-wrap-distance-left:9pt;mso-wrap-distance-top:0;mso-wrap-distance-right:9pt;mso-wrap-distance-bottom:0;mso-position-horizontal:absolute;mso-position-horizontal-relative:text;mso-position-vertical:absolute;mso-position-vertical-relative:text;v-text-anchor:middle" o:gfxdata="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" fillcolor="black [3200]" strokecolor="black [480]" strokeweight="2pt"/>
             </w:pict>
           </mc:Fallback>
         </mc:AlternateContent>
@@ -8433,7 +8514,7 @@
           </mc:Choice>
           <mc:Fallback>
             <w:pict>
-              <v:line w14:anchorId="56F1C0E2" id="Straight Connector 36" o:spid="_x0000_s1026" style="position:absolute;flip:y;z-index:251757568;visibility:visible;mso-wrap-style:square;mso-width-percent:0;mso-height-percent:0;mso-wrap-distance-left:9pt;mso-wrap-distance-top:0;mso-wrap-distance-right:9pt;mso-wrap-distance-bottom:0;mso-position-horizontal:absolute;mso-position-horizontal-relative:text;mso-position-vertical:absolute;mso-position-vertical-relative:text;mso-width-percent:0;mso-height-percent:0;mso-width-relative:margin;mso-height-relative:margin" from="320.4pt,71.45pt" to="322.8pt,159.15pt" o:gfxdata="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" strokecolor="#94b64e [3046]"/>
+              <v:line w14:anchorId="3A8C11C2" id="Straight Connector 36" o:spid="_x0000_s1026" style="position:absolute;flip:y;z-index:251757568;visibility:visible;mso-wrap-style:square;mso-width-percent:0;mso-height-percent:0;mso-wrap-distance-left:9pt;mso-wrap-distance-top:0;mso-wrap-distance-right:9pt;mso-wrap-distance-bottom:0;mso-position-horizontal:absolute;mso-position-horizontal-relative:text;mso-position-vertical:absolute;mso-position-vertical-relative:text;mso-width-percent:0;mso-height-percent:0;mso-width-relative:margin;mso-height-relative:margin" from="320.4pt,71.45pt" to="322.8pt,159.15pt" o:gfxdata="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" strokecolor="#94b64e [3046]"/>
             </w:pict>
           </mc:Fallback>
         </mc:AlternateContent>
@@ -8507,7 +8588,7 @@
           </mc:Choice>
           <mc:Fallback>
             <w:pict>
-              <v:oval w14:anchorId="3569543C" id="Oval 34" o:spid="_x0000_s1026" style="position:absolute;margin-left:321.6pt;margin-top:67.75pt;width:4.2pt;height:3.8pt;flip:x;z-index:251825152;visibility:visible;mso-wrap-style:square;mso-width-percent:0;mso-height-percent:0;mso-wrap-distance-left:9pt;mso-wrap-distance-top:0;mso-wrap-distance-right:9pt;mso-wrap-distance-bottom:0;mso-position-horizontal:absolute;mso-position-horizontal-relative:text;mso-position-vertical:absolute;mso-position-vertical-relative:text;mso-width-percent:0;mso-height-percent:0;mso-width-relative:margin;mso-height-relative:margin;v-text-anchor:middle" o:gfxdata="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" fillcolor="black [3200]" strokecolor="black [480]" strokeweight="2pt"/>
+              <v:oval w14:anchorId="68102FEC" id="Oval 34" o:spid="_x0000_s1026" style="position:absolute;margin-left:321.6pt;margin-top:67.75pt;width:4.2pt;height:3.8pt;flip:x;z-index:251825152;visibility:visible;mso-wrap-style:square;mso-width-percent:0;mso-height-percent:0;mso-wrap-distance-left:9pt;mso-wrap-distance-top:0;mso-wrap-distance-right:9pt;mso-wrap-distance-bottom:0;mso-position-horizontal:absolute;mso-position-horizontal-relative:text;mso-position-vertical:absolute;mso-position-vertical-relative:text;mso-width-percent:0;mso-height-percent:0;mso-width-relative:margin;mso-height-relative:margin;v-text-anchor:middle" o:gfxdata="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" fillcolor="black [3200]" strokecolor="black [480]" strokeweight="2pt"/>
             </w:pict>
           </mc:Fallback>
         </mc:AlternateContent>
@@ -8574,7 +8655,7 @@
           </mc:Choice>
           <mc:Fallback>
             <w:pict>
-              <v:line w14:anchorId="7B7F1046" id="Straight Connector 36" o:spid="_x0000_s1026" style="position:absolute;flip:x y;z-index:251760640;visibility:visible;mso-wrap-style:square;mso-width-percent:0;mso-height-percent:0;mso-wrap-distance-left:9pt;mso-wrap-distance-top:0;mso-wrap-distance-right:9pt;mso-wrap-distance-bottom:0;mso-position-horizontal:absolute;mso-position-horizontal-relative:text;mso-position-vertical:absolute;mso-position-vertical-relative:text;mso-width-percent:0;mso-height-percent:0;mso-width-relative:margin;mso-height-relative:margin" from="339.2pt,64.65pt" to="367.7pt,95.7pt" o:gfxdata="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" strokecolor="#94b64e [3046]"/>
+              <v:line w14:anchorId="3623803B" id="Straight Connector 36" o:spid="_x0000_s1026" style="position:absolute;flip:x y;z-index:251760640;visibility:visible;mso-wrap-style:square;mso-width-percent:0;mso-height-percent:0;mso-wrap-distance-left:9pt;mso-wrap-distance-top:0;mso-wrap-distance-right:9pt;mso-wrap-distance-bottom:0;mso-position-horizontal:absolute;mso-position-horizontal-relative:text;mso-position-vertical:absolute;mso-position-vertical-relative:text;mso-width-percent:0;mso-height-percent:0;mso-width-relative:margin;mso-height-relative:margin" from="339.2pt,64.65pt" to="367.7pt,95.7pt" o:gfxdata="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" strokecolor="#94b64e [3046]"/>
             </w:pict>
           </mc:Fallback>
         </mc:AlternateContent>
@@ -8650,7 +8731,7 @@
           </mc:Choice>
           <mc:Fallback>
             <w:pict>
-              <v:shape w14:anchorId="4770547E" id="Diamond 5" o:spid="_x0000_s1026" type="#_x0000_t4" style="position:absolute;margin-left:335.5pt;margin-top:59.7pt;width:3.6pt;height:3.6pt;z-index:251826176;visibility:visible;mso-wrap-style:square;mso-wrap-distance-left:9pt;mso-wrap-distance-top:0;mso-wrap-distance-right:9pt;mso-wrap-distance-bottom:0;mso-position-horizontal:absolute;mso-position-horizontal-relative:text;mso-position-vertical:absolute;mso-position-vertical-relative:text;v-text-anchor:middle" o:gfxdata="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" fillcolor="red" strokecolor="red" strokeweight="2pt"/>
+              <v:shape w14:anchorId="27F73F51" id="Diamond 5" o:spid="_x0000_s1026" type="#_x0000_t4" style="position:absolute;margin-left:335.5pt;margin-top:59.7pt;width:3.6pt;height:3.6pt;z-index:251826176;visibility:visible;mso-wrap-style:square;mso-wrap-distance-left:9pt;mso-wrap-distance-top:0;mso-wrap-distance-right:9pt;mso-wrap-distance-bottom:0;mso-position-horizontal:absolute;mso-position-horizontal-relative:text;mso-position-vertical:absolute;mso-position-vertical-relative:text;v-text-anchor:middle" o:gfxdata="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" fillcolor="red" strokecolor="red" strokeweight="2pt"/>
             </w:pict>
           </mc:Fallback>
         </mc:AlternateContent>
@@ -8790,7 +8871,7 @@
           </mc:Choice>
           <mc:Fallback>
             <w:pict>
-              <v:shape w14:anchorId="71F10F00" id="Freeform 31" o:spid="_x0000_s1026" style="position:absolute;margin-left:232.85pt;margin-top:66.3pt;width:193.9pt;height:99pt;z-index:251749376;visibility:visible;mso-wrap-style:square;mso-width-percent:0;mso-height-percent:0;mso-wrap-distance-left:9pt;mso-wrap-distance-top:0;mso-wrap-distance-right:9pt;mso-wrap-distance-bottom:0;mso-position-horizontal:absolute;mso-position-horizontal-relative:text;mso-position-vertical:absolute;mso-position-vertical-relative:text;mso-width-percent:0;mso-height-percent:0;mso-width-relative:margin;mso-height-relative:margin;v-text-anchor:middle" coordsize="2560320,1551093" o:gfxdata="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" path="m,1551093c69991,1291448,139982,1031804,284480,819573,428978,607342,651368,406399,866986,277706,1082604,149013,1295964,93697,1578186,47413,1860408,1129,2210364,564,2560320,e" filled="f" strokecolor="#7030a0" strokeweight="1.5pt">
+              <v:shape w14:anchorId="12C30BA1" id="Freeform 31" o:spid="_x0000_s1026" style="position:absolute;margin-left:232.85pt;margin-top:66.3pt;width:193.9pt;height:99pt;z-index:251749376;visibility:visible;mso-wrap-style:square;mso-width-percent:0;mso-height-percent:0;mso-wrap-distance-left:9pt;mso-wrap-distance-top:0;mso-wrap-distance-right:9pt;mso-wrap-distance-bottom:0;mso-position-horizontal:absolute;mso-position-horizontal-relative:text;mso-position-vertical:absolute;mso-position-vertical-relative:text;mso-width-percent:0;mso-height-percent:0;mso-width-relative:margin;mso-height-relative:margin;v-text-anchor:middle" coordsize="2560320,1551093" o:gfxdata="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" path="m,1551093c69991,1291448,139982,1031804,284480,819573,428978,607342,651368,406399,866986,277706,1082604,149013,1295964,93697,1578186,47413,1860408,1129,2210364,564,2560320,e" filled="f" strokecolor="#7030a0" strokeweight="1.5pt">
                 <v:stroke endarrow="block"/>
                 <v:path arrowok="t" o:connecttype="custom" o:connectlocs="0,1257300;273610,664337;833859,225106;1517885,38432;2462492,0" o:connectangles="0,0,0,0,0"/>
               </v:shape>
@@ -8864,7 +8945,7 @@
           </mc:Choice>
           <mc:Fallback>
             <w:pict>
-              <v:shape w14:anchorId="67680314" id="Straight Arrow Connector 33" o:spid="_x0000_s1026" type="#_x0000_t32" style="position:absolute;margin-left:291.65pt;margin-top:29.65pt;width:98.6pt;height:59.35pt;flip:y;z-index:251761664;visibility:visible;mso-wrap-style:square;mso-width-percent:0;mso-height-percent:0;mso-wrap-distance-left:9pt;mso-wrap-distance-top:0;mso-wrap-distance-right:9pt;mso-wrap-distance-bottom:0;mso-position-horizontal:absolute;mso-position-horizontal-relative:text;mso-position-vertical:absolute;mso-position-vertical-relative:text;mso-width-percent:0;mso-height-percent:0;mso-width-relative:margin;mso-height-relative:margin" o:gfxdata="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" strokecolor="#4579b8 [3044]">
+              <v:shape w14:anchorId="6DAC9030" id="Straight Arrow Connector 33" o:spid="_x0000_s1026" type="#_x0000_t32" style="position:absolute;margin-left:291.65pt;margin-top:29.65pt;width:98.6pt;height:59.35pt;flip:y;z-index:251761664;visibility:visible;mso-wrap-style:square;mso-width-percent:0;mso-height-percent:0;mso-wrap-distance-left:9pt;mso-wrap-distance-top:0;mso-wrap-distance-right:9pt;mso-wrap-distance-bottom:0;mso-position-horizontal:absolute;mso-position-horizontal-relative:text;mso-position-vertical:absolute;mso-position-vertical-relative:text;mso-width-percent:0;mso-height-percent:0;mso-width-relative:margin;mso-height-relative:margin" o:gfxdata="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" strokecolor="#4579b8 [3044]">
                 <v:stroke endarrow="block"/>
               </v:shape>
             </w:pict>
@@ -9279,7 +9360,7 @@
           </mc:Choice>
           <mc:Fallback>
             <w:pict>
-              <v:oval w14:anchorId="63639414" id="Oval 34" o:spid="_x0000_s1026" style="position:absolute;margin-left:289.05pt;margin-top:14.6pt;width:4.2pt;height:3.8pt;flip:x;z-index:251751424;visibility:visible;mso-wrap-style:square;mso-width-percent:0;mso-height-percent:0;mso-wrap-distance-left:9pt;mso-wrap-distance-top:0;mso-wrap-distance-right:9pt;mso-wrap-distance-bottom:0;mso-position-horizontal:absolute;mso-position-horizontal-relative:text;mso-position-vertical:absolute;mso-position-vertical-relative:text;mso-width-percent:0;mso-height-percent:0;mso-width-relative:margin;mso-height-relative:margin;v-text-anchor:middle" o:gfxdata="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" fillcolor="black [3200]" strokecolor="black [480]" strokeweight="2pt"/>
+              <v:oval w14:anchorId="20CB4345" id="Oval 34" o:spid="_x0000_s1026" style="position:absolute;margin-left:289.05pt;margin-top:14.6pt;width:4.2pt;height:3.8pt;flip:x;z-index:251751424;visibility:visible;mso-wrap-style:square;mso-width-percent:0;mso-height-percent:0;mso-wrap-distance-left:9pt;mso-wrap-distance-top:0;mso-wrap-distance-right:9pt;mso-wrap-distance-bottom:0;mso-position-horizontal:absolute;mso-position-horizontal-relative:text;mso-position-vertical:absolute;mso-position-vertical-relative:text;mso-width-percent:0;mso-height-percent:0;mso-width-relative:margin;mso-height-relative:margin;v-text-anchor:middle" o:gfxdata="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" fillcolor="black [3200]" strokecolor="black [480]" strokeweight="2pt"/>
             </w:pict>
           </mc:Fallback>
         </mc:AlternateContent>
@@ -9932,7 +10013,7 @@
           </mc:Choice>
           <mc:Fallback>
             <w:pict>
-              <v:shape w14:anchorId="427C2315" id="Diamond 5" o:spid="_x0000_s1026" type="#_x0000_t4" style="position:absolute;margin-left:293.15pt;margin-top:77.55pt;width:3.6pt;height:4.3pt;flip:x;z-index:251834368;visibility:visible;mso-wrap-style:square;mso-width-percent:0;mso-height-percent:0;mso-wrap-distance-left:9pt;mso-wrap-distance-top:0;mso-wrap-distance-right:9pt;mso-wrap-distance-bottom:0;mso-position-horizontal:absolute;mso-position-horizontal-relative:text;mso-position-vertical:absolute;mso-position-vertical-relative:text;mso-width-percent:0;mso-height-percent:0;mso-width-relative:margin;mso-height-relative:margin;v-text-anchor:middle" o:gfxdata="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" fillcolor="red" strokecolor="red" strokeweight="2pt"/>
+              <v:shape w14:anchorId="2FC89FD2" id="Diamond 5" o:spid="_x0000_s1026" type="#_x0000_t4" style="position:absolute;margin-left:293.15pt;margin-top:77.55pt;width:3.6pt;height:4.3pt;flip:x;z-index:251834368;visibility:visible;mso-wrap-style:square;mso-width-percent:0;mso-height-percent:0;mso-wrap-distance-left:9pt;mso-wrap-distance-top:0;mso-wrap-distance-right:9pt;mso-wrap-distance-bottom:0;mso-position-horizontal:absolute;mso-position-horizontal-relative:text;mso-position-vertical:absolute;mso-position-vertical-relative:text;mso-width-percent:0;mso-height-percent:0;mso-width-relative:margin;mso-height-relative:margin;v-text-anchor:middle" o:gfxdata="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" fillcolor="red" strokecolor="red" strokeweight="2pt"/>
             </w:pict>
           </mc:Fallback>
         </mc:AlternateContent>
@@ -9999,7 +10080,7 @@
           </mc:Choice>
           <mc:Fallback>
             <w:pict>
-              <v:line w14:anchorId="5ADEB76C" id="Straight Connector 36" o:spid="_x0000_s1026" style="position:absolute;flip:y;z-index:251779072;visibility:visible;mso-wrap-style:square;mso-width-percent:0;mso-height-percent:0;mso-wrap-distance-left:9pt;mso-wrap-distance-top:0;mso-wrap-distance-right:9pt;mso-wrap-distance-bottom:0;mso-position-horizontal:absolute;mso-position-horizontal-relative:text;mso-position-vertical:absolute;mso-position-vertical-relative:text;mso-width-percent:0;mso-height-percent:0;mso-width-relative:margin;mso-height-relative:margin" from="246.6pt,97.35pt" to="276.9pt,156.15pt" o:gfxdata="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" strokecolor="#94b64e [3046]"/>
+              <v:line w14:anchorId="6FECD67F" id="Straight Connector 36" o:spid="_x0000_s1026" style="position:absolute;flip:y;z-index:251779072;visibility:visible;mso-wrap-style:square;mso-width-percent:0;mso-height-percent:0;mso-wrap-distance-left:9pt;mso-wrap-distance-top:0;mso-wrap-distance-right:9pt;mso-wrap-distance-bottom:0;mso-position-horizontal:absolute;mso-position-horizontal-relative:text;mso-position-vertical:absolute;mso-position-vertical-relative:text;mso-width-percent:0;mso-height-percent:0;mso-width-relative:margin;mso-height-relative:margin" from="246.6pt,97.35pt" to="276.9pt,156.15pt" o:gfxdata="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" strokecolor="#94b64e [3046]"/>
             </w:pict>
           </mc:Fallback>
         </mc:AlternateContent>
@@ -10532,7 +10613,7 @@
           </mc:Choice>
           <mc:Fallback>
             <w:pict>
-              <v:line w14:anchorId="63CCA34D" id="Straight Connector 36" o:spid="_x0000_s1026" style="position:absolute;flip:x y;z-index:251776000;visibility:visible;mso-wrap-style:square;mso-width-percent:0;mso-height-percent:0;mso-wrap-distance-left:9pt;mso-wrap-distance-top:0;mso-wrap-distance-right:9pt;mso-wrap-distance-bottom:0;mso-position-horizontal:absolute;mso-position-horizontal-relative:text;mso-position-vertical:absolute;mso-position-vertical-relative:text;mso-width-percent:0;mso-height-percent:0;mso-width-relative:margin;mso-height-relative:margin" from="296.1pt,80.55pt" to="342.6pt,111.75pt" o:gfxdata="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" strokecolor="#94b64e [3046]"/>
+              <v:line w14:anchorId="7DE6FBC0" id="Straight Connector 36" o:spid="_x0000_s1026" style="position:absolute;flip:x y;z-index:251776000;visibility:visible;mso-wrap-style:square;mso-width-percent:0;mso-height-percent:0;mso-wrap-distance-left:9pt;mso-wrap-distance-top:0;mso-wrap-distance-right:9pt;mso-wrap-distance-bottom:0;mso-position-horizontal:absolute;mso-position-horizontal-relative:text;mso-position-vertical:absolute;mso-position-vertical-relative:text;mso-width-percent:0;mso-height-percent:0;mso-width-relative:margin;mso-height-relative:margin" from="296.1pt,80.55pt" to="342.6pt,111.75pt" o:gfxdata="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" strokecolor="#94b64e [3046]"/>
             </w:pict>
           </mc:Fallback>
         </mc:AlternateContent>
@@ -10763,7 +10844,7 @@
           </mc:Choice>
           <mc:Fallback>
             <w:pict>
-              <v:oval w14:anchorId="20E68C14" id="Oval 38" o:spid="_x0000_s1026" style="position:absolute;margin-left:279.15pt;margin-top:90.75pt;width:3.6pt;height:3.6pt;flip:x y;z-index:251832320;visibility:visible;mso-wrap-style:square;mso-width-percent:0;mso-height-percent:0;mso-wrap-distance-left:9pt;mso-wrap-distance-top:0;mso-wrap-distance-right:9pt;mso-wrap-distance-bottom:0;mso-position-horizontal:absolute;mso-position-horizontal-relative:text;mso-position-vertical:absolute;mso-position-vertical-relative:text;mso-width-percent:0;mso-height-percent:0;mso-width-relative:margin;mso-height-relative:margin;v-text-anchor:middle" o:gfxdata="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" fillcolor="black [3200]" strokecolor="black [480]" strokeweight="2pt"/>
+              <v:oval w14:anchorId="44EB9CFE" id="Oval 38" o:spid="_x0000_s1026" style="position:absolute;margin-left:279.15pt;margin-top:90.75pt;width:3.6pt;height:3.6pt;flip:x y;z-index:251832320;visibility:visible;mso-wrap-style:square;mso-width-percent:0;mso-height-percent:0;mso-wrap-distance-left:9pt;mso-wrap-distance-top:0;mso-wrap-distance-right:9pt;mso-wrap-distance-bottom:0;mso-position-horizontal:absolute;mso-position-horizontal-relative:text;mso-position-vertical:absolute;mso-position-vertical-relative:text;mso-width-percent:0;mso-height-percent:0;mso-width-relative:margin;mso-height-relative:margin;v-text-anchor:middle" o:gfxdata="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" fillcolor="black [3200]" strokecolor="black [480]" strokeweight="2pt"/>
             </w:pict>
           </mc:Fallback>
         </mc:AlternateContent>
@@ -10832,7 +10913,7 @@
           </mc:Choice>
           <mc:Fallback>
             <w:pict>
-              <v:line w14:anchorId="18D60C5D" id="Straight Connector 6" o:spid="_x0000_s1026" style="position:absolute;z-index:251829248;visibility:visible;mso-wrap-style:square;mso-width-percent:0;mso-height-percent:0;mso-wrap-distance-left:9pt;mso-wrap-distance-top:0;mso-wrap-distance-right:9pt;mso-wrap-distance-bottom:0;mso-position-horizontal:absolute;mso-position-horizontal-relative:text;mso-position-vertical:absolute;mso-position-vertical-relative:text;mso-width-percent:0;mso-height-percent:0;mso-width-relative:margin;mso-height-relative:margin" from="281.6pt,94.35pt" to="285.8pt,103.15pt" o:gfxdata="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" strokecolor="#4579b8 [3044]">
+              <v:line w14:anchorId="6DBF31F4" id="Straight Connector 6" o:spid="_x0000_s1026" style="position:absolute;z-index:251829248;visibility:visible;mso-wrap-style:square;mso-width-percent:0;mso-height-percent:0;mso-wrap-distance-left:9pt;mso-wrap-distance-top:0;mso-wrap-distance-right:9pt;mso-wrap-distance-bottom:0;mso-position-horizontal:absolute;mso-position-horizontal-relative:text;mso-position-vertical:absolute;mso-position-vertical-relative:text;mso-width-percent:0;mso-height-percent:0;mso-width-relative:margin;mso-height-relative:margin" from="281.6pt,94.35pt" to="285.8pt,103.15pt" o:gfxdata="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" strokecolor="#4579b8 [3044]">
                 <v:stroke linestyle="thinThin"/>
               </v:line>
             </w:pict>
@@ -11099,7 +11180,7 @@
           </mc:Choice>
           <mc:Fallback>
             <w:pict>
-              <v:oval w14:anchorId="5A6BB616" id="Oval 38" o:spid="_x0000_s1026" style="position:absolute;margin-left:309.8pt;margin-top:63.75pt;width:4.25pt;height:3.6pt;z-index:251772928;visibility:visible;mso-wrap-style:square;mso-width-percent:0;mso-height-percent:0;mso-wrap-distance-left:9pt;mso-wrap-distance-top:0;mso-wrap-distance-right:9pt;mso-wrap-distance-bottom:0;mso-position-horizontal:absolute;mso-position-horizontal-relative:text;mso-position-vertical:absolute;mso-position-vertical-relative:text;mso-width-percent:0;mso-height-percent:0;mso-width-relative:margin;mso-height-relative:margin;v-text-anchor:middle" o:gfxdata="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" fillcolor="black [3200]" strokecolor="black [480]" strokeweight="2pt"/>
+              <v:oval w14:anchorId="1475DE41" id="Oval 38" o:spid="_x0000_s1026" style="position:absolute;margin-left:309.8pt;margin-top:63.75pt;width:4.25pt;height:3.6pt;z-index:251772928;visibility:visible;mso-wrap-style:square;mso-width-percent:0;mso-height-percent:0;mso-wrap-distance-left:9pt;mso-wrap-distance-top:0;mso-wrap-distance-right:9pt;mso-wrap-distance-bottom:0;mso-position-horizontal:absolute;mso-position-horizontal-relative:text;mso-position-vertical:absolute;mso-position-vertical-relative:text;mso-width-percent:0;mso-height-percent:0;mso-width-relative:margin;mso-height-relative:margin;v-text-anchor:middle" o:gfxdata="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" fillcolor="black [3200]" strokecolor="black [480]" strokeweight="2pt"/>
             </w:pict>
           </mc:Fallback>
         </mc:AlternateContent>
@@ -11170,7 +11251,7 @@
           </mc:Choice>
           <mc:Fallback>
             <w:pict>
-              <v:shape w14:anchorId="27717353" id="Straight Arrow Connector 39" o:spid="_x0000_s1026" type="#_x0000_t32" style="position:absolute;margin-left:243.6pt;margin-top:65.15pt;width:68pt;height:60.8pt;flip:y;z-index:251771904;visibility:visible;mso-wrap-style:square;mso-width-percent:0;mso-height-percent:0;mso-wrap-distance-left:9pt;mso-wrap-distance-top:0;mso-wrap-distance-right:9pt;mso-wrap-distance-bottom:0;mso-position-horizontal:absolute;mso-position-horizontal-relative:text;mso-position-vertical:absolute;mso-position-vertical-relative:text;mso-width-percent:0;mso-height-percent:0;mso-width-relative:margin;mso-height-relative:margin" o:gfxdata="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" strokecolor="#4579b8 [3044]">
+              <v:shape w14:anchorId="5605299C" id="Straight Arrow Connector 39" o:spid="_x0000_s1026" type="#_x0000_t32" style="position:absolute;margin-left:243.6pt;margin-top:65.15pt;width:68pt;height:60.8pt;flip:y;z-index:251771904;visibility:visible;mso-wrap-style:square;mso-width-percent:0;mso-height-percent:0;mso-wrap-distance-left:9pt;mso-wrap-distance-top:0;mso-wrap-distance-right:9pt;mso-wrap-distance-bottom:0;mso-position-horizontal:absolute;mso-position-horizontal-relative:text;mso-position-vertical:absolute;mso-position-vertical-relative:text;mso-width-percent:0;mso-height-percent:0;mso-width-relative:margin;mso-height-relative:margin" o:gfxdata="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" strokecolor="#4579b8 [3044]">
                 <v:stroke endarrow="block"/>
               </v:shape>
             </w:pict>
@@ -11437,7 +11518,7 @@
           </mc:Choice>
           <mc:Fallback>
             <w:pict>
-              <v:oval w14:anchorId="2AF8A710" id="Oval 38" o:spid="_x0000_s1026" style="position:absolute;margin-left:241.95pt;margin-top:123.9pt;width:3.6pt;height:3.6pt;flip:x y;z-index:251828224;visibility:visible;mso-wrap-style:square;mso-width-percent:0;mso-height-percent:0;mso-wrap-distance-left:9pt;mso-wrap-distance-top:0;mso-wrap-distance-right:9pt;mso-wrap-distance-bottom:0;mso-position-horizontal:absolute;mso-position-horizontal-relative:text;mso-position-vertical:absolute;mso-position-vertical-relative:text;mso-width-percent:0;mso-height-percent:0;mso-width-relative:margin;mso-height-relative:margin;v-text-anchor:middle" o:gfxdata="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" fillcolor="black [3200]" strokecolor="black [480]" strokeweight="2pt"/>
+              <v:oval w14:anchorId="370AF840" id="Oval 38" o:spid="_x0000_s1026" style="position:absolute;margin-left:241.95pt;margin-top:123.9pt;width:3.6pt;height:3.6pt;flip:x y;z-index:251828224;visibility:visible;mso-wrap-style:square;mso-width-percent:0;mso-height-percent:0;mso-wrap-distance-left:9pt;mso-wrap-distance-top:0;mso-wrap-distance-right:9pt;mso-wrap-distance-bottom:0;mso-position-horizontal:absolute;mso-position-horizontal-relative:text;mso-position-vertical:absolute;mso-position-vertical-relative:text;mso-width-percent:0;mso-height-percent:0;mso-width-relative:margin;mso-height-relative:margin;v-text-anchor:middle" o:gfxdata="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" fillcolor="black [3200]" strokecolor="black [480]" strokeweight="2pt"/>
             </w:pict>
           </mc:Fallback>
         </mc:AlternateContent>
@@ -11519,7 +11600,7 @@
           </mc:Choice>
           <mc:Fallback>
             <w:pict>
-              <v:rect w14:anchorId="1C98B5D5" id="Rectangle 30" o:spid="_x0000_s1026" style="position:absolute;margin-left:197.55pt;margin-top:3.7pt;width:229.8pt;height:206.4pt;z-index:-251553792;visibility:visible;mso-wrap-style:square;mso-width-percent:0;mso-wrap-distance-left:9pt;mso-wrap-distance-top:0;mso-wrap-distance-right:9pt;mso-wrap-distance-bottom:0;mso-position-horizontal:absolute;mso-position-horizontal-relative:text;mso-position-vertical:absolute;mso-position-vertical-relative:text;mso-width-percent:0;mso-width-relative:margin;v-text-anchor:middle" o:gfxdata="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" filled="f" strokecolor="#0a121c [484]" strokeweight="2pt">
+              <v:rect w14:anchorId="4A036B11" id="Rectangle 30" o:spid="_x0000_s1026" style="position:absolute;margin-left:197.55pt;margin-top:3.7pt;width:229.8pt;height:206.4pt;z-index:-251553792;visibility:visible;mso-wrap-style:square;mso-width-percent:0;mso-wrap-distance-left:9pt;mso-wrap-distance-top:0;mso-wrap-distance-right:9pt;mso-wrap-distance-bottom:0;mso-position-horizontal:absolute;mso-position-horizontal-relative:text;mso-position-vertical:absolute;mso-position-vertical-relative:text;mso-width-percent:0;mso-width-relative:margin;v-text-anchor:middle" o:gfxdata="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" filled="f" strokecolor="#0a121c [484]" strokeweight="2pt">
                 <w10:wrap type="tight"/>
               </v:rect>
             </w:pict>
@@ -12004,7 +12085,7 @@
           </mc:Choice>
           <mc:Fallback>
             <w:pict>
-              <v:shape w14:anchorId="20FED846" id="Freeform 31" o:spid="_x0000_s1026" style="position:absolute;margin-left:209.6pt;margin-top:87.7pt;width:205.2pt;height:111.75pt;z-index:251766784;visibility:visible;mso-wrap-style:square;mso-width-percent:0;mso-height-percent:0;mso-wrap-distance-left:9pt;mso-wrap-distance-top:0;mso-wrap-distance-right:9pt;mso-wrap-distance-bottom:0;mso-position-horizontal:absolute;mso-position-horizontal-relative:text;mso-position-vertical:absolute;mso-position-vertical-relative:text;mso-width-percent:0;mso-height-percent:0;mso-width-relative:margin;mso-height-relative:margin;v-text-anchor:middle" coordsize="2560320,1551093" o:gfxdata="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" path="m,1551093c69991,1291448,139982,1031804,284480,819573,428978,607342,651368,406399,866986,277706,1082604,149013,1295964,93697,1578186,47413,1860408,1129,2210364,564,2560320,e" filled="f" strokecolor="#7030a0" strokeweight="1.5pt">
+              <v:shape w14:anchorId="64312131" id="Freeform 31" o:spid="_x0000_s1026" style="position:absolute;margin-left:209.6pt;margin-top:87.7pt;width:205.2pt;height:111.75pt;z-index:251766784;visibility:visible;mso-wrap-style:square;mso-width-percent:0;mso-height-percent:0;mso-wrap-distance-left:9pt;mso-wrap-distance-top:0;mso-wrap-distance-right:9pt;mso-wrap-distance-bottom:0;mso-position-horizontal:absolute;mso-position-horizontal-relative:text;mso-position-vertical:absolute;mso-position-vertical-relative:text;mso-width-percent:0;mso-height-percent:0;mso-width-relative:margin;mso-height-relative:margin;v-text-anchor:middle" coordsize="2560320,1551093" o:gfxdata="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" path="m,1551093c69991,1291448,139982,1031804,284480,819573,428978,607342,651368,406399,866986,277706,1082604,149013,1295964,93697,1578186,47413,1860408,1129,2210364,564,2560320,e" filled="f" strokecolor="#7030a0" strokeweight="1.5pt">
                 <v:stroke endarrow="block"/>
                 <v:path arrowok="t" o:connecttype="custom" o:connectlocs="0,1419225;289584,749896;882540,254096;1606499,43382;2606252,0" o:connectangles="0,0,0,0,0"/>
               </v:shape>
@@ -14987,14 +15068,14 @@
           <w:rFonts w:eastAsiaTheme="minorEastAsia"/>
         </w:rPr>
       </w:pPr>
-      <w:bookmarkStart w:id="6" w:name="_Toc156304056"/>
+      <w:bookmarkStart w:id="7" w:name="_Toc157513754"/>
       <w:r>
         <w:rPr>
           <w:rFonts w:eastAsiaTheme="minorEastAsia"/>
         </w:rPr>
         <w:t>Complex Behaviors</w:t>
       </w:r>
-      <w:bookmarkEnd w:id="6"/>
+      <w:bookmarkEnd w:id="7"/>
     </w:p>
     <w:p>
       <w:pPr>

</xml_diff>

<commit_message>
Update to behavior specification and functional specification to account for latest corrections and resolution of behavioral spec. Basic software architecture defined.
</commit_message>
<xml_diff>
--- a/doc/assurance/ZoneWarningService/2-Presentation/zoneAlertBehaviors.docx
+++ b/doc/assurance/ZoneWarningService/2-Presentation/zoneAlertBehaviors.docx
@@ -312,7 +312,7 @@
           </mc:Choice>
           <mc:Fallback>
             <w:pict>
-              <v:line w14:anchorId="788C8C4D" id="Line 3" o:spid="_x0000_s1026" style="position:absolute;z-index:251620352;visibility:visible;mso-wrap-style:square;mso-width-percent:0;mso-height-percent:0;mso-wrap-distance-left:9pt;mso-wrap-distance-top:0;mso-wrap-distance-right:9pt;mso-wrap-distance-bottom:0;mso-position-horizontal:absolute;mso-position-horizontal-relative:text;mso-position-vertical:absolute;mso-position-vertical-relative:page;mso-width-percent:0;mso-height-percent:0;mso-width-relative:page;mso-height-relative:page" from="-18pt,666pt" to="459pt,666pt" o:gfxdata="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" strokecolor="black [3213]" strokeweight="1pt">
+              <v:line w14:anchorId="1B0ADDC4" id="Line 3" o:spid="_x0000_s1026" style="position:absolute;z-index:251620352;visibility:visible;mso-wrap-style:square;mso-width-percent:0;mso-height-percent:0;mso-wrap-distance-left:9pt;mso-wrap-distance-top:0;mso-wrap-distance-right:9pt;mso-wrap-distance-bottom:0;mso-position-horizontal:absolute;mso-position-horizontal-relative:text;mso-position-vertical:absolute;mso-position-vertical-relative:page;mso-width-percent:0;mso-height-percent:0;mso-width-relative:page;mso-height-relative:page" from="-18pt,666pt" to="459pt,666pt" o:gfxdata="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" strokecolor="black [3213]" strokeweight="1pt">
                 <v:shadow on="t" color="black" opacity="22938f" offset="0"/>
                 <w10:wrap type="tight" anchory="page"/>
               </v:line>
@@ -582,7 +582,7 @@
                                 <w:sz w:val="36"/>
                                 <w:szCs w:val="36"/>
                               </w:rPr>
-                              <w:t>4</w:t>
+                              <w:t>5</w:t>
                             </w:r>
                             <w:r>
                               <w:rPr>
@@ -606,7 +606,15 @@
                                 <w:sz w:val="36"/>
                                 <w:szCs w:val="36"/>
                               </w:rPr>
-                              <w:t>30</w:t>
+                              <w:t>3</w:t>
+                            </w:r>
+                            <w:r>
+                              <w:rPr>
+                                <w:rFonts w:cstheme="minorHAnsi"/>
+                                <w:sz w:val="36"/>
+                                <w:szCs w:val="36"/>
+                              </w:rPr>
+                              <w:t>1</w:t>
                             </w:r>
                             <w:r>
                               <w:rPr>
@@ -693,7 +701,7 @@
                           <w:sz w:val="36"/>
                           <w:szCs w:val="36"/>
                         </w:rPr>
-                        <w:t>4</w:t>
+                        <w:t>5</w:t>
                       </w:r>
                       <w:r>
                         <w:rPr>
@@ -717,7 +725,15 @@
                           <w:sz w:val="36"/>
                           <w:szCs w:val="36"/>
                         </w:rPr>
-                        <w:t>30</w:t>
+                        <w:t>3</w:t>
+                      </w:r>
+                      <w:r>
+                        <w:rPr>
+                          <w:rFonts w:cstheme="minorHAnsi"/>
+                          <w:sz w:val="36"/>
+                          <w:szCs w:val="36"/>
+                        </w:rPr>
+                        <w:t>1</w:t>
                       </w:r>
                       <w:r>
                         <w:rPr>
@@ -823,7 +839,7 @@
           </mc:Choice>
           <mc:Fallback>
             <w:pict>
-              <v:line w14:anchorId="71BCC452" id="Line 3" o:spid="_x0000_s1026" style="position:absolute;z-index:251610112;visibility:visible;mso-wrap-style:square;mso-width-percent:0;mso-height-percent:0;mso-wrap-distance-left:9pt;mso-wrap-distance-top:0;mso-wrap-distance-right:9pt;mso-wrap-distance-bottom:0;mso-position-horizontal:absolute;mso-position-horizontal-relative:text;mso-position-vertical:absolute;mso-position-vertical-relative:page;mso-width-percent:0;mso-height-percent:0;mso-width-relative:page;mso-height-relative:page" from="-18pt,3in" to="459pt,3in" o:gfxdata="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" strokecolor="black [3213]" strokeweight="2pt">
+              <v:line w14:anchorId="561D0856" id="Line 3" o:spid="_x0000_s1026" style="position:absolute;z-index:251610112;visibility:visible;mso-wrap-style:square;mso-width-percent:0;mso-height-percent:0;mso-wrap-distance-left:9pt;mso-wrap-distance-top:0;mso-wrap-distance-right:9pt;mso-wrap-distance-bottom:0;mso-position-horizontal:absolute;mso-position-horizontal-relative:text;mso-position-vertical:absolute;mso-position-vertical-relative:page;mso-width-percent:0;mso-height-percent:0;mso-width-relative:page;mso-height-relative:page" from="-18pt,3in" to="459pt,3in" o:gfxdata="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" strokecolor="black [3213]" strokeweight="2pt">
                 <v:shadow on="t" color="black" opacity="22938f" offset="0"/>
                 <w10:wrap type="tight" anchory="page"/>
               </v:line>
@@ -1529,6 +1545,12 @@
                 <w:lang w:eastAsia="en-US"/>
               </w:rPr>
             </w:pPr>
+            <w:r>
+              <w:rPr>
+                <w:lang w:eastAsia="en-US"/>
+              </w:rPr>
+              <w:t>V0.5</w:t>
+            </w:r>
           </w:p>
         </w:tc>
         <w:tc>
@@ -1543,6 +1565,12 @@
                 <w:lang w:eastAsia="en-US"/>
               </w:rPr>
             </w:pPr>
+            <w:r>
+              <w:rPr>
+                <w:lang w:eastAsia="en-US"/>
+              </w:rPr>
+              <w:t>1/31/2024</w:t>
+            </w:r>
           </w:p>
         </w:tc>
         <w:tc>
@@ -1557,6 +1585,24 @@
                 <w:lang w:eastAsia="en-US"/>
               </w:rPr>
             </w:pPr>
+            <w:r>
+              <w:rPr>
+                <w:lang w:eastAsia="en-US"/>
+              </w:rPr>
+              <w:t xml:space="preserve">Vehicle-Radii behaviors removed. Current and future zone alerts replaced with a single simpler </w:t>
+            </w:r>
+            <w:r>
+              <w:rPr>
+                <w:lang w:eastAsia="en-US"/>
+              </w:rPr>
+              <w:t>reporting structure</w:t>
+            </w:r>
+            <w:r>
+              <w:rPr>
+                <w:lang w:eastAsia="en-US"/>
+              </w:rPr>
+              <w:t xml:space="preserve"> where violation time can be zero to indicate current violation.</w:t>
+            </w:r>
           </w:p>
         </w:tc>
       </w:tr>
@@ -2356,39 +2402,31 @@
           <w:numId w:val="60"/>
         </w:numPr>
         <w:rPr>
-          <w:strike/>
-          <w:color w:val="FF0000"/>
-          <w:lang w:eastAsia="en-US"/>
-        </w:rPr>
-      </w:pPr>
-      <w:r>
-        <w:rPr>
-          <w:strike/>
-          <w:color w:val="FF0000"/>
-          <w:lang w:eastAsia="en-US"/>
-        </w:rPr>
-        <w:t xml:space="preserve">Vehicle collision radii, </w:t>
+          <w:lang w:eastAsia="en-US"/>
+        </w:rPr>
+      </w:pPr>
+      <w:r>
+        <w:rPr>
+          <w:lang w:eastAsia="en-US"/>
+        </w:rPr>
+        <w:t xml:space="preserve">Iteration period </w:t>
       </w:r>
       <w:r>
         <w:rPr>
           <w:b/>
           <w:bCs/>
-          <w:strike/>
-          <w:color w:val="FF0000"/>
-          <w:lang w:eastAsia="en-US"/>
-        </w:rPr>
-        <w:t>R</w:t>
+          <w:lang w:eastAsia="en-US"/>
+        </w:rPr>
+        <w:t>I</w:t>
       </w:r>
       <w:r>
         <w:rPr>
           <w:b/>
           <w:bCs/>
-          <w:strike/>
-          <w:color w:val="FF0000"/>
           <w:vertAlign w:val="subscript"/>
           <w:lang w:eastAsia="en-US"/>
         </w:rPr>
-        <w:t>V</w:t>
+        <w:t>T</w:t>
       </w:r>
     </w:p>
     <w:p>
@@ -2406,7 +2444,7 @@
         <w:rPr>
           <w:lang w:eastAsia="en-US"/>
         </w:rPr>
-        <w:t xml:space="preserve">Iteration period </w:t>
+        <w:t xml:space="preserve">Path deviation tolerance </w:t>
       </w:r>
       <w:r>
         <w:rPr>
@@ -2414,16 +2452,18 @@
           <w:bCs/>
           <w:lang w:eastAsia="en-US"/>
         </w:rPr>
-        <w:t>I</w:t>
+        <w:t>E</w:t>
       </w:r>
       <w:r>
         <w:rPr>
           <w:b/>
           <w:bCs/>
+          <w:sz w:val="22"/>
+          <w:szCs w:val="18"/>
           <w:vertAlign w:val="subscript"/>
           <w:lang w:eastAsia="en-US"/>
         </w:rPr>
-        <w:t>T</w:t>
+        <w:t>D</w:t>
       </w:r>
     </w:p>
     <w:p>
@@ -2441,43 +2481,6 @@
         <w:rPr>
           <w:lang w:eastAsia="en-US"/>
         </w:rPr>
-        <w:t xml:space="preserve">Path deviation tolerance </w:t>
-      </w:r>
-      <w:r>
-        <w:rPr>
-          <w:b/>
-          <w:bCs/>
-          <w:lang w:eastAsia="en-US"/>
-        </w:rPr>
-        <w:t>E</w:t>
-      </w:r>
-      <w:r>
-        <w:rPr>
-          <w:b/>
-          <w:bCs/>
-          <w:sz w:val="22"/>
-          <w:szCs w:val="18"/>
-          <w:vertAlign w:val="subscript"/>
-          <w:lang w:eastAsia="en-US"/>
-        </w:rPr>
-        <w:t>D</w:t>
-      </w:r>
-    </w:p>
-    <w:p>
-      <w:pPr>
-        <w:pStyle w:val="ListParagraph"/>
-        <w:numPr>
-          <w:ilvl w:val="0"/>
-          <w:numId w:val="60"/>
-        </w:numPr>
-        <w:rPr>
-          <w:lang w:eastAsia="en-US"/>
-        </w:rPr>
-      </w:pPr>
-      <w:r>
-        <w:rPr>
-          <w:lang w:eastAsia="en-US"/>
-        </w:rPr>
         <w:t xml:space="preserve">Lookahead time window </w:t>
       </w:r>
       <w:r>
@@ -2527,44 +2530,20 @@
         <w:pStyle w:val="Heading2"/>
         <w:rPr>
           <w:rFonts w:eastAsiaTheme="minorEastAsia"/>
-          <w:strike/>
-          <w:color w:val="FF0000"/>
-        </w:rPr>
-      </w:pPr>
-      <w:r>
-        <w:rPr>
-          <w:rFonts w:eastAsiaTheme="minorEastAsia"/>
-          <w:strike/>
-          <w:color w:val="FF0000"/>
-        </w:rPr>
-        <w:t>Vehicle Collision Radii</w:t>
-      </w:r>
-      <w:r>
-        <w:rPr>
-          <w:rFonts w:eastAsiaTheme="minorEastAsia"/>
-          <w:strike/>
-          <w:color w:val="FF0000"/>
-        </w:rPr>
-        <w:t xml:space="preserve">, </w:t>
-      </w:r>
-      <w:r>
-        <w:rPr>
-          <w:rFonts w:eastAsiaTheme="minorEastAsia"/>
-          <w:bCs/>
-          <w:strike/>
-          <w:color w:val="FF0000"/>
-        </w:rPr>
-        <w:t>R</w:t>
-      </w:r>
-      <w:r>
-        <w:rPr>
-          <w:rFonts w:eastAsiaTheme="minorEastAsia"/>
-          <w:bCs/>
-          <w:strike/>
-          <w:color w:val="FF0000"/>
+        </w:rPr>
+      </w:pPr>
+      <w:r>
+        <w:rPr>
+          <w:rFonts w:eastAsiaTheme="minorEastAsia"/>
+        </w:rPr>
+        <w:t>Iteration Period, I</w:t>
+      </w:r>
+      <w:r>
+        <w:rPr>
+          <w:rFonts w:eastAsiaTheme="minorEastAsia"/>
           <w:vertAlign w:val="subscript"/>
         </w:rPr>
-        <w:t>V</w:t>
+        <w:t>T</w:t>
       </w:r>
     </w:p>
     <w:p>
@@ -2572,699 +2551,39 @@
         <w:ind w:firstLine="0"/>
         <w:rPr>
           <w:rFonts w:eastAsiaTheme="minorEastAsia"/>
-          <w:strike/>
-          <w:color w:val="FF0000"/>
-          <w:lang w:eastAsia="en-US"/>
-        </w:rPr>
-      </w:pPr>
-      <w:r>
-        <w:rPr>
-          <w:rFonts w:eastAsiaTheme="minorEastAsia"/>
-          <w:strike/>
-          <w:noProof/>
-          <w:color w:val="FF0000"/>
-        </w:rPr>
-        <mc:AlternateContent>
-          <mc:Choice Requires="wps">
-            <w:drawing>
-              <wp:anchor distT="0" distB="0" distL="114300" distR="114300" simplePos="0" relativeHeight="251787264" behindDoc="0" locked="0" layoutInCell="1" allowOverlap="1" wp14:anchorId="0B831E53" wp14:editId="384DF33F">
-                <wp:simplePos x="0" y="0"/>
-                <wp:positionH relativeFrom="column">
-                  <wp:posOffset>3758085</wp:posOffset>
-                </wp:positionH>
-                <wp:positionV relativeFrom="paragraph">
-                  <wp:posOffset>816791</wp:posOffset>
-                </wp:positionV>
-                <wp:extent cx="419984" cy="371789"/>
-                <wp:effectExtent l="0" t="0" r="0" b="0"/>
-                <wp:wrapNone/>
-                <wp:docPr id="388176422" name="Text Box 2"/>
-                <wp:cNvGraphicFramePr/>
-                <a:graphic xmlns:a="http://schemas.openxmlformats.org/drawingml/2006/main">
-                  <a:graphicData uri="http://schemas.microsoft.com/office/word/2010/wordprocessingShape">
-                    <wps:wsp>
-                      <wps:cNvSpPr txBox="1"/>
-                      <wps:spPr>
-                        <a:xfrm>
-                          <a:off x="0" y="0"/>
-                          <a:ext cx="419984" cy="371789"/>
-                        </a:xfrm>
-                        <a:prstGeom prst="rect">
-                          <a:avLst/>
-                        </a:prstGeom>
-                        <a:noFill/>
-                        <a:ln w="6350">
-                          <a:noFill/>
-                        </a:ln>
-                      </wps:spPr>
-                      <wps:txbx>
-                        <w:txbxContent>
-                          <w:p>
-                            <w:pPr>
-                              <w:ind w:firstLine="0"/>
-                              <w:rPr>
-                                <w:b/>
-                                <w:bCs/>
-                              </w:rPr>
-                            </w:pPr>
-                            <w:r>
-                              <w:rPr>
-                                <w:b/>
-                                <w:bCs/>
-                              </w:rPr>
-                              <w:t>V</w:t>
-                            </w:r>
-                            <w:r>
-                              <w:rPr>
-                                <w:b/>
-                                <w:bCs/>
-                                <w:vertAlign w:val="subscript"/>
-                              </w:rPr>
-                              <w:t>P</w:t>
-                            </w:r>
-                          </w:p>
-                        </w:txbxContent>
-                      </wps:txbx>
-                      <wps:bodyPr rot="0" spcFirstLastPara="0" vertOverflow="overflow" horzOverflow="overflow" vert="horz" wrap="square" lIns="91440" tIns="45720" rIns="91440" bIns="45720" numCol="1" spcCol="0" rtlCol="0" fromWordArt="0" anchor="t" anchorCtr="0" forceAA="0" compatLnSpc="1">
-                        <a:prstTxWarp prst="textNoShape">
-                          <a:avLst/>
-                        </a:prstTxWarp>
-                        <a:noAutofit/>
-                      </wps:bodyPr>
-                    </wps:wsp>
-                  </a:graphicData>
-                </a:graphic>
-                <wp14:sizeRelH relativeFrom="margin">
-                  <wp14:pctWidth>0</wp14:pctWidth>
-                </wp14:sizeRelH>
-                <wp14:sizeRelV relativeFrom="margin">
-                  <wp14:pctHeight>0</wp14:pctHeight>
-                </wp14:sizeRelV>
-              </wp:anchor>
-            </w:drawing>
-          </mc:Choice>
-          <mc:Fallback>
-            <w:pict>
-              <v:shape w14:anchorId="0B831E53" id="Text Box 2" o:spid="_x0000_s1030" type="#_x0000_t202" style="position:absolute;left:0;text-align:left;margin-left:295.9pt;margin-top:64.3pt;width:33.05pt;height:29.25pt;z-index:251787264;visibility:visible;mso-wrap-style:square;mso-width-percent:0;mso-height-percent:0;mso-wrap-distance-left:9pt;mso-wrap-distance-top:0;mso-wrap-distance-right:9pt;mso-wrap-distance-bottom:0;mso-position-horizontal:absolute;mso-position-horizontal-relative:text;mso-position-vertical:absolute;mso-position-vertical-relative:text;mso-width-percent:0;mso-height-percent:0;mso-width-relative:margin;mso-height-relative:margin;v-text-anchor:top" o:gfxdata="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" filled="f" stroked="f" strokeweight=".5pt">
-                <v:textbox>
-                  <w:txbxContent>
-                    <w:p>
-                      <w:pPr>
-                        <w:ind w:firstLine="0"/>
-                        <w:rPr>
-                          <w:b/>
-                          <w:bCs/>
-                        </w:rPr>
-                      </w:pPr>
-                      <w:r>
-                        <w:rPr>
-                          <w:b/>
-                          <w:bCs/>
-                        </w:rPr>
-                        <w:t>V</w:t>
-                      </w:r>
-                      <w:r>
-                        <w:rPr>
-                          <w:b/>
-                          <w:bCs/>
-                          <w:vertAlign w:val="subscript"/>
-                        </w:rPr>
-                        <w:t>P</w:t>
-                      </w:r>
-                    </w:p>
-                  </w:txbxContent>
-                </v:textbox>
-              </v:shape>
-            </w:pict>
-          </mc:Fallback>
-        </mc:AlternateContent>
-      </w:r>
-      <w:r>
-        <w:rPr>
-          <w:rFonts w:eastAsiaTheme="minorEastAsia"/>
-          <w:strike/>
-          <w:noProof/>
-          <w:color w:val="FF0000"/>
-        </w:rPr>
-        <mc:AlternateContent>
-          <mc:Choice Requires="wps">
-            <w:drawing>
-              <wp:anchor distT="0" distB="0" distL="114300" distR="114300" simplePos="0" relativeHeight="251785216" behindDoc="0" locked="0" layoutInCell="1" allowOverlap="1" wp14:anchorId="0DD9E02C" wp14:editId="4FA2EC3E">
-                <wp:simplePos x="0" y="0"/>
-                <wp:positionH relativeFrom="column">
-                  <wp:posOffset>4310694</wp:posOffset>
-                </wp:positionH>
-                <wp:positionV relativeFrom="paragraph">
-                  <wp:posOffset>820376</wp:posOffset>
-                </wp:positionV>
-                <wp:extent cx="392661" cy="281354"/>
-                <wp:effectExtent l="0" t="0" r="0" b="0"/>
-                <wp:wrapNone/>
-                <wp:docPr id="728340522" name="Text Box 2"/>
-                <wp:cNvGraphicFramePr/>
-                <a:graphic xmlns:a="http://schemas.openxmlformats.org/drawingml/2006/main">
-                  <a:graphicData uri="http://schemas.microsoft.com/office/word/2010/wordprocessingShape">
-                    <wps:wsp>
-                      <wps:cNvSpPr txBox="1"/>
-                      <wps:spPr>
-                        <a:xfrm>
-                          <a:off x="0" y="0"/>
-                          <a:ext cx="392661" cy="281354"/>
-                        </a:xfrm>
-                        <a:prstGeom prst="rect">
-                          <a:avLst/>
-                        </a:prstGeom>
-                        <a:noFill/>
-                        <a:ln w="6350">
-                          <a:noFill/>
-                        </a:ln>
-                      </wps:spPr>
-                      <wps:txbx>
-                        <w:txbxContent>
-                          <w:p>
-                            <w:pPr>
-                              <w:ind w:firstLine="0"/>
-                              <w:rPr>
-                                <w:b/>
-                                <w:bCs/>
-                              </w:rPr>
-                            </w:pPr>
-                            <w:r>
-                              <w:rPr>
-                                <w:b/>
-                                <w:bCs/>
-                              </w:rPr>
-                              <w:t>R</w:t>
-                            </w:r>
-                            <w:r>
-                              <w:rPr>
-                                <w:b/>
-                                <w:bCs/>
-                                <w:vertAlign w:val="subscript"/>
-                              </w:rPr>
-                              <w:t>V</w:t>
-                            </w:r>
-                          </w:p>
-                        </w:txbxContent>
-                      </wps:txbx>
-                      <wps:bodyPr rot="0" spcFirstLastPara="0" vertOverflow="overflow" horzOverflow="overflow" vert="horz" wrap="square" lIns="91440" tIns="45720" rIns="91440" bIns="45720" numCol="1" spcCol="0" rtlCol="0" fromWordArt="0" anchor="t" anchorCtr="0" forceAA="0" compatLnSpc="1">
-                        <a:prstTxWarp prst="textNoShape">
-                          <a:avLst/>
-                        </a:prstTxWarp>
-                        <a:noAutofit/>
-                      </wps:bodyPr>
-                    </wps:wsp>
-                  </a:graphicData>
-                </a:graphic>
-                <wp14:sizeRelV relativeFrom="margin">
-                  <wp14:pctHeight>0</wp14:pctHeight>
-                </wp14:sizeRelV>
-              </wp:anchor>
-            </w:drawing>
-          </mc:Choice>
-          <mc:Fallback>
-            <w:pict>
-              <v:shape w14:anchorId="0DD9E02C" id="_x0000_s1031" type="#_x0000_t202" style="position:absolute;left:0;text-align:left;margin-left:339.4pt;margin-top:64.6pt;width:30.9pt;height:22.15pt;z-index:251785216;visibility:visible;mso-wrap-style:square;mso-height-percent:0;mso-wrap-distance-left:9pt;mso-wrap-distance-top:0;mso-wrap-distance-right:9pt;mso-wrap-distance-bottom:0;mso-position-horizontal:absolute;mso-position-horizontal-relative:text;mso-position-vertical:absolute;mso-position-vertical-relative:text;mso-height-percent:0;mso-height-relative:margin;v-text-anchor:top" o:gfxdata="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" filled="f" stroked="f" strokeweight=".5pt">
-                <v:textbox>
-                  <w:txbxContent>
-                    <w:p>
-                      <w:pPr>
-                        <w:ind w:firstLine="0"/>
-                        <w:rPr>
-                          <w:b/>
-                          <w:bCs/>
-                        </w:rPr>
-                      </w:pPr>
-                      <w:r>
-                        <w:rPr>
-                          <w:b/>
-                          <w:bCs/>
-                        </w:rPr>
-                        <w:t>R</w:t>
-                      </w:r>
-                      <w:r>
-                        <w:rPr>
-                          <w:b/>
-                          <w:bCs/>
-                          <w:vertAlign w:val="subscript"/>
-                        </w:rPr>
-                        <w:t>V</w:t>
-                      </w:r>
-                    </w:p>
-                  </w:txbxContent>
-                </v:textbox>
-              </v:shape>
-            </w:pict>
-          </mc:Fallback>
-        </mc:AlternateContent>
-      </w:r>
-      <w:r>
-        <w:rPr>
-          <w:rFonts w:eastAsiaTheme="minorEastAsia"/>
-          <w:strike/>
-          <w:noProof/>
-          <w:color w:val="FF0000"/>
-        </w:rPr>
-        <mc:AlternateContent>
-          <mc:Choice Requires="wps">
-            <w:drawing>
-              <wp:anchor distT="0" distB="0" distL="114300" distR="114300" simplePos="0" relativeHeight="251784192" behindDoc="0" locked="0" layoutInCell="1" allowOverlap="1" wp14:anchorId="6DADA208" wp14:editId="092E4893">
-                <wp:simplePos x="0" y="0"/>
-                <wp:positionH relativeFrom="column">
-                  <wp:posOffset>4180114</wp:posOffset>
-                </wp:positionH>
-                <wp:positionV relativeFrom="paragraph">
-                  <wp:posOffset>1043158</wp:posOffset>
-                </wp:positionV>
-                <wp:extent cx="672954" cy="45719"/>
-                <wp:effectExtent l="0" t="25400" r="26035" b="69215"/>
-                <wp:wrapNone/>
-                <wp:docPr id="1005397249" name="Straight Arrow Connector 1"/>
-                <wp:cNvGraphicFramePr/>
-                <a:graphic xmlns:a="http://schemas.openxmlformats.org/drawingml/2006/main">
-                  <a:graphicData uri="http://schemas.microsoft.com/office/word/2010/wordprocessingShape">
-                    <wps:wsp>
-                      <wps:cNvCnPr/>
-                      <wps:spPr>
-                        <a:xfrm>
-                          <a:off x="0" y="0"/>
-                          <a:ext cx="672954" cy="45719"/>
-                        </a:xfrm>
-                        <a:prstGeom prst="straightConnector1">
-                          <a:avLst/>
-                        </a:prstGeom>
-                        <a:ln>
-                          <a:tailEnd type="triangle"/>
-                        </a:ln>
-                      </wps:spPr>
-                      <wps:style>
-                        <a:lnRef idx="1">
-                          <a:schemeClr val="accent1"/>
-                        </a:lnRef>
-                        <a:fillRef idx="0">
-                          <a:schemeClr val="accent1"/>
-                        </a:fillRef>
-                        <a:effectRef idx="0">
-                          <a:schemeClr val="accent1"/>
-                        </a:effectRef>
-                        <a:fontRef idx="minor">
-                          <a:schemeClr val="tx1"/>
-                        </a:fontRef>
-                      </wps:style>
-                      <wps:bodyPr/>
-                    </wps:wsp>
-                  </a:graphicData>
-                </a:graphic>
-                <wp14:sizeRelH relativeFrom="margin">
-                  <wp14:pctWidth>0</wp14:pctWidth>
-                </wp14:sizeRelH>
-                <wp14:sizeRelV relativeFrom="margin">
-                  <wp14:pctHeight>0</wp14:pctHeight>
-                </wp14:sizeRelV>
-              </wp:anchor>
-            </w:drawing>
-          </mc:Choice>
-          <mc:Fallback>
-            <w:pict>
-              <v:shapetype w14:anchorId="5C02443B" id="_x0000_t32" coordsize="21600,21600" o:spt="32" o:oned="t" path="m,l21600,21600e" filled="f">
-                <v:path arrowok="t" fillok="f" o:connecttype="none"/>
-                <o:lock v:ext="edit" shapetype="t"/>
-              </v:shapetype>
-              <v:shape id="Straight Arrow Connector 1" o:spid="_x0000_s1026" type="#_x0000_t32" style="position:absolute;margin-left:329.15pt;margin-top:82.15pt;width:53pt;height:3.6pt;z-index:251784192;visibility:visible;mso-wrap-style:square;mso-width-percent:0;mso-height-percent:0;mso-wrap-distance-left:9pt;mso-wrap-distance-top:0;mso-wrap-distance-right:9pt;mso-wrap-distance-bottom:0;mso-position-horizontal:absolute;mso-position-horizontal-relative:text;mso-position-vertical:absolute;mso-position-vertical-relative:text;mso-width-percent:0;mso-height-percent:0;mso-width-relative:margin;mso-height-relative:margin" o:gfxdata="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" strokecolor="#4579b8 [3044]">
-                <v:stroke endarrow="block"/>
-              </v:shape>
-            </w:pict>
-          </mc:Fallback>
-        </mc:AlternateContent>
-      </w:r>
-      <w:r>
-        <w:rPr>
-          <w:rFonts w:eastAsiaTheme="minorEastAsia"/>
-          <w:strike/>
-          <w:noProof/>
-          <w:color w:val="FF0000"/>
-        </w:rPr>
-        <mc:AlternateContent>
-          <mc:Choice Requires="wpg">
-            <w:drawing>
-              <wp:anchor distT="0" distB="0" distL="114300" distR="114300" simplePos="0" relativeHeight="251783168" behindDoc="0" locked="0" layoutInCell="1" allowOverlap="1" wp14:anchorId="0E003A64" wp14:editId="5A47A268">
-                <wp:simplePos x="0" y="0"/>
-                <wp:positionH relativeFrom="column">
-                  <wp:posOffset>3386602</wp:posOffset>
-                </wp:positionH>
-                <wp:positionV relativeFrom="paragraph">
-                  <wp:posOffset>319664</wp:posOffset>
-                </wp:positionV>
-                <wp:extent cx="1466215" cy="1426210"/>
-                <wp:effectExtent l="50800" t="25400" r="57785" b="72390"/>
-                <wp:wrapTight wrapText="bothSides">
-                  <wp:wrapPolygon edited="0">
-                    <wp:start x="9355" y="-385"/>
-                    <wp:lineTo x="2619" y="-192"/>
-                    <wp:lineTo x="2619" y="2885"/>
-                    <wp:lineTo x="374" y="2885"/>
-                    <wp:lineTo x="374" y="5963"/>
-                    <wp:lineTo x="-561" y="5963"/>
-                    <wp:lineTo x="-748" y="15195"/>
-                    <wp:lineTo x="0" y="15195"/>
-                    <wp:lineTo x="0" y="17503"/>
-                    <wp:lineTo x="1684" y="18272"/>
-                    <wp:lineTo x="1684" y="19042"/>
-                    <wp:lineTo x="5800" y="21350"/>
-                    <wp:lineTo x="8981" y="22312"/>
-                    <wp:lineTo x="9168" y="22504"/>
-                    <wp:lineTo x="12348" y="22504"/>
-                    <wp:lineTo x="12535" y="22312"/>
-                    <wp:lineTo x="15716" y="21350"/>
-                    <wp:lineTo x="15903" y="21350"/>
-                    <wp:lineTo x="19832" y="18465"/>
-                    <wp:lineTo x="20019" y="18272"/>
-                    <wp:lineTo x="21516" y="15195"/>
-                    <wp:lineTo x="22264" y="12118"/>
-                    <wp:lineTo x="22077" y="9040"/>
-                    <wp:lineTo x="21142" y="5963"/>
-                    <wp:lineTo x="19084" y="3077"/>
-                    <wp:lineTo x="18896" y="2308"/>
-                    <wp:lineTo x="13658" y="-192"/>
-                    <wp:lineTo x="12161" y="-385"/>
-                    <wp:lineTo x="9355" y="-385"/>
-                  </wp:wrapPolygon>
-                </wp:wrapTight>
-                <wp:docPr id="1963803506" name="Group 9"/>
-                <wp:cNvGraphicFramePr/>
-                <a:graphic xmlns:a="http://schemas.openxmlformats.org/drawingml/2006/main">
-                  <a:graphicData uri="http://schemas.microsoft.com/office/word/2010/wordprocessingGroup">
-                    <wpg:wgp>
-                      <wpg:cNvGrpSpPr/>
-                      <wpg:grpSpPr>
-                        <a:xfrm>
-                          <a:off x="0" y="0"/>
-                          <a:ext cx="1466215" cy="1426210"/>
-                          <a:chOff x="0" y="0"/>
-                          <a:chExt cx="1107440" cy="1104265"/>
-                        </a:xfrm>
-                      </wpg:grpSpPr>
-                      <wps:wsp>
-                        <wps:cNvPr id="1406384087" name="Oval 2"/>
-                        <wps:cNvSpPr/>
-                        <wps:spPr>
-                          <a:xfrm>
-                            <a:off x="0" y="0"/>
-                            <a:ext cx="1107440" cy="1104265"/>
-                          </a:xfrm>
-                          <a:prstGeom prst="ellipse">
-                            <a:avLst/>
-                          </a:prstGeom>
-                          <a:gradFill>
-                            <a:gsLst>
-                              <a:gs pos="0">
-                                <a:schemeClr val="accent3">
-                                  <a:tint val="50000"/>
-                                  <a:satMod val="300000"/>
-                                  <a:alpha val="38000"/>
-                                </a:schemeClr>
-                              </a:gs>
-                              <a:gs pos="35000">
-                                <a:schemeClr val="accent3">
-                                  <a:tint val="37000"/>
-                                  <a:satMod val="300000"/>
-                                </a:schemeClr>
-                              </a:gs>
-                              <a:gs pos="100000">
-                                <a:schemeClr val="accent3">
-                                  <a:tint val="15000"/>
-                                  <a:satMod val="350000"/>
-                                </a:schemeClr>
-                              </a:gs>
-                            </a:gsLst>
-                          </a:gradFill>
-                        </wps:spPr>
-                        <wps:style>
-                          <a:lnRef idx="1">
-                            <a:schemeClr val="accent3"/>
-                          </a:lnRef>
-                          <a:fillRef idx="2">
-                            <a:schemeClr val="accent3"/>
-                          </a:fillRef>
-                          <a:effectRef idx="1">
-                            <a:schemeClr val="accent3"/>
-                          </a:effectRef>
-                          <a:fontRef idx="minor">
-                            <a:schemeClr val="dk1"/>
-                          </a:fontRef>
-                        </wps:style>
-                        <wps:bodyPr rot="0" spcFirstLastPara="0" vertOverflow="overflow" horzOverflow="overflow" vert="horz" wrap="square" lIns="91440" tIns="45720" rIns="91440" bIns="45720" numCol="1" spcCol="0" rtlCol="0" fromWordArt="0" anchor="ctr" anchorCtr="0" forceAA="0" compatLnSpc="1">
-                          <a:prstTxWarp prst="textNoShape">
-                            <a:avLst/>
-                          </a:prstTxWarp>
-                          <a:noAutofit/>
-                        </wps:bodyPr>
-                      </wps:wsp>
-                      <wps:wsp>
-                        <wps:cNvPr id="824869390" name="Oval 3"/>
-                        <wps:cNvSpPr/>
-                        <wps:spPr>
-                          <a:xfrm>
-                            <a:off x="519248" y="518523"/>
-                            <a:ext cx="78361" cy="87085"/>
-                          </a:xfrm>
-                          <a:prstGeom prst="ellipse">
-                            <a:avLst/>
-                          </a:prstGeom>
-                        </wps:spPr>
-                        <wps:style>
-                          <a:lnRef idx="2">
-                            <a:schemeClr val="dk1">
-                              <a:shade val="15000"/>
-                            </a:schemeClr>
-                          </a:lnRef>
-                          <a:fillRef idx="1">
-                            <a:schemeClr val="dk1"/>
-                          </a:fillRef>
-                          <a:effectRef idx="0">
-                            <a:schemeClr val="dk1"/>
-                          </a:effectRef>
-                          <a:fontRef idx="minor">
-                            <a:schemeClr val="lt1"/>
-                          </a:fontRef>
-                        </wps:style>
-                        <wps:bodyPr rot="0" spcFirstLastPara="0" vertOverflow="overflow" horzOverflow="overflow" vert="horz" wrap="square" lIns="91440" tIns="45720" rIns="91440" bIns="45720" numCol="1" spcCol="0" rtlCol="0" fromWordArt="0" anchor="ctr" anchorCtr="0" forceAA="0" compatLnSpc="1">
-                          <a:prstTxWarp prst="textNoShape">
-                            <a:avLst/>
-                          </a:prstTxWarp>
-                          <a:noAutofit/>
-                        </wps:bodyPr>
-                      </wps:wsp>
-                    </wpg:wgp>
-                  </a:graphicData>
-                </a:graphic>
-                <wp14:sizeRelH relativeFrom="margin">
-                  <wp14:pctWidth>0</wp14:pctWidth>
-                </wp14:sizeRelH>
-                <wp14:sizeRelV relativeFrom="margin">
-                  <wp14:pctHeight>0</wp14:pctHeight>
-                </wp14:sizeRelV>
-              </wp:anchor>
-            </w:drawing>
-          </mc:Choice>
-          <mc:Fallback>
-            <w:pict>
-              <v:group w14:anchorId="2FADB727" id="Group 9" o:spid="_x0000_s1026" style="position:absolute;margin-left:266.65pt;margin-top:25.15pt;width:115.45pt;height:112.3pt;z-index:251783168;mso-width-relative:margin;mso-height-relative:margin" coordsize="11074,11042" o:gfxdata="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">
-                <v:oval id="Oval 2" o:spid="_x0000_s1027" style="position:absolute;width:11074;height:11042;visibility:visible;mso-wrap-style:square;v-text-anchor:middle" o:gfxdata="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" fillcolor="#cdddac [1622]" strokecolor="#94b64e [3046]">
-                  <v:fill color2="#f0f4e6 [502]" o:opacity2="24903f" rotate="t" angle="180" colors="0 #dafda7;22938f #e4fdc2;1 #f5ffe6" focus="100%" type="gradient"/>
-                  <v:shadow on="t" color="black" opacity="24903f" origin=",.5" offset="0,.55556mm"/>
-                </v:oval>
-                <v:oval id="Oval 3" o:spid="_x0000_s1028" style="position:absolute;left:5192;top:5185;width:784;height:871;visibility:visible;mso-wrap-style:square;v-text-anchor:middle" o:gfxdata="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" fillcolor="black [3200]" strokecolor="black [480]" strokeweight="2pt"/>
-                <w10:wrap type="tight"/>
-              </v:group>
-            </w:pict>
-          </mc:Fallback>
-        </mc:AlternateContent>
-      </w:r>
-      <w:r>
-        <w:rPr>
-          <w:strike/>
-          <w:noProof/>
-          <w:color w:val="FF0000"/>
-        </w:rPr>
-        <mc:AlternateContent>
-          <mc:Choice Requires="wps">
-            <w:drawing>
-              <wp:anchor distT="0" distB="0" distL="114300" distR="114300" simplePos="0" relativeHeight="251781120" behindDoc="1" locked="0" layoutInCell="1" allowOverlap="1" wp14:anchorId="4D4B09B6" wp14:editId="19688875">
-                <wp:simplePos x="0" y="0"/>
-                <wp:positionH relativeFrom="column">
-                  <wp:posOffset>2853690</wp:posOffset>
-                </wp:positionH>
-                <wp:positionV relativeFrom="paragraph">
-                  <wp:posOffset>15240</wp:posOffset>
-                </wp:positionV>
-                <wp:extent cx="2606040" cy="2056765"/>
-                <wp:effectExtent l="12700" t="12700" r="10160" b="13335"/>
-                <wp:wrapTight wrapText="bothSides">
-                  <wp:wrapPolygon edited="0">
-                    <wp:start x="-105" y="-133"/>
-                    <wp:lineTo x="-105" y="21607"/>
-                    <wp:lineTo x="21579" y="21607"/>
-                    <wp:lineTo x="21579" y="-133"/>
-                    <wp:lineTo x="-105" y="-133"/>
-                  </wp:wrapPolygon>
-                </wp:wrapTight>
-                <wp:docPr id="55453784" name="Rectangle 16"/>
-                <wp:cNvGraphicFramePr/>
-                <a:graphic xmlns:a="http://schemas.openxmlformats.org/drawingml/2006/main">
-                  <a:graphicData uri="http://schemas.microsoft.com/office/word/2010/wordprocessingShape">
-                    <wps:wsp>
-                      <wps:cNvSpPr/>
-                      <wps:spPr>
-                        <a:xfrm>
-                          <a:off x="0" y="0"/>
-                          <a:ext cx="2606040" cy="2056765"/>
-                        </a:xfrm>
-                        <a:prstGeom prst="rect">
-                          <a:avLst/>
-                        </a:prstGeom>
-                        <a:noFill/>
-                        <a:ln>
-                          <a:solidFill>
-                            <a:srgbClr val="FF0000"/>
-                          </a:solidFill>
-                        </a:ln>
-                      </wps:spPr>
-                      <wps:style>
-                        <a:lnRef idx="2">
-                          <a:schemeClr val="accent1">
-                            <a:shade val="15000"/>
-                          </a:schemeClr>
-                        </a:lnRef>
-                        <a:fillRef idx="1">
-                          <a:schemeClr val="accent1"/>
-                        </a:fillRef>
-                        <a:effectRef idx="0">
-                          <a:schemeClr val="accent1"/>
-                        </a:effectRef>
-                        <a:fontRef idx="minor">
-                          <a:schemeClr val="lt1"/>
-                        </a:fontRef>
-                      </wps:style>
-                      <wps:bodyPr rot="0" spcFirstLastPara="0" vertOverflow="overflow" horzOverflow="overflow" vert="horz" wrap="square" lIns="91440" tIns="45720" rIns="91440" bIns="45720" numCol="1" spcCol="0" rtlCol="0" fromWordArt="0" anchor="ctr" anchorCtr="0" forceAA="0" compatLnSpc="1">
-                        <a:prstTxWarp prst="textNoShape">
-                          <a:avLst/>
-                        </a:prstTxWarp>
-                        <a:noAutofit/>
-                      </wps:bodyPr>
-                    </wps:wsp>
-                  </a:graphicData>
-                </a:graphic>
-                <wp14:sizeRelH relativeFrom="margin">
-                  <wp14:pctWidth>0</wp14:pctWidth>
-                </wp14:sizeRelH>
-                <wp14:sizeRelV relativeFrom="margin">
-                  <wp14:pctHeight>0</wp14:pctHeight>
-                </wp14:sizeRelV>
-              </wp:anchor>
-            </w:drawing>
-          </mc:Choice>
-          <mc:Fallback>
-            <w:pict>
-              <v:rect w14:anchorId="02F27B06" id="Rectangle 16" o:spid="_x0000_s1026" style="position:absolute;margin-left:224.7pt;margin-top:1.2pt;width:205.2pt;height:161.95pt;z-index:-251535360;visibility:visible;mso-wrap-style:square;mso-width-percent:0;mso-height-percent:0;mso-wrap-distance-left:9pt;mso-wrap-distance-top:0;mso-wrap-distance-right:9pt;mso-wrap-distance-bottom:0;mso-position-horizontal:absolute;mso-position-horizontal-relative:text;mso-position-vertical:absolute;mso-position-vertical-relative:text;mso-width-percent:0;mso-height-percent:0;mso-width-relative:margin;mso-height-relative:margin;v-text-anchor:middle" o:gfxdata="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" filled="f" strokecolor="red" strokeweight="2pt">
-                <w10:wrap type="tight"/>
-              </v:rect>
-            </w:pict>
-          </mc:Fallback>
-        </mc:AlternateContent>
-      </w:r>
-      <w:r>
-        <w:rPr>
-          <w:rFonts w:eastAsiaTheme="minorEastAsia"/>
-          <w:i/>
-          <w:iCs/>
-          <w:strike/>
-          <w:color w:val="FF0000"/>
-          <w:lang w:eastAsia="en-US"/>
-        </w:rPr>
-        <w:t>Vehicle Collision Radii</w:t>
-      </w:r>
-      <w:r>
-        <w:rPr>
-          <w:rFonts w:eastAsiaTheme="minorEastAsia"/>
-          <w:strike/>
-          <w:color w:val="FF0000"/>
-          <w:lang w:eastAsia="en-US"/>
-        </w:rPr>
-        <w:t xml:space="preserve">: </w:t>
-      </w:r>
-      <w:r>
-        <w:rPr>
-          <w:rFonts w:eastAsiaTheme="minorEastAsia"/>
-          <w:strike/>
-          <w:color w:val="FF0000"/>
-          <w:lang w:eastAsia="en-US"/>
-        </w:rPr>
-        <w:t xml:space="preserve">The radius of a circle, defined in meters, for a given vehicle, defining a circle in the </w:t>
-      </w:r>
-      <w:r>
-        <w:rPr>
-          <w:rFonts w:eastAsiaTheme="minorEastAsia"/>
-          <w:strike/>
-          <w:color w:val="FF0000"/>
-          <w:lang w:eastAsia="en-US"/>
-        </w:rPr>
-        <w:t xml:space="preserve">horizontal plane (of OpenUxAS) centered on the </w:t>
-      </w:r>
-      <w:r>
-        <w:rPr>
-          <w:rFonts w:eastAsiaTheme="minorEastAsia"/>
-          <w:strike/>
-          <w:color w:val="FF0000"/>
-          <w:lang w:eastAsia="en-US"/>
-        </w:rPr>
-        <w:t xml:space="preserve">vehicle’s </w:t>
-      </w:r>
-      <w:r>
-        <w:rPr>
-          <w:rFonts w:eastAsiaTheme="minorEastAsia"/>
-          <w:strike/>
-          <w:color w:val="FF0000"/>
-          <w:lang w:eastAsia="en-US"/>
-        </w:rPr>
-        <w:t xml:space="preserve">reported position. The radius of the circle is the distance around the aircraft within the vehicle is circumscribed on the horizontal plane. In other words, when looked at from above, the vehicle </w:t>
-      </w:r>
-      <w:r>
-        <w:rPr>
-          <w:rFonts w:eastAsiaTheme="minorEastAsia"/>
-          <w:strike/>
-          <w:color w:val="FF0000"/>
-          <w:lang w:eastAsia="en-US"/>
-        </w:rPr>
-        <w:t>must</w:t>
-      </w:r>
-      <w:r>
-        <w:rPr>
-          <w:rFonts w:eastAsiaTheme="minorEastAsia"/>
-          <w:strike/>
-          <w:color w:val="FF0000"/>
-          <w:lang w:eastAsia="en-US"/>
-        </w:rPr>
-        <w:t xml:space="preserve"> always “fit” in the circle based on the vehicle’s reported position</w:t>
-      </w:r>
-      <w:r>
-        <w:rPr>
-          <w:rFonts w:eastAsiaTheme="minorEastAsia"/>
-          <w:strike/>
-          <w:color w:val="FF0000"/>
-          <w:lang w:eastAsia="en-US"/>
+        </w:rPr>
+      </w:pPr>
+      <w:r>
+        <w:rPr>
+          <w:rFonts w:eastAsiaTheme="minorEastAsia"/>
+          <w:b/>
+          <w:bCs/>
+        </w:rPr>
+        <w:t>Iteration Period</w:t>
+      </w:r>
+      <w:r>
+        <w:rPr>
+          <w:rFonts w:eastAsiaTheme="minorEastAsia"/>
+        </w:rPr>
+        <w:t xml:space="preserve">: The amount of time that should pass between iterative executions of the </w:t>
+      </w:r>
+      <w:r>
+        <w:rPr>
+          <w:rFonts w:eastAsiaTheme="minorEastAsia"/>
+        </w:rPr>
+        <w:t>Zone Alert Service</w:t>
+      </w:r>
+      <w:r>
+        <w:rPr>
+          <w:rFonts w:eastAsiaTheme="minorEastAsia"/>
         </w:rPr>
         <w:t>.</w:t>
       </w:r>
     </w:p>
     <w:p>
       <w:pPr>
-        <w:ind w:firstLine="0"/>
-        <w:rPr>
-          <w:rFonts w:eastAsiaTheme="minorEastAsia"/>
-          <w:strike/>
-          <w:color w:val="FF0000"/>
-          <w:lang w:eastAsia="en-US"/>
+        <w:rPr>
+          <w:rFonts w:eastAsiaTheme="minorEastAsia"/>
         </w:rPr>
       </w:pPr>
     </w:p>
@@ -3273,328 +2592,72 @@
         <w:ind w:firstLine="0"/>
         <w:rPr>
           <w:rFonts w:eastAsiaTheme="minorEastAsia"/>
-          <w:strike/>
-          <w:color w:val="FF0000"/>
-          <w:lang w:eastAsia="en-US"/>
-        </w:rPr>
-      </w:pPr>
-      <w:r>
-        <w:rPr>
-          <w:rFonts w:eastAsiaTheme="minorEastAsia"/>
-          <w:strike/>
-          <w:color w:val="FF0000"/>
-          <w:lang w:eastAsia="en-US"/>
-        </w:rPr>
-        <w:t xml:space="preserve">The figure to the right shows a vehicle at position </w:t>
-      </w:r>
+        </w:rPr>
+      </w:pPr>
+      <w:r>
+        <w:rPr>
+          <w:rFonts w:eastAsiaTheme="minorEastAsia"/>
+        </w:rPr>
+        <w:t xml:space="preserve">The </w:t>
+      </w:r>
+      <w:r>
+        <w:rPr>
+          <w:rFonts w:eastAsiaTheme="minorEastAsia"/>
+        </w:rPr>
+        <w:t>Zone Alert Service</w:t>
+      </w:r>
+      <w:r>
+        <w:rPr>
+          <w:rFonts w:eastAsiaTheme="minorEastAsia"/>
+        </w:rPr>
+        <w:t xml:space="preserve"> executes iteratively. Each iteration, it computes current and potential future violations of zones by vehicles.</w:t>
+      </w:r>
+      <w:r>
+        <w:rPr>
+          <w:rFonts w:eastAsiaTheme="minorEastAsia"/>
+        </w:rPr>
+        <w:t xml:space="preserve"> </w:t>
+      </w:r>
+    </w:p>
+    <w:p>
+      <w:pPr>
+        <w:ind w:firstLine="0"/>
+        <w:rPr>
+          <w:rFonts w:eastAsiaTheme="minorEastAsia"/>
+        </w:rPr>
+      </w:pPr>
+    </w:p>
+    <w:p>
+      <w:pPr>
+        <w:ind w:firstLine="0"/>
+        <w:rPr>
+          <w:rFonts w:eastAsiaTheme="minorEastAsia"/>
+        </w:rPr>
+      </w:pPr>
       <w:r>
         <w:rPr>
           <w:rFonts w:eastAsiaTheme="minorEastAsia"/>
           <w:b/>
           <w:bCs/>
-          <w:strike/>
-          <w:color w:val="FF0000"/>
-          <w:lang w:eastAsia="en-US"/>
-        </w:rPr>
-        <w:t>V</w:t>
-      </w:r>
-      <w:r>
-        <w:rPr>
-          <w:rFonts w:eastAsiaTheme="minorEastAsia"/>
-          <w:b/>
-          <w:bCs/>
-          <w:strike/>
-          <w:color w:val="FF0000"/>
-          <w:vertAlign w:val="subscript"/>
-          <w:lang w:eastAsia="en-US"/>
-        </w:rPr>
-        <w:t>P</w:t>
-      </w:r>
-      <w:r>
-        <w:rPr>
-          <w:rFonts w:eastAsiaTheme="minorEastAsia"/>
-          <w:strike/>
-          <w:color w:val="FF0000"/>
-          <w:lang w:eastAsia="en-US"/>
-        </w:rPr>
-        <w:t xml:space="preserve"> with collision radius </w:t>
-      </w:r>
-      <w:r>
-        <w:rPr>
-          <w:rFonts w:eastAsiaTheme="minorEastAsia"/>
-          <w:b/>
-          <w:bCs/>
-          <w:strike/>
-          <w:color w:val="FF0000"/>
-          <w:lang w:eastAsia="en-US"/>
-        </w:rPr>
-        <w:t>R</w:t>
-      </w:r>
-      <w:r>
-        <w:rPr>
-          <w:rFonts w:eastAsiaTheme="minorEastAsia"/>
-          <w:b/>
-          <w:bCs/>
-          <w:strike/>
-          <w:color w:val="FF0000"/>
-          <w:vertAlign w:val="subscript"/>
-          <w:lang w:eastAsia="en-US"/>
-        </w:rPr>
-        <w:t>V</w:t>
-      </w:r>
-      <w:r>
-        <w:rPr>
-          <w:rFonts w:eastAsiaTheme="minorEastAsia"/>
-          <w:strike/>
-          <w:color w:val="FF0000"/>
-          <w:lang w:eastAsia="en-US"/>
-        </w:rPr>
-        <w:t xml:space="preserve">. </w:t>
+        </w:rPr>
+        <w:t>The defined rate of iteration is best effort and is neither hard nor soft-real time, as the hardware on which the service is performed is not defined at the service behavior level.</w:t>
       </w:r>
     </w:p>
     <w:p>
       <w:pPr>
-        <w:ind w:firstLine="0"/>
-        <w:rPr>
-          <w:rFonts w:eastAsiaTheme="minorEastAsia"/>
-          <w:strike/>
-          <w:color w:val="FF0000"/>
-          <w:lang w:eastAsia="en-US"/>
-        </w:rPr>
-      </w:pPr>
-      <w:r>
-        <w:rPr>
-          <w:rFonts w:eastAsiaTheme="minorEastAsia"/>
-          <w:strike/>
-          <w:color w:val="FF0000"/>
-          <w:lang w:eastAsia="en-US"/>
+        <w:rPr>
+          <w:rFonts w:eastAsiaTheme="minorEastAsia"/>
+        </w:rPr>
+      </w:pPr>
+      <w:r>
+        <w:rPr>
+          <w:rFonts w:eastAsiaTheme="minorEastAsia"/>
         </w:rPr>
         <w:t xml:space="preserve"> </w:t>
       </w:r>
     </w:p>
     <w:p>
       <w:pPr>
-        <w:ind w:firstLine="0"/>
-        <w:rPr>
-          <w:rFonts w:eastAsiaTheme="minorEastAsia"/>
-          <w:strike/>
-          <w:color w:val="FF0000"/>
-          <w:lang w:eastAsia="en-US"/>
-        </w:rPr>
-      </w:pPr>
-      <w:r>
-        <w:rPr>
-          <w:rFonts w:eastAsiaTheme="minorEastAsia"/>
-          <w:i/>
-          <w:iCs/>
-          <w:strike/>
-          <w:color w:val="FF0000"/>
-          <w:lang w:eastAsia="en-US"/>
-        </w:rPr>
-        <w:t>Source</w:t>
-      </w:r>
-      <w:r>
-        <w:rPr>
-          <w:rFonts w:eastAsiaTheme="minorEastAsia"/>
-          <w:strike/>
-          <w:color w:val="FF0000"/>
-          <w:lang w:eastAsia="en-US"/>
-        </w:rPr>
-        <w:t>:  Vehicle configuration record in OpenUxAS.</w:t>
-      </w:r>
-      <w:r>
-        <w:rPr>
-          <w:rFonts w:eastAsiaTheme="minorEastAsia"/>
-          <w:strike/>
-          <w:color w:val="FF0000"/>
-          <w:lang w:eastAsia="en-US"/>
-        </w:rPr>
-        <w:t xml:space="preserve"> It is assumed that this radius is currently defined in the OpenUxAS vehicle configuration data sent out by OpenUxAS as the beginning of operation</w:t>
-      </w:r>
-      <w:r>
-        <w:rPr>
-          <w:rFonts w:eastAsiaTheme="minorEastAsia"/>
-          <w:strike/>
-          <w:color w:val="FF0000"/>
-          <w:lang w:eastAsia="en-US"/>
-        </w:rPr>
-        <w:t xml:space="preserve"> during vehicle announcement.</w:t>
-      </w:r>
-    </w:p>
-    <w:p>
-      <w:pPr>
-        <w:ind w:firstLine="0"/>
-        <w:rPr>
-          <w:rFonts w:eastAsiaTheme="minorEastAsia"/>
-          <w:strike/>
-          <w:color w:val="FF0000"/>
-          <w:lang w:eastAsia="en-US"/>
-        </w:rPr>
-      </w:pPr>
-    </w:p>
-    <w:p>
-      <w:pPr>
-        <w:ind w:firstLine="0"/>
-        <w:rPr>
-          <w:rFonts w:eastAsiaTheme="minorEastAsia"/>
-          <w:strike/>
-          <w:color w:val="FF0000"/>
-          <w:lang w:eastAsia="en-US"/>
-        </w:rPr>
-      </w:pPr>
-      <w:r>
-        <w:rPr>
-          <w:rFonts w:eastAsiaTheme="minorEastAsia"/>
-          <w:strike/>
-          <w:color w:val="FF0000"/>
-          <w:lang w:eastAsia="en-US"/>
-        </w:rPr>
-        <w:t>This radius forms the basis for determining how close a vehicle can get to the edges of a keep-in or keep-out zone without violating it.</w:t>
-      </w:r>
-      <w:r>
-        <w:rPr>
-          <w:rFonts w:eastAsiaTheme="minorEastAsia"/>
-          <w:strike/>
-          <w:color w:val="FF0000"/>
-          <w:lang w:eastAsia="en-US"/>
-        </w:rPr>
-        <w:t xml:space="preserve"> See the figure to the right.</w:t>
-      </w:r>
-    </w:p>
-    <w:p>
-      <w:pPr>
-        <w:pStyle w:val="Heading2"/>
-        <w:rPr>
-          <w:rFonts w:eastAsiaTheme="minorEastAsia"/>
-        </w:rPr>
-      </w:pPr>
-      <w:r>
-        <w:rPr>
-          <w:rFonts w:eastAsiaTheme="minorEastAsia"/>
-        </w:rPr>
-        <w:lastRenderedPageBreak/>
-        <w:t>Iteration Period, I</w:t>
-      </w:r>
-      <w:r>
-        <w:rPr>
-          <w:rFonts w:eastAsiaTheme="minorEastAsia"/>
-          <w:vertAlign w:val="subscript"/>
-        </w:rPr>
-        <w:t>T</w:t>
-      </w:r>
-    </w:p>
-    <w:p>
-      <w:pPr>
-        <w:ind w:firstLine="0"/>
-        <w:rPr>
-          <w:rFonts w:eastAsiaTheme="minorEastAsia"/>
-        </w:rPr>
-      </w:pPr>
-      <w:r>
-        <w:rPr>
-          <w:rFonts w:eastAsiaTheme="minorEastAsia"/>
-          <w:b/>
-          <w:bCs/>
-        </w:rPr>
-        <w:t>Iteration Period</w:t>
-      </w:r>
-      <w:r>
-        <w:rPr>
-          <w:rFonts w:eastAsiaTheme="minorEastAsia"/>
-        </w:rPr>
-        <w:t xml:space="preserve">: The amount of time that should pass between iterative executions of the </w:t>
-      </w:r>
-      <w:r>
-        <w:rPr>
-          <w:rFonts w:eastAsiaTheme="minorEastAsia"/>
-        </w:rPr>
-        <w:t>Zone Alert Service</w:t>
-      </w:r>
-      <w:r>
-        <w:rPr>
-          <w:rFonts w:eastAsiaTheme="minorEastAsia"/>
-        </w:rPr>
-        <w:t>.</w:t>
-      </w:r>
-    </w:p>
-    <w:p>
-      <w:pPr>
-        <w:rPr>
-          <w:rFonts w:eastAsiaTheme="minorEastAsia"/>
-        </w:rPr>
-      </w:pPr>
-    </w:p>
-    <w:p>
-      <w:pPr>
-        <w:ind w:firstLine="0"/>
-        <w:rPr>
-          <w:rFonts w:eastAsiaTheme="minorEastAsia"/>
-        </w:rPr>
-      </w:pPr>
-      <w:r>
-        <w:rPr>
-          <w:rFonts w:eastAsiaTheme="minorEastAsia"/>
-        </w:rPr>
-        <w:t xml:space="preserve">The </w:t>
-      </w:r>
-      <w:r>
-        <w:rPr>
-          <w:rFonts w:eastAsiaTheme="minorEastAsia"/>
-        </w:rPr>
-        <w:t>Zone Alert Service</w:t>
-      </w:r>
-      <w:r>
-        <w:rPr>
-          <w:rFonts w:eastAsiaTheme="minorEastAsia"/>
-        </w:rPr>
-        <w:t xml:space="preserve"> executes iteratively. Each iteration, it computes current and potential future violations of zones by vehicles.</w:t>
-      </w:r>
-      <w:r>
-        <w:rPr>
-          <w:rFonts w:eastAsiaTheme="minorEastAsia"/>
-        </w:rPr>
-        <w:t xml:space="preserve"> </w:t>
-      </w:r>
-    </w:p>
-    <w:p>
-      <w:pPr>
-        <w:ind w:firstLine="0"/>
-        <w:rPr>
-          <w:rFonts w:eastAsiaTheme="minorEastAsia"/>
-        </w:rPr>
-      </w:pPr>
-    </w:p>
-    <w:p>
-      <w:pPr>
-        <w:ind w:firstLine="0"/>
-        <w:rPr>
-          <w:rFonts w:eastAsiaTheme="minorEastAsia"/>
-        </w:rPr>
-      </w:pPr>
-      <w:r>
-        <w:rPr>
-          <w:rFonts w:eastAsiaTheme="minorEastAsia"/>
-          <w:b/>
-          <w:bCs/>
-        </w:rPr>
-        <w:t>The defined rate of iteration is best effort and is neither hard nor soft-real time, as the hardware on which the service is performed is not defined at the service behavior level.</w:t>
-      </w:r>
-    </w:p>
-    <w:p>
-      <w:pPr>
-        <w:rPr>
-          <w:rFonts w:eastAsiaTheme="minorEastAsia"/>
-        </w:rPr>
-      </w:pPr>
-      <w:r>
-        <w:rPr>
-          <w:rFonts w:eastAsiaTheme="minorEastAsia"/>
-        </w:rPr>
-        <w:t xml:space="preserve"> </w:t>
-      </w:r>
-    </w:p>
-    <w:p>
-      <w:pPr>
         <w:pStyle w:val="Heading2"/>
         <w:rPr>
           <w:rFonts w:eastAsiaTheme="minorEastAsia"/>
@@ -3606,6 +2669,7 @@
         <w:rPr>
           <w:rFonts w:eastAsiaTheme="minorEastAsia"/>
         </w:rPr>
+        <w:lastRenderedPageBreak/>
         <w:t xml:space="preserve">Path Deviation Tolerance, </w:t>
       </w:r>
       <w:r>
@@ -3749,7 +2813,7 @@
           </mc:Choice>
           <mc:Fallback>
             <w:pict>
-              <v:shape w14:anchorId="05A95A17" id="Freeform 3" o:spid="_x0000_s1026" style="position:absolute;margin-left:285.8pt;margin-top:28.1pt;width:136.65pt;height:98.1pt;z-index:251790336;visibility:visible;mso-wrap-style:square;mso-width-percent:0;mso-height-percent:0;mso-wrap-distance-left:9pt;mso-wrap-distance-top:0;mso-wrap-distance-right:9pt;mso-wrap-distance-bottom:0;mso-position-horizontal:absolute;mso-position-horizontal-relative:text;mso-position-vertical:absolute;mso-position-vertical-relative:text;mso-width-percent:0;mso-height-percent:0;mso-width-relative:margin;mso-height-relative:margin;v-text-anchor:middle" coordsize="1808703,1316334" o:gfxdata="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" path="m,1316334l401934,643094,1105318,180870,1808703,e" filled="f" strokecolor="#4f81bd [3204]" strokeweight="2pt">
+              <v:shape w14:anchorId="5CE7EDAA" id="Freeform 3" o:spid="_x0000_s1026" style="position:absolute;margin-left:285.8pt;margin-top:28.1pt;width:136.65pt;height:98.1pt;z-index:251790336;visibility:visible;mso-wrap-style:square;mso-width-percent:0;mso-height-percent:0;mso-wrap-distance-left:9pt;mso-wrap-distance-top:0;mso-wrap-distance-right:9pt;mso-wrap-distance-bottom:0;mso-position-horizontal:absolute;mso-position-horizontal-relative:text;mso-position-vertical:absolute;mso-position-vertical-relative:text;mso-width-percent:0;mso-height-percent:0;mso-width-relative:margin;mso-height-relative:margin;v-text-anchor:middle" coordsize="1808703,1316334" o:gfxdata="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" path="m,1316334l401934,643094,1105318,180870,1808703,e" filled="f" strokecolor="#4f81bd [3204]" strokeweight="2pt">
                 <v:stroke endarrow="block"/>
                 <v:path arrowok="t" o:connecttype="custom" o:connectlocs="0,1245940;385714,608703;1060714,171198;1735714,0" o:connectangles="0,0,0,0"/>
               </v:shape>
@@ -3843,7 +2907,7 @@
           </mc:Choice>
           <mc:Fallback>
             <w:pict>
-              <v:shape w14:anchorId="71418E40" id="_x0000_s1032" type="#_x0000_t202" style="position:absolute;left:0;text-align:left;margin-left:316.45pt;margin-top:34.5pt;width:29.25pt;height:23.65pt;z-index:251800576;visibility:visible;mso-wrap-style:square;mso-width-percent:0;mso-height-percent:0;mso-wrap-distance-left:9pt;mso-wrap-distance-top:0;mso-wrap-distance-right:9pt;mso-wrap-distance-bottom:0;mso-position-horizontal:absolute;mso-position-horizontal-relative:text;mso-position-vertical:absolute;mso-position-vertical-relative:text;mso-width-percent:0;mso-height-percent:0;mso-width-relative:margin;mso-height-relative:margin;v-text-anchor:top" o:gfxdata="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" filled="f" stroked="f" strokeweight=".5pt">
+              <v:shape w14:anchorId="71418E40" id="Text Box 2" o:spid="_x0000_s1030" type="#_x0000_t202" style="position:absolute;left:0;text-align:left;margin-left:316.45pt;margin-top:34.5pt;width:29.25pt;height:23.65pt;z-index:251800576;visibility:visible;mso-wrap-style:square;mso-width-percent:0;mso-height-percent:0;mso-wrap-distance-left:9pt;mso-wrap-distance-top:0;mso-wrap-distance-right:9pt;mso-wrap-distance-bottom:0;mso-position-horizontal:absolute;mso-position-horizontal-relative:text;mso-position-vertical:absolute;mso-position-vertical-relative:text;mso-width-percent:0;mso-height-percent:0;mso-width-relative:margin;mso-height-relative:margin;v-text-anchor:top" o:gfxdata="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" filled="f" stroked="f" strokeweight=".5pt">
                 <v:textbox>
                   <w:txbxContent>
                     <w:p>
@@ -3990,7 +3054,7 @@
           </mc:Choice>
           <mc:Fallback>
             <w:pict>
-              <v:shape w14:anchorId="53BD3AFB" id="Freeform 3" o:spid="_x0000_s1026" style="position:absolute;margin-left:264.1pt;margin-top:4.55pt;width:142.4pt;height:103.6pt;z-index:251798528;visibility:visible;mso-wrap-style:square;mso-wrap-distance-left:9pt;mso-wrap-distance-top:0;mso-wrap-distance-right:9pt;mso-wrap-distance-bottom:0;mso-position-horizontal:absolute;mso-position-horizontal-relative:text;mso-position-vertical:absolute;mso-position-vertical-relative:text;v-text-anchor:middle" coordsize="1808703,1316334" o:gfxdata="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" path="m,1316334l401934,643094,1105318,180870,1808703,e" filled="f" strokecolor="#1f497d [3215]" strokeweight="2pt">
+              <v:shape w14:anchorId="21624AC9" id="Freeform 3" o:spid="_x0000_s1026" style="position:absolute;margin-left:264.1pt;margin-top:4.55pt;width:142.4pt;height:103.6pt;z-index:251798528;visibility:visible;mso-wrap-style:square;mso-wrap-distance-left:9pt;mso-wrap-distance-top:0;mso-wrap-distance-right:9pt;mso-wrap-distance-bottom:0;mso-position-horizontal:absolute;mso-position-horizontal-relative:text;mso-position-vertical:absolute;mso-position-vertical-relative:text;v-text-anchor:middle" coordsize="1808703,1316334" o:gfxdata="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" path="m,1316334l401934,643094,1105318,180870,1808703,e" filled="f" strokecolor="#1f497d [3215]" strokeweight="2pt">
                 <v:stroke dashstyle="dash" endarrow="block"/>
                 <v:path arrowok="t" o:connecttype="custom" o:connectlocs="0,1315720;401884,642794;1105182,180786;1808480,0" o:connectangles="0,0,0,0"/>
               </v:shape>
@@ -4076,7 +3140,7 @@
           </mc:Choice>
           <mc:Fallback>
             <w:pict>
-              <v:rect w14:anchorId="6C6368B0" id="Rectangle 16" o:spid="_x0000_s1026" style="position:absolute;margin-left:236.55pt;margin-top:.2pt;width:205.2pt;height:161.95pt;z-index:-251527168;visibility:visible;mso-wrap-style:square;mso-width-percent:0;mso-height-percent:0;mso-wrap-distance-left:9pt;mso-wrap-distance-top:0;mso-wrap-distance-right:9pt;mso-wrap-distance-bottom:0;mso-position-horizontal:absolute;mso-position-horizontal-relative:text;mso-position-vertical:absolute;mso-position-vertical-relative:text;mso-width-percent:0;mso-height-percent:0;mso-width-relative:margin;mso-height-relative:margin;v-text-anchor:middle" o:gfxdata="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" filled="f" strokecolor="#0a121c [484]" strokeweight="2pt">
+              <v:rect w14:anchorId="6358FA8F" id="Rectangle 16" o:spid="_x0000_s1026" style="position:absolute;margin-left:236.55pt;margin-top:.2pt;width:205.2pt;height:161.95pt;z-index:-251527168;visibility:visible;mso-wrap-style:square;mso-width-percent:0;mso-height-percent:0;mso-wrap-distance-left:9pt;mso-wrap-distance-top:0;mso-wrap-distance-right:9pt;mso-wrap-distance-bottom:0;mso-position-horizontal:absolute;mso-position-horizontal-relative:text;mso-position-vertical:absolute;mso-position-vertical-relative:text;mso-width-percent:0;mso-height-percent:0;mso-width-relative:margin;mso-height-relative:margin;v-text-anchor:middle" o:gfxdata="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" filled="f" strokecolor="#0a121c [484]" strokeweight="2pt">
                 <w10:wrap type="tight"/>
               </v:rect>
             </w:pict>
@@ -4310,7 +3374,7 @@
           </mc:Choice>
           <mc:Fallback>
             <w:pict>
-              <v:shape w14:anchorId="2107C878" id="Freeform 3" o:spid="_x0000_s1026" style="position:absolute;margin-left:299.3pt;margin-top:8.75pt;width:127.95pt;height:98.45pt;z-index:251796480;visibility:visible;mso-wrap-style:square;mso-width-percent:0;mso-height-percent:0;mso-wrap-distance-left:9pt;mso-wrap-distance-top:0;mso-wrap-distance-right:9pt;mso-wrap-distance-bottom:0;mso-position-horizontal:absolute;mso-position-horizontal-relative:text;mso-position-vertical:absolute;mso-position-vertical-relative:text;mso-width-percent:0;mso-height-percent:0;mso-width-relative:margin;mso-height-relative:margin;v-text-anchor:middle" coordsize="1808703,1316334" o:gfxdata="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" path="m,1316334l401934,643094,1105318,180870,1808703,e" filled="f" strokecolor="#1f497d [3215]" strokeweight="2pt">
+              <v:shape w14:anchorId="0D8918B7" id="Freeform 3" o:spid="_x0000_s1026" style="position:absolute;margin-left:299.3pt;margin-top:8.75pt;width:127.95pt;height:98.45pt;z-index:251796480;visibility:visible;mso-wrap-style:square;mso-width-percent:0;mso-height-percent:0;mso-wrap-distance-left:9pt;mso-wrap-distance-top:0;mso-wrap-distance-right:9pt;mso-wrap-distance-bottom:0;mso-position-horizontal:absolute;mso-position-horizontal-relative:text;mso-position-vertical:absolute;mso-position-vertical-relative:text;mso-width-percent:0;mso-height-percent:0;mso-width-relative:margin;mso-height-relative:margin;v-text-anchor:middle" coordsize="1808703,1316334" o:gfxdata="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" path="m,1316334l401934,643094,1105318,180870,1808703,e" filled="f" strokecolor="#1f497d [3215]" strokeweight="2pt">
                 <v:stroke dashstyle="dash" endarrow="block"/>
                 <v:path arrowok="t" o:connecttype="custom" o:connectlocs="0,1250391;361151,610878;993166,171809;1625181,0" o:connectangles="0,0,0,0"/>
               </v:shape>
@@ -4380,7 +3444,11 @@
           </mc:Choice>
           <mc:Fallback>
             <w:pict>
-              <v:shape w14:anchorId="7441ADA4" id="Straight Arrow Connector 4" o:spid="_x0000_s1026" type="#_x0000_t32" style="position:absolute;margin-left:316.45pt;margin-top:2.85pt;width:11.85pt;height:17.35pt;flip:x y;z-index:251801600;visibility:visible;mso-wrap-style:square;mso-wrap-distance-left:9pt;mso-wrap-distance-top:0;mso-wrap-distance-right:9pt;mso-wrap-distance-bottom:0;mso-position-horizontal:absolute;mso-position-horizontal-relative:text;mso-position-vertical:absolute;mso-position-vertical-relative:text" o:gfxdata="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" strokecolor="black [3213]">
+              <v:shapetype w14:anchorId="365DEFE9" id="_x0000_t32" coordsize="21600,21600" o:spt="32" o:oned="t" path="m,l21600,21600e" filled="f">
+                <v:path arrowok="t" fillok="f" o:connecttype="none"/>
+                <o:lock v:ext="edit" shapetype="t"/>
+              </v:shapetype>
+              <v:shape id="Straight Arrow Connector 4" o:spid="_x0000_s1026" type="#_x0000_t32" style="position:absolute;margin-left:316.45pt;margin-top:2.85pt;width:11.85pt;height:17.35pt;flip:x y;z-index:251801600;visibility:visible;mso-wrap-style:square;mso-wrap-distance-left:9pt;mso-wrap-distance-top:0;mso-wrap-distance-right:9pt;mso-wrap-distance-bottom:0;mso-position-horizontal:absolute;mso-position-horizontal-relative:text;mso-position-vertical:absolute;mso-position-vertical-relative:text" o:gfxdata="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" strokecolor="black [3213]">
                 <v:stroke endarrow="block"/>
               </v:shape>
             </w:pict>
@@ -4525,7 +3593,7 @@
           </mc:Choice>
           <mc:Fallback>
             <w:pict>
-              <v:shape w14:anchorId="7BE04A26" id="_x0000_s1033" type="#_x0000_t202" style="position:absolute;left:0;text-align:left;margin-left:263.65pt;margin-top:1.1pt;width:45.1pt;height:23.65pt;z-index:251792384;visibility:visible;mso-wrap-style:square;mso-width-percent:0;mso-height-percent:0;mso-wrap-distance-left:9pt;mso-wrap-distance-top:0;mso-wrap-distance-right:9pt;mso-wrap-distance-bottom:0;mso-position-horizontal:absolute;mso-position-horizontal-relative:text;mso-position-vertical:absolute;mso-position-vertical-relative:text;mso-width-percent:0;mso-height-percent:0;mso-width-relative:margin;mso-height-relative:margin;v-text-anchor:top" o:gfxdata="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" filled="f" stroked="f" strokeweight=".5pt">
+              <v:shape w14:anchorId="7BE04A26" id="_x0000_s1031" type="#_x0000_t202" style="position:absolute;left:0;text-align:left;margin-left:263.65pt;margin-top:1.1pt;width:45.1pt;height:23.65pt;z-index:251792384;visibility:visible;mso-wrap-style:square;mso-width-percent:0;mso-height-percent:0;mso-wrap-distance-left:9pt;mso-wrap-distance-top:0;mso-wrap-distance-right:9pt;mso-wrap-distance-bottom:0;mso-position-horizontal:absolute;mso-position-horizontal-relative:text;mso-position-vertical:absolute;mso-position-vertical-relative:text;mso-width-percent:0;mso-height-percent:0;mso-width-relative:margin;mso-height-relative:margin;v-text-anchor:top" o:gfxdata="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" filled="f" stroked="f" strokeweight=".5pt">
                 <v:textbox>
                   <w:txbxContent>
                     <w:p>
@@ -4810,7 +3878,76 @@
         <w:rPr>
           <w:lang w:eastAsia="de-DE"/>
         </w:rPr>
-        <w:t>to describe zones and aircraft position in the range of meters, it is possible that OpenUxAS will apply small and intricate zones where aircraft size relative to zone boundaries is critical. In other words, for some applications, it matters if, for example, the wing of an aircraft enters a zone rather than the center of the aircraft (its reported position). This would matter, for example, if zones are tight boundaries around buildings and there is a risk of physical collision.</w:t>
+        <w:t xml:space="preserve">to describe zones and </w:t>
+      </w:r>
+      <w:r>
+        <w:rPr>
+          <w:lang w:eastAsia="de-DE"/>
+        </w:rPr>
+        <w:t>vehicle</w:t>
+      </w:r>
+      <w:r>
+        <w:rPr>
+          <w:lang w:eastAsia="de-DE"/>
+        </w:rPr>
+        <w:t xml:space="preserve"> position in the range of meters, it is possible that OpenUxAS will apply small and intricate zones where </w:t>
+      </w:r>
+      <w:r>
+        <w:rPr>
+          <w:lang w:eastAsia="de-DE"/>
+        </w:rPr>
+        <w:t>vehicle</w:t>
+      </w:r>
+      <w:r>
+        <w:rPr>
+          <w:lang w:eastAsia="de-DE"/>
+        </w:rPr>
+        <w:t xml:space="preserve"> size relative to zone boundaries is critical. </w:t>
+      </w:r>
+      <w:r>
+        <w:rPr>
+          <w:lang w:eastAsia="de-DE"/>
+        </w:rPr>
+        <w:lastRenderedPageBreak/>
+        <w:t xml:space="preserve">In other words, for some applications, it matters if, for example, the wing of </w:t>
+      </w:r>
+      <w:proofErr w:type="gramStart"/>
+      <w:r>
+        <w:rPr>
+          <w:lang w:eastAsia="de-DE"/>
+        </w:rPr>
+        <w:t>an</w:t>
+      </w:r>
+      <w:proofErr w:type="gramEnd"/>
+      <w:r>
+        <w:rPr>
+          <w:lang w:eastAsia="de-DE"/>
+        </w:rPr>
+        <w:t xml:space="preserve"> </w:t>
+      </w:r>
+      <w:r>
+        <w:rPr>
+          <w:lang w:eastAsia="de-DE"/>
+        </w:rPr>
+        <w:t>vehicle</w:t>
+      </w:r>
+      <w:r>
+        <w:rPr>
+          <w:lang w:eastAsia="de-DE"/>
+        </w:rPr>
+        <w:t xml:space="preserve"> enters a zone rather than the center of the </w:t>
+      </w:r>
+      <w:r>
+        <w:rPr>
+          <w:lang w:eastAsia="de-DE"/>
+        </w:rPr>
+        <w:t>vehicle</w:t>
+      </w:r>
+      <w:r>
+        <w:rPr>
+          <w:lang w:eastAsia="de-DE"/>
+        </w:rPr>
+        <w:t xml:space="preserve"> (its reported position). This would matter, for example, if zones are tight boundaries around buildings and there is a risk of physical collision.</w:t>
       </w:r>
     </w:p>
     <w:p>
@@ -4823,7 +3960,19 @@
         <w:rPr>
           <w:rFonts w:eastAsiaTheme="minorEastAsia"/>
         </w:rPr>
-        <w:t xml:space="preserve">However, OpenUxAS does not generally compute geometry of zone violations based on aircraft size and form. Instead, </w:t>
+        <w:t xml:space="preserve">However, OpenUxAS does not generally compute geometry of zone violations based on </w:t>
+      </w:r>
+      <w:r>
+        <w:rPr>
+          <w:rFonts w:eastAsiaTheme="minorEastAsia"/>
+        </w:rPr>
+        <w:t>vehicle</w:t>
+      </w:r>
+      <w:r>
+        <w:rPr>
+          <w:rFonts w:eastAsiaTheme="minorEastAsia"/>
+        </w:rPr>
+        <w:t xml:space="preserve"> size and form. Instead, </w:t>
       </w:r>
     </w:p>
     <w:p>
@@ -4841,13 +3990,13 @@
         <w:rPr>
           <w:rFonts w:eastAsiaTheme="minorEastAsia"/>
         </w:rPr>
-        <w:t>A</w:t>
-      </w:r>
-      <w:r>
-        <w:rPr>
-          <w:rFonts w:eastAsiaTheme="minorEastAsia"/>
-        </w:rPr>
-        <w:t>ircraft are treated as point-like objects.</w:t>
+        <w:t>Vehicle</w:t>
+      </w:r>
+      <w:r>
+        <w:rPr>
+          <w:rFonts w:eastAsiaTheme="minorEastAsia"/>
+        </w:rPr>
+        <w:t xml:space="preserve"> are treated as point-like objects.</w:t>
       </w:r>
     </w:p>
     <w:p>
@@ -4923,7 +4072,19 @@
         <w:rPr>
           <w:rFonts w:eastAsiaTheme="minorEastAsia"/>
         </w:rPr>
-        <w:t>e notion of buffering zones requires that zones be defined with an initial size, or with a buffering size, that accounts for all the semantics under which zones are defined. Operational restraint, safety, etc., and accounts for aircraft size as well as other factors, in one combined padding value.</w:t>
+        <w:t xml:space="preserve">e notion of buffering zones requires that zones be defined with an initial size, or with a buffering size, that accounts for all the semantics under which zones are defined. Operational restraint, safety, etc., and accounts for </w:t>
+      </w:r>
+      <w:r>
+        <w:rPr>
+          <w:rFonts w:eastAsiaTheme="minorEastAsia"/>
+        </w:rPr>
+        <w:t>vehicle</w:t>
+      </w:r>
+      <w:r>
+        <w:rPr>
+          <w:rFonts w:eastAsiaTheme="minorEastAsia"/>
+        </w:rPr>
+        <w:t xml:space="preserve"> size as well as other factors, in one combined padding value.</w:t>
       </w:r>
     </w:p>
     <w:p>
@@ -4937,7 +4098,19 @@
           <w:rFonts w:eastAsiaTheme="minorEastAsia"/>
         </w:rPr>
         <w:tab/>
-        <w:t>For example, a keep-out zone might be defined for a neighborhood with a padding value that grows the zone to account for safety of the aircraft as well as staying well-clear of the neighborhood for operational and civilian safety purposes. Such padding is a ‘ceiling’ on padding as required by all combined factors.</w:t>
+        <w:t xml:space="preserve">For example, a keep-out zone might be defined for a neighborhood with a padding value that grows the zone to account for safety of the </w:t>
+      </w:r>
+      <w:r>
+        <w:rPr>
+          <w:rFonts w:eastAsiaTheme="minorEastAsia"/>
+        </w:rPr>
+        <w:t>vehicle</w:t>
+      </w:r>
+      <w:r>
+        <w:rPr>
+          <w:rFonts w:eastAsiaTheme="minorEastAsia"/>
+        </w:rPr>
+        <w:t xml:space="preserve"> as well as staying well-clear of the neighborhood for operational and civilian safety purposes. Such padding is a ‘ceiling’ on padding as required by all combined factors.</w:t>
       </w:r>
     </w:p>
     <w:p>
@@ -5000,7 +4173,19 @@
         <w:rPr>
           <w:rFonts w:eastAsiaTheme="minorEastAsia"/>
         </w:rPr>
-        <w:t xml:space="preserve">Point-like aircraft potentially violating such padded zones. </w:t>
+        <w:t xml:space="preserve">Point-like </w:t>
+      </w:r>
+      <w:r>
+        <w:rPr>
+          <w:rFonts w:eastAsiaTheme="minorEastAsia"/>
+        </w:rPr>
+        <w:t>vehicle</w:t>
+      </w:r>
+      <w:r>
+        <w:rPr>
+          <w:rFonts w:eastAsiaTheme="minorEastAsia"/>
+        </w:rPr>
+        <w:t xml:space="preserve"> potentially violating such padded zones. </w:t>
       </w:r>
     </w:p>
     <w:p>
@@ -5114,7 +4299,6 @@
           <w:b/>
           <w:bCs/>
         </w:rPr>
-        <w:lastRenderedPageBreak/>
         <w:t>As a result, t</w:t>
       </w:r>
       <w:r>
@@ -5218,20 +4402,6 @@
         </w:rPr>
         <w:t xml:space="preserve">. An operating region is a collection of zones and </w:t>
       </w:r>
-      <w:proofErr w:type="spellStart"/>
-      <w:r>
-        <w:rPr>
-          <w:rFonts w:eastAsiaTheme="minorEastAsia"/>
-        </w:rPr>
-        <w:t>and</w:t>
-      </w:r>
-      <w:proofErr w:type="spellEnd"/>
-      <w:r>
-        <w:rPr>
-          <w:rFonts w:eastAsiaTheme="minorEastAsia"/>
-        </w:rPr>
-        <w:t xml:space="preserve"> </w:t>
-      </w:r>
       <w:proofErr w:type="gramStart"/>
       <w:r>
         <w:rPr>
@@ -5270,7 +4440,14 @@
         <w:rPr>
           <w:rFonts w:eastAsiaTheme="minorEastAsia"/>
         </w:rPr>
-        <w:t xml:space="preserve"> must be aware of what operating region a vehicle operates within, as the vehicle is only concerned with those zones applied to its assigned operating region, and should ignore any other zones not part of its operating region, even if its path intersects them.</w:t>
+        <w:t xml:space="preserve"> must be aware of what operating region a vehicle operates within, as the vehicle is only concerned with those zones applied to </w:t>
+      </w:r>
+      <w:r>
+        <w:rPr>
+          <w:rFonts w:eastAsiaTheme="minorEastAsia"/>
+        </w:rPr>
+        <w:lastRenderedPageBreak/>
+        <w:t>its assigned operating region, and should ignore any other zones not part of its operating region, even if its path intersects them.</w:t>
       </w:r>
     </w:p>
     <w:p>
@@ -5392,7 +4569,23 @@
           <w:i w:val="0"/>
           <w:iCs/>
         </w:rPr>
-        <w:t>position and linear velocity of each aircraft. This basic algorithm is meant to match the linear projection models used for DIADLUS [cite].</w:t>
+        <w:t xml:space="preserve">position and linear velocity of each </w:t>
+      </w:r>
+      <w:r>
+        <w:rPr>
+          <w:rFonts w:eastAsiaTheme="minorEastAsia"/>
+          <w:i w:val="0"/>
+          <w:iCs/>
+        </w:rPr>
+        <w:t>vehicle</w:t>
+      </w:r>
+      <w:r>
+        <w:rPr>
+          <w:rFonts w:eastAsiaTheme="minorEastAsia"/>
+          <w:i w:val="0"/>
+          <w:iCs/>
+        </w:rPr>
+        <w:t>. This basic algorithm is meant to match the linear projection models used for DIADLUS [cite].</w:t>
       </w:r>
     </w:p>
     <w:p>
@@ -6310,13 +5503,13 @@
           </mc:Choice>
           <mc:Fallback>
             <w:pict>
-              <v:group w14:anchorId="4AE35C07" id="Group 4" o:spid="_x0000_s1034" style="position:absolute;left:0;text-align:left;margin-left:206.6pt;margin-top:3.3pt;width:253.3pt;height:203.3pt;z-index:-251493376" coordsize="32169,25820" o:gfxdata="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">
-                <v:rect id="Rectangle 16" o:spid="_x0000_s1035" style="position:absolute;width:32169;height:25819;visibility:visible;mso-wrap-style:square;v-text-anchor:middle" o:gfxdata="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" filled="f" strokecolor="#0a121c [484]" strokeweight="2pt"/>
-                <v:shape id="Straight Arrow Connector 17" o:spid="_x0000_s1036" type="#_x0000_t32" style="position:absolute;left:9085;top:15244;width:2508;height:1684;flip:y;visibility:visible;mso-wrap-style:square" o:connectortype="straight" o:gfxdata="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" strokecolor="#4f81bd [3204]" strokeweight="2pt">
+              <v:group w14:anchorId="4AE35C07" id="Group 4" o:spid="_x0000_s1032" style="position:absolute;left:0;text-align:left;margin-left:206.6pt;margin-top:3.3pt;width:253.3pt;height:203.3pt;z-index:-251493376" coordsize="32169,25820" o:gfxdata="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">
+                <v:rect id="Rectangle 16" o:spid="_x0000_s1033" style="position:absolute;width:32169;height:25819;visibility:visible;mso-wrap-style:square;v-text-anchor:middle" o:gfxdata="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" filled="f" strokecolor="#0a121c [484]" strokeweight="2pt"/>
+                <v:shape id="Straight Arrow Connector 17" o:spid="_x0000_s1034" type="#_x0000_t32" style="position:absolute;left:9085;top:15244;width:2508;height:1684;flip:y;visibility:visible;mso-wrap-style:square" o:connectortype="straight" o:gfxdata="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" strokecolor="#4f81bd [3204]" strokeweight="2pt">
                   <v:stroke endarrow="block"/>
                   <v:shadow on="t" color="black" opacity="24903f" origin=",.5" offset="0,.55556mm"/>
                 </v:shape>
-                <v:rect id="_x0000_s1037" style="position:absolute;left:21633;top:7390;width:7925;height:3048;visibility:visible;mso-wrap-style:square;v-text-anchor:middle" o:gfxdata="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" filled="f" stroked="f" strokeweight="2pt">
+                <v:rect id="_x0000_s1035" style="position:absolute;left:21633;top:7390;width:7925;height:3048;visibility:visible;mso-wrap-style:square;v-text-anchor:middle" o:gfxdata="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" filled="f" stroked="f" strokeweight="2pt">
                   <v:textbox>
                     <w:txbxContent>
                       <w:p>
@@ -6374,7 +5567,7 @@
                     </w:txbxContent>
                   </v:textbox>
                 </v:rect>
-                <v:rect id="_x0000_s1038" style="position:absolute;left:8049;top:16622;width:3658;height:3048;visibility:visible;mso-wrap-style:square;v-text-anchor:middle" o:gfxdata="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" filled="f" stroked="f" strokeweight="2pt">
+                <v:rect id="_x0000_s1036" style="position:absolute;left:8049;top:16622;width:3658;height:3048;visibility:visible;mso-wrap-style:square;v-text-anchor:middle" o:gfxdata="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" filled="f" stroked="f" strokeweight="2pt">
                   <v:textbox>
                     <w:txbxContent>
                       <w:p>
@@ -6430,7 +5623,7 @@
                     </w:txbxContent>
                   </v:textbox>
                 </v:rect>
-                <v:rect id="_x0000_s1039" style="position:absolute;left:10511;top:15083;width:3658;height:3048;visibility:visible;mso-wrap-style:square;v-text-anchor:middle" o:gfxdata="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" filled="f" stroked="f" strokeweight="2pt">
+                <v:rect id="_x0000_s1037" style="position:absolute;left:10511;top:15083;width:3658;height:3048;visibility:visible;mso-wrap-style:square;v-text-anchor:middle" o:gfxdata="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" filled="f" stroked="f" strokeweight="2pt">
                   <v:textbox>
                     <w:txbxContent>
                       <w:p>
@@ -6488,15 +5681,15 @@
                     </w:txbxContent>
                   </v:textbox>
                 </v:rect>
-                <v:oval id="Oval 20" o:spid="_x0000_s1040" style="position:absolute;left:11166;top:15210;width:457;height:563;visibility:visible;mso-wrap-style:square;v-text-anchor:middle" o:gfxdata="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" fillcolor="black [3200]" strokecolor="black [480]" strokeweight="2pt"/>
-                <v:rect id="Rectangle 26" o:spid="_x0000_s1041" style="position:absolute;left:14863;top:11171;width:17253;height:14649;visibility:visible;mso-wrap-style:square;v-text-anchor:middle" o:gfxdata="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" fillcolor="#c0504d [3205]" strokecolor="#0a121c [484]" strokeweight="1pt">
+                <v:oval id="Oval 20" o:spid="_x0000_s1038" style="position:absolute;left:11166;top:15210;width:457;height:563;visibility:visible;mso-wrap-style:square;v-text-anchor:middle" o:gfxdata="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" fillcolor="black [3200]" strokecolor="black [480]" strokeweight="2pt"/>
+                <v:rect id="Rectangle 26" o:spid="_x0000_s1039" style="position:absolute;left:14863;top:11171;width:17253;height:14649;visibility:visible;mso-wrap-style:square;v-text-anchor:middle" o:gfxdata="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" fillcolor="#c0504d [3205]" strokecolor="#0a121c [484]" strokeweight="1pt">
                   <v:fill opacity="11822f"/>
                 </v:rect>
-                <v:shape id="Straight Arrow Connector 17" o:spid="_x0000_s1042" type="#_x0000_t32" style="position:absolute;left:11679;top:7903;width:10559;height:7298;flip:y;visibility:visible;mso-wrap-style:square" o:connectortype="straight" o:gfxdata="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" strokecolor="#8064a2 [3207]" strokeweight="2pt">
+                <v:shape id="Straight Arrow Connector 17" o:spid="_x0000_s1040" type="#_x0000_t32" style="position:absolute;left:11679;top:7903;width:10559;height:7298;flip:y;visibility:visible;mso-wrap-style:square" o:connectortype="straight" o:gfxdata="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" strokecolor="#8064a2 [3207]" strokeweight="2pt">
                   <v:stroke endarrow="block"/>
                   <v:shadow on="t" color="black" opacity="24903f" origin=",.5" offset="0,.55556mm"/>
                 </v:shape>
-                <v:rect id="Rectangle 27" o:spid="_x0000_s1043" style="position:absolute;left:19347;top:19743;width:8126;height:4752;visibility:visible;mso-wrap-style:square;v-text-anchor:middle" o:gfxdata="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" filled="f" stroked="f" strokeweight="2pt">
+                <v:rect id="Rectangle 27" o:spid="_x0000_s1041" style="position:absolute;left:19347;top:19743;width:8126;height:4752;visibility:visible;mso-wrap-style:square;v-text-anchor:middle" o:gfxdata="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" filled="f" stroked="f" strokeweight="2pt">
                   <v:textbox>
                     <w:txbxContent>
                       <w:p>
@@ -6529,7 +5722,7 @@
                     </w:txbxContent>
                   </v:textbox>
                 </v:rect>
-                <v:rect id="Rectangle 27" o:spid="_x0000_s1044" style="position:absolute;left:20930;top:12489;width:10414;height:5969;visibility:visible;mso-wrap-style:square;v-text-anchor:middle" o:gfxdata="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" filled="f" stroked="f" strokeweight="2pt">
+                <v:rect id="Rectangle 27" o:spid="_x0000_s1042" style="position:absolute;left:20930;top:12489;width:10414;height:5969;visibility:visible;mso-wrap-style:square;v-text-anchor:middle" o:gfxdata="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" filled="f" stroked="f" strokeweight="2pt">
                   <v:textbox>
                     <w:txbxContent>
                       <w:p>
@@ -6576,18 +5769,18 @@
                     </w:txbxContent>
                   </v:textbox>
                 </v:rect>
-                <v:oval id="Oval 20" o:spid="_x0000_s1045" style="position:absolute;left:21936;top:7737;width:458;height:457;visibility:visible;mso-wrap-style:square;v-text-anchor:middle" o:gfxdata="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" fillcolor="black [3200]" strokecolor="black [480]" strokeweight="2pt"/>
-                <v:oval id="Oval 20" o:spid="_x0000_s1046" style="position:absolute;left:9012;top:16617;width:457;height:562;visibility:visible;mso-wrap-style:square;v-text-anchor:middle" o:gfxdata="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" fillcolor="black [3200]" strokecolor="black [480]" strokeweight="2pt"/>
+                <v:oval id="Oval 20" o:spid="_x0000_s1043" style="position:absolute;left:21936;top:7737;width:458;height:457;visibility:visible;mso-wrap-style:square;v-text-anchor:middle" o:gfxdata="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" fillcolor="black [3200]" strokecolor="black [480]" strokeweight="2pt"/>
+                <v:oval id="Oval 20" o:spid="_x0000_s1044" style="position:absolute;left:9012;top:16617;width:457;height:562;visibility:visible;mso-wrap-style:square;v-text-anchor:middle" o:gfxdata="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" fillcolor="black [3200]" strokecolor="black [480]" strokeweight="2pt"/>
                 <v:shapetype id="_x0000_t4" coordsize="21600,21600" o:spt="4" path="m10800,l,10800,10800,21600,21600,10800xe">
                   <v:stroke joinstyle="miter"/>
                   <v:path gradientshapeok="t" o:connecttype="rect" textboxrect="5400,5400,16200,16200"/>
                 </v:shapetype>
-                <v:shape id="Diamond 2" o:spid="_x0000_s1047" type="#_x0000_t4" style="position:absolute;left:14072;top:12182;width:1518;height:1454;visibility:visible;mso-wrap-style:square;v-text-anchor:middle" o:gfxdata="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" fillcolor="red" stroked="f" strokeweight="2pt"/>
-                <v:shape id="Straight Arrow Connector 29" o:spid="_x0000_s1048" type="#_x0000_t32" style="position:absolute;left:15591;top:13173;width:6303;height:1273;flip:x y;visibility:visible;mso-wrap-style:square" o:connectortype="straight" o:gfxdata="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" strokecolor="#c0504d [3205]" strokeweight="2pt">
+                <v:shape id="Diamond 2" o:spid="_x0000_s1045" type="#_x0000_t4" style="position:absolute;left:14072;top:12182;width:1518;height:1454;visibility:visible;mso-wrap-style:square;v-text-anchor:middle" o:gfxdata="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" fillcolor="red" stroked="f" strokeweight="2pt"/>
+                <v:shape id="Straight Arrow Connector 29" o:spid="_x0000_s1046" type="#_x0000_t32" style="position:absolute;left:15591;top:13173;width:6303;height:1273;flip:x y;visibility:visible;mso-wrap-style:square" o:connectortype="straight" o:gfxdata="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" strokecolor="#c0504d [3205]" strokeweight="2pt">
                   <v:stroke endarrow="block"/>
                   <v:shadow on="t" color="black" opacity="24903f" origin=",.5" offset="0,.55556mm"/>
                 </v:shape>
-                <v:rect id="_x0000_s1049" style="position:absolute;left:14336;top:12885;width:3657;height:3048;visibility:visible;mso-wrap-style:square;v-text-anchor:middle" o:gfxdata="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" filled="f" stroked="f" strokeweight="2pt">
+                <v:rect id="_x0000_s1047" style="position:absolute;left:14336;top:12885;width:3657;height:3048;visibility:visible;mso-wrap-style:square;v-text-anchor:middle" o:gfxdata="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" filled="f" stroked="f" strokeweight="2pt">
                   <v:textbox>
                     <w:txbxContent>
                       <w:p>
@@ -6986,14 +6179,7 @@
         <w:rPr>
           <w:lang w:eastAsia="en-US"/>
         </w:rPr>
-        <w:t xml:space="preserve"> is the current </w:t>
-      </w:r>
-      <w:r>
-        <w:rPr>
-          <w:lang w:eastAsia="en-US"/>
-        </w:rPr>
-        <w:lastRenderedPageBreak/>
-        <w:t xml:space="preserve">speed of the vehicle with direction </w:t>
+        <w:t xml:space="preserve"> is the current speed of the vehicle with direction </w:t>
       </w:r>
       <w:proofErr w:type="spellStart"/>
       <w:r>
@@ -7274,7 +6460,14 @@
         <w:rPr>
           <w:lang w:eastAsia="en-US"/>
         </w:rPr>
-        <w:t xml:space="preserve">any point on the </w:t>
+        <w:t xml:space="preserve">any point </w:t>
+      </w:r>
+      <w:r>
+        <w:rPr>
+          <w:lang w:eastAsia="en-US"/>
+        </w:rPr>
+        <w:lastRenderedPageBreak/>
+        <w:t xml:space="preserve">on the </w:t>
       </w:r>
       <w:r>
         <w:rPr>
@@ -7461,7 +6654,7 @@
         <w:rPr>
           <w:lang w:eastAsia="en-US"/>
         </w:rPr>
-        <w:t>aircraft</w:t>
+        <w:t>vehicle</w:t>
       </w:r>
     </w:p>
     <w:p>
@@ -7918,7 +7111,7 @@
           </mc:Choice>
           <mc:Fallback>
             <w:pict>
-              <v:rect w14:anchorId="4B7C3312" id="Rectangle 30" o:spid="_x0000_s1026" style="position:absolute;margin-left:203.2pt;margin-top:39.95pt;width:238.95pt;height:206.4pt;z-index:-251571200;visibility:visible;mso-wrap-style:square;mso-width-percent:0;mso-wrap-distance-left:9pt;mso-wrap-distance-top:0;mso-wrap-distance-right:9pt;mso-wrap-distance-bottom:0;mso-position-horizontal:absolute;mso-position-horizontal-relative:text;mso-position-vertical:absolute;mso-position-vertical-relative:text;mso-width-percent:0;mso-width-relative:margin;v-text-anchor:middle" o:gfxdata="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" filled="f" strokecolor="#0a121c [484]" strokeweight="2pt">
+              <v:rect w14:anchorId="75F39117" id="Rectangle 30" o:spid="_x0000_s1026" style="position:absolute;margin-left:203.2pt;margin-top:39.95pt;width:238.95pt;height:206.4pt;z-index:-251571200;visibility:visible;mso-wrap-style:square;mso-width-percent:0;mso-wrap-distance-left:9pt;mso-wrap-distance-top:0;mso-wrap-distance-right:9pt;mso-wrap-distance-bottom:0;mso-position-horizontal:absolute;mso-position-horizontal-relative:text;mso-position-vertical:absolute;mso-position-vertical-relative:text;mso-width-percent:0;mso-width-relative:margin;v-text-anchor:middle" o:gfxdata="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" filled="f" strokecolor="#0a121c [484]" strokeweight="2pt">
                 <w10:wrap type="tight"/>
               </v:rect>
             </w:pict>
@@ -8101,7 +7294,7 @@
           </mc:Choice>
           <mc:Fallback>
             <w:pict>
-              <v:rect w14:anchorId="52625715" id="Rectangle 19" o:spid="_x0000_s1050" style="position:absolute;left:0;text-align:left;margin-left:385.6pt;margin-top:25.9pt;width:49.6pt;height:24pt;z-index:251753472;visibility:visible;mso-wrap-style:square;mso-width-percent:0;mso-height-percent:0;mso-wrap-distance-left:9pt;mso-wrap-distance-top:0;mso-wrap-distance-right:9pt;mso-wrap-distance-bottom:0;mso-position-horizontal:absolute;mso-position-horizontal-relative:text;mso-position-vertical:absolute;mso-position-vertical-relative:text;mso-width-percent:0;mso-height-percent:0;mso-width-relative:margin;mso-height-relative:margin;v-text-anchor:middle" o:gfxdata="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" filled="f" stroked="f" strokeweight="2pt">
+              <v:rect w14:anchorId="52625715" id="Rectangle 19" o:spid="_x0000_s1048" style="position:absolute;left:0;text-align:left;margin-left:385.6pt;margin-top:25.9pt;width:49.6pt;height:24pt;z-index:251753472;visibility:visible;mso-wrap-style:square;mso-width-percent:0;mso-height-percent:0;mso-wrap-distance-left:9pt;mso-wrap-distance-top:0;mso-wrap-distance-right:9pt;mso-wrap-distance-bottom:0;mso-position-horizontal:absolute;mso-position-horizontal-relative:text;mso-position-vertical:absolute;mso-position-vertical-relative:text;mso-width-percent:0;mso-height-percent:0;mso-width-relative:margin;mso-height-relative:margin;v-text-anchor:middle" o:gfxdata="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" filled="f" stroked="f" strokeweight="2pt">
                 <v:textbox>
                   <w:txbxContent>
                     <w:p>
@@ -8258,7 +7451,7 @@
           </mc:Choice>
           <mc:Fallback>
             <w:pict>
-              <v:oval w14:anchorId="7C34EBDC" id="Oval 34" o:spid="_x0000_s1026" style="position:absolute;margin-left:389.55pt;margin-top:25.85pt;width:4.25pt;height:5.2pt;z-index:251754496;visibility:visible;mso-wrap-style:square;mso-wrap-distance-left:9pt;mso-wrap-distance-top:0;mso-wrap-distance-right:9pt;mso-wrap-distance-bottom:0;mso-position-horizontal:absolute;mso-position-horizontal-relative:text;mso-position-vertical:absolute;mso-position-vertical-relative:text;v-text-anchor:middle" o:gfxdata="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" fillcolor="black [3200]" strokecolor="black [480]" strokeweight="2pt"/>
+              <v:oval w14:anchorId="06601A28" id="Oval 34" o:spid="_x0000_s1026" style="position:absolute;margin-left:389.55pt;margin-top:25.85pt;width:4.25pt;height:5.2pt;z-index:251754496;visibility:visible;mso-wrap-style:square;mso-wrap-distance-left:9pt;mso-wrap-distance-top:0;mso-wrap-distance-right:9pt;mso-wrap-distance-bottom:0;mso-position-horizontal:absolute;mso-position-horizontal-relative:text;mso-position-vertical:absolute;mso-position-vertical-relative:text;v-text-anchor:middle" o:gfxdata="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" fillcolor="black [3200]" strokecolor="black [480]" strokeweight="2pt"/>
             </w:pict>
           </mc:Fallback>
         </mc:AlternateContent>
@@ -8391,7 +7584,7 @@
           </mc:Choice>
           <mc:Fallback>
             <w:pict>
-              <v:rect w14:anchorId="575B315D" id="_x0000_s1051" style="position:absolute;left:0;text-align:left;margin-left:320.4pt;margin-top:66.3pt;width:34.65pt;height:24pt;z-index:251752448;visibility:visible;mso-wrap-style:square;mso-width-percent:0;mso-height-percent:0;mso-wrap-distance-left:9pt;mso-wrap-distance-top:0;mso-wrap-distance-right:9pt;mso-wrap-distance-bottom:0;mso-position-horizontal:absolute;mso-position-horizontal-relative:text;mso-position-vertical:absolute;mso-position-vertical-relative:text;mso-width-percent:0;mso-height-percent:0;mso-width-relative:margin;mso-height-relative:margin;v-text-anchor:middle" o:gfxdata="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" filled="f" stroked="f" strokeweight="2pt">
+              <v:rect w14:anchorId="575B315D" id="_x0000_s1049" style="position:absolute;left:0;text-align:left;margin-left:320.4pt;margin-top:66.3pt;width:34.65pt;height:24pt;z-index:251752448;visibility:visible;mso-wrap-style:square;mso-width-percent:0;mso-height-percent:0;mso-wrap-distance-left:9pt;mso-wrap-distance-top:0;mso-wrap-distance-right:9pt;mso-wrap-distance-bottom:0;mso-position-horizontal:absolute;mso-position-horizontal-relative:text;mso-position-vertical:absolute;mso-position-vertical-relative:text;mso-width-percent:0;mso-height-percent:0;mso-width-relative:margin;mso-height-relative:margin;v-text-anchor:middle" o:gfxdata="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" filled="f" stroked="f" strokeweight="2pt">
                 <v:textbox>
                   <w:txbxContent>
                     <w:p>
@@ -8514,7 +7707,7 @@
           </mc:Choice>
           <mc:Fallback>
             <w:pict>
-              <v:line w14:anchorId="3A8C11C2" id="Straight Connector 36" o:spid="_x0000_s1026" style="position:absolute;flip:y;z-index:251757568;visibility:visible;mso-wrap-style:square;mso-width-percent:0;mso-height-percent:0;mso-wrap-distance-left:9pt;mso-wrap-distance-top:0;mso-wrap-distance-right:9pt;mso-wrap-distance-bottom:0;mso-position-horizontal:absolute;mso-position-horizontal-relative:text;mso-position-vertical:absolute;mso-position-vertical-relative:text;mso-width-percent:0;mso-height-percent:0;mso-width-relative:margin;mso-height-relative:margin" from="320.4pt,71.45pt" to="322.8pt,159.15pt" o:gfxdata="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" strokecolor="#94b64e [3046]"/>
+              <v:line w14:anchorId="400F5441" id="Straight Connector 36" o:spid="_x0000_s1026" style="position:absolute;flip:y;z-index:251757568;visibility:visible;mso-wrap-style:square;mso-width-percent:0;mso-height-percent:0;mso-wrap-distance-left:9pt;mso-wrap-distance-top:0;mso-wrap-distance-right:9pt;mso-wrap-distance-bottom:0;mso-position-horizontal:absolute;mso-position-horizontal-relative:text;mso-position-vertical:absolute;mso-position-vertical-relative:text;mso-width-percent:0;mso-height-percent:0;mso-width-relative:margin;mso-height-relative:margin" from="320.4pt,71.45pt" to="322.8pt,159.15pt" o:gfxdata="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" strokecolor="#94b64e [3046]"/>
             </w:pict>
           </mc:Fallback>
         </mc:AlternateContent>
@@ -8588,7 +7781,7 @@
           </mc:Choice>
           <mc:Fallback>
             <w:pict>
-              <v:oval w14:anchorId="68102FEC" id="Oval 34" o:spid="_x0000_s1026" style="position:absolute;margin-left:321.6pt;margin-top:67.75pt;width:4.2pt;height:3.8pt;flip:x;z-index:251825152;visibility:visible;mso-wrap-style:square;mso-width-percent:0;mso-height-percent:0;mso-wrap-distance-left:9pt;mso-wrap-distance-top:0;mso-wrap-distance-right:9pt;mso-wrap-distance-bottom:0;mso-position-horizontal:absolute;mso-position-horizontal-relative:text;mso-position-vertical:absolute;mso-position-vertical-relative:text;mso-width-percent:0;mso-height-percent:0;mso-width-relative:margin;mso-height-relative:margin;v-text-anchor:middle" o:gfxdata="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" fillcolor="black [3200]" strokecolor="black [480]" strokeweight="2pt"/>
+              <v:oval w14:anchorId="7F01A4A6" id="Oval 34" o:spid="_x0000_s1026" style="position:absolute;margin-left:321.6pt;margin-top:67.75pt;width:4.2pt;height:3.8pt;flip:x;z-index:251825152;visibility:visible;mso-wrap-style:square;mso-width-percent:0;mso-height-percent:0;mso-wrap-distance-left:9pt;mso-wrap-distance-top:0;mso-wrap-distance-right:9pt;mso-wrap-distance-bottom:0;mso-position-horizontal:absolute;mso-position-horizontal-relative:text;mso-position-vertical:absolute;mso-position-vertical-relative:text;mso-width-percent:0;mso-height-percent:0;mso-width-relative:margin;mso-height-relative:margin;v-text-anchor:middle" o:gfxdata="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" fillcolor="black [3200]" strokecolor="black [480]" strokeweight="2pt"/>
             </w:pict>
           </mc:Fallback>
         </mc:AlternateContent>
@@ -8655,7 +7848,7 @@
           </mc:Choice>
           <mc:Fallback>
             <w:pict>
-              <v:line w14:anchorId="3623803B" id="Straight Connector 36" o:spid="_x0000_s1026" style="position:absolute;flip:x y;z-index:251760640;visibility:visible;mso-wrap-style:square;mso-width-percent:0;mso-height-percent:0;mso-wrap-distance-left:9pt;mso-wrap-distance-top:0;mso-wrap-distance-right:9pt;mso-wrap-distance-bottom:0;mso-position-horizontal:absolute;mso-position-horizontal-relative:text;mso-position-vertical:absolute;mso-position-vertical-relative:text;mso-width-percent:0;mso-height-percent:0;mso-width-relative:margin;mso-height-relative:margin" from="339.2pt,64.65pt" to="367.7pt,95.7pt" o:gfxdata="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" strokecolor="#94b64e [3046]"/>
+              <v:line w14:anchorId="62296861" id="Straight Connector 36" o:spid="_x0000_s1026" style="position:absolute;flip:x y;z-index:251760640;visibility:visible;mso-wrap-style:square;mso-width-percent:0;mso-height-percent:0;mso-wrap-distance-left:9pt;mso-wrap-distance-top:0;mso-wrap-distance-right:9pt;mso-wrap-distance-bottom:0;mso-position-horizontal:absolute;mso-position-horizontal-relative:text;mso-position-vertical:absolute;mso-position-vertical-relative:text;mso-width-percent:0;mso-height-percent:0;mso-width-relative:margin;mso-height-relative:margin" from="339.2pt,64.65pt" to="367.7pt,95.7pt" o:gfxdata="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" strokecolor="#94b64e [3046]"/>
             </w:pict>
           </mc:Fallback>
         </mc:AlternateContent>
@@ -8731,7 +7924,7 @@
           </mc:Choice>
           <mc:Fallback>
             <w:pict>
-              <v:shape w14:anchorId="27F73F51" id="Diamond 5" o:spid="_x0000_s1026" type="#_x0000_t4" style="position:absolute;margin-left:335.5pt;margin-top:59.7pt;width:3.6pt;height:3.6pt;z-index:251826176;visibility:visible;mso-wrap-style:square;mso-wrap-distance-left:9pt;mso-wrap-distance-top:0;mso-wrap-distance-right:9pt;mso-wrap-distance-bottom:0;mso-position-horizontal:absolute;mso-position-horizontal-relative:text;mso-position-vertical:absolute;mso-position-vertical-relative:text;v-text-anchor:middle" o:gfxdata="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" fillcolor="red" strokecolor="red" strokeweight="2pt"/>
+              <v:shape w14:anchorId="0900D8E8" id="Diamond 5" o:spid="_x0000_s1026" type="#_x0000_t4" style="position:absolute;margin-left:335.5pt;margin-top:59.7pt;width:3.6pt;height:3.6pt;z-index:251826176;visibility:visible;mso-wrap-style:square;mso-wrap-distance-left:9pt;mso-wrap-distance-top:0;mso-wrap-distance-right:9pt;mso-wrap-distance-bottom:0;mso-position-horizontal:absolute;mso-position-horizontal-relative:text;mso-position-vertical:absolute;mso-position-vertical-relative:text;v-text-anchor:middle" o:gfxdata="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" fillcolor="red" strokecolor="red" strokeweight="2pt"/>
             </w:pict>
           </mc:Fallback>
         </mc:AlternateContent>
@@ -8871,7 +8064,7 @@
           </mc:Choice>
           <mc:Fallback>
             <w:pict>
-              <v:shape w14:anchorId="12C30BA1" id="Freeform 31" o:spid="_x0000_s1026" style="position:absolute;margin-left:232.85pt;margin-top:66.3pt;width:193.9pt;height:99pt;z-index:251749376;visibility:visible;mso-wrap-style:square;mso-width-percent:0;mso-height-percent:0;mso-wrap-distance-left:9pt;mso-wrap-distance-top:0;mso-wrap-distance-right:9pt;mso-wrap-distance-bottom:0;mso-position-horizontal:absolute;mso-position-horizontal-relative:text;mso-position-vertical:absolute;mso-position-vertical-relative:text;mso-width-percent:0;mso-height-percent:0;mso-width-relative:margin;mso-height-relative:margin;v-text-anchor:middle" coordsize="2560320,1551093" o:gfxdata="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" path="m,1551093c69991,1291448,139982,1031804,284480,819573,428978,607342,651368,406399,866986,277706,1082604,149013,1295964,93697,1578186,47413,1860408,1129,2210364,564,2560320,e" filled="f" strokecolor="#7030a0" strokeweight="1.5pt">
+              <v:shape w14:anchorId="2955AE20" id="Freeform 31" o:spid="_x0000_s1026" style="position:absolute;margin-left:232.85pt;margin-top:66.3pt;width:193.9pt;height:99pt;z-index:251749376;visibility:visible;mso-wrap-style:square;mso-width-percent:0;mso-height-percent:0;mso-wrap-distance-left:9pt;mso-wrap-distance-top:0;mso-wrap-distance-right:9pt;mso-wrap-distance-bottom:0;mso-position-horizontal:absolute;mso-position-horizontal-relative:text;mso-position-vertical:absolute;mso-position-vertical-relative:text;mso-width-percent:0;mso-height-percent:0;mso-width-relative:margin;mso-height-relative:margin;v-text-anchor:middle" coordsize="2560320,1551093" o:gfxdata="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" path="m,1551093c69991,1291448,139982,1031804,284480,819573,428978,607342,651368,406399,866986,277706,1082604,149013,1295964,93697,1578186,47413,1860408,1129,2210364,564,2560320,e" filled="f" strokecolor="#7030a0" strokeweight="1.5pt">
                 <v:stroke endarrow="block"/>
                 <v:path arrowok="t" o:connecttype="custom" o:connectlocs="0,1257300;273610,664337;833859,225106;1517885,38432;2462492,0" o:connectangles="0,0,0,0,0"/>
               </v:shape>
@@ -8945,7 +8138,7 @@
           </mc:Choice>
           <mc:Fallback>
             <w:pict>
-              <v:shape w14:anchorId="6DAC9030" id="Straight Arrow Connector 33" o:spid="_x0000_s1026" type="#_x0000_t32" style="position:absolute;margin-left:291.65pt;margin-top:29.65pt;width:98.6pt;height:59.35pt;flip:y;z-index:251761664;visibility:visible;mso-wrap-style:square;mso-width-percent:0;mso-height-percent:0;mso-wrap-distance-left:9pt;mso-wrap-distance-top:0;mso-wrap-distance-right:9pt;mso-wrap-distance-bottom:0;mso-position-horizontal:absolute;mso-position-horizontal-relative:text;mso-position-vertical:absolute;mso-position-vertical-relative:text;mso-width-percent:0;mso-height-percent:0;mso-width-relative:margin;mso-height-relative:margin" o:gfxdata="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" strokecolor="#4579b8 [3044]">
+              <v:shape w14:anchorId="6930641A" id="Straight Arrow Connector 33" o:spid="_x0000_s1026" type="#_x0000_t32" style="position:absolute;margin-left:291.65pt;margin-top:29.65pt;width:98.6pt;height:59.35pt;flip:y;z-index:251761664;visibility:visible;mso-wrap-style:square;mso-width-percent:0;mso-height-percent:0;mso-wrap-distance-left:9pt;mso-wrap-distance-top:0;mso-wrap-distance-right:9pt;mso-wrap-distance-bottom:0;mso-position-horizontal:absolute;mso-position-horizontal-relative:text;mso-position-vertical:absolute;mso-position-vertical-relative:text;mso-width-percent:0;mso-height-percent:0;mso-width-relative:margin;mso-height-relative:margin" o:gfxdata="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" strokecolor="#4579b8 [3044]">
                 <v:stroke endarrow="block"/>
               </v:shape>
             </w:pict>
@@ -9065,7 +8258,7 @@
           </mc:Choice>
           <mc:Fallback>
             <w:pict>
-              <v:rect w14:anchorId="7323D5D5" id="Rectangle 32" o:spid="_x0000_s1052" style="position:absolute;left:0;text-align:left;margin-left:228.25pt;margin-top:18.05pt;width:202.65pt;height:43.7pt;z-index:251746304;visibility:visible;mso-wrap-style:square;mso-width-percent:0;mso-wrap-distance-left:9pt;mso-wrap-distance-top:0;mso-wrap-distance-right:9pt;mso-wrap-distance-bottom:0;mso-position-horizontal:absolute;mso-position-horizontal-relative:text;mso-position-vertical:absolute;mso-position-vertical-relative:text;mso-width-percent:0;mso-width-relative:margin;v-text-anchor:middle" o:gfxdata="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" fillcolor="#c0504d [3205]" strokecolor="#0a121c [484]" strokeweight=".5pt">
+              <v:rect w14:anchorId="7323D5D5" id="Rectangle 32" o:spid="_x0000_s1050" style="position:absolute;left:0;text-align:left;margin-left:228.25pt;margin-top:18.05pt;width:202.65pt;height:43.7pt;z-index:251746304;visibility:visible;mso-wrap-style:square;mso-width-percent:0;mso-wrap-distance-left:9pt;mso-wrap-distance-top:0;mso-wrap-distance-right:9pt;mso-wrap-distance-bottom:0;mso-position-horizontal:absolute;mso-position-horizontal-relative:text;mso-position-vertical:absolute;mso-position-vertical-relative:text;mso-width-percent:0;mso-width-relative:margin;v-text-anchor:middle" o:gfxdata="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" fillcolor="#c0504d [3205]" strokecolor="#0a121c [484]" strokeweight=".5pt">
                 <v:fill opacity="9766f"/>
                 <v:textbox>
                   <w:txbxContent>
@@ -9116,7 +8309,19 @@
         <w:rPr>
           <w:rFonts w:eastAsiaTheme="minorEastAsia"/>
         </w:rPr>
-        <w:t xml:space="preserve">believes the current projected position of the aircraft </w:t>
+        <w:t xml:space="preserve">believes the current projected position of the </w:t>
+      </w:r>
+      <w:r>
+        <w:rPr>
+          <w:rFonts w:eastAsiaTheme="minorEastAsia"/>
+        </w:rPr>
+        <w:t>vehicle</w:t>
+      </w:r>
+      <w:r>
+        <w:rPr>
+          <w:rFonts w:eastAsiaTheme="minorEastAsia"/>
+        </w:rPr>
+        <w:t xml:space="preserve"> </w:t>
       </w:r>
       <w:r>
         <w:rPr>
@@ -9251,7 +8456,7 @@
           </mc:Choice>
           <mc:Fallback>
             <w:pict>
-              <v:rect w14:anchorId="694F88E0" id="Rectangle 35" o:spid="_x0000_s1053" style="position:absolute;left:0;text-align:left;margin-left:345.3pt;margin-top:14.65pt;width:76.8pt;height:54.9pt;z-index:251758592;visibility:visible;mso-wrap-style:square;mso-width-percent:0;mso-height-percent:0;mso-wrap-distance-left:9pt;mso-wrap-distance-top:0;mso-wrap-distance-right:9pt;mso-wrap-distance-bottom:0;mso-position-horizontal:absolute;mso-position-horizontal-relative:text;mso-position-vertical:absolute;mso-position-vertical-relative:text;mso-width-percent:0;mso-height-percent:0;mso-width-relative:margin;mso-height-relative:margin;v-text-anchor:middle" o:gfxdata="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" filled="f" stroked="f" strokeweight="2pt">
+              <v:rect w14:anchorId="694F88E0" id="Rectangle 35" o:spid="_x0000_s1051" style="position:absolute;left:0;text-align:left;margin-left:345.3pt;margin-top:14.65pt;width:76.8pt;height:54.9pt;z-index:251758592;visibility:visible;mso-wrap-style:square;mso-width-percent:0;mso-height-percent:0;mso-wrap-distance-left:9pt;mso-wrap-distance-top:0;mso-wrap-distance-right:9pt;mso-wrap-distance-bottom:0;mso-position-horizontal:absolute;mso-position-horizontal-relative:text;mso-position-vertical:absolute;mso-position-vertical-relative:text;mso-width-percent:0;mso-height-percent:0;mso-width-relative:margin;mso-height-relative:margin;v-text-anchor:middle" o:gfxdata="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" filled="f" stroked="f" strokeweight="2pt">
                 <v:textbox>
                   <w:txbxContent>
                     <w:p>
@@ -9360,7 +8565,7 @@
           </mc:Choice>
           <mc:Fallback>
             <w:pict>
-              <v:oval w14:anchorId="20CB4345" id="Oval 34" o:spid="_x0000_s1026" style="position:absolute;margin-left:289.05pt;margin-top:14.6pt;width:4.2pt;height:3.8pt;flip:x;z-index:251751424;visibility:visible;mso-wrap-style:square;mso-width-percent:0;mso-height-percent:0;mso-wrap-distance-left:9pt;mso-wrap-distance-top:0;mso-wrap-distance-right:9pt;mso-wrap-distance-bottom:0;mso-position-horizontal:absolute;mso-position-horizontal-relative:text;mso-position-vertical:absolute;mso-position-vertical-relative:text;mso-width-percent:0;mso-height-percent:0;mso-width-relative:margin;mso-height-relative:margin;v-text-anchor:middle" o:gfxdata="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" fillcolor="black [3200]" strokecolor="black [480]" strokeweight="2pt"/>
+              <v:oval w14:anchorId="1E926301" id="Oval 34" o:spid="_x0000_s1026" style="position:absolute;margin-left:289.05pt;margin-top:14.6pt;width:4.2pt;height:3.8pt;flip:x;z-index:251751424;visibility:visible;mso-wrap-style:square;mso-width-percent:0;mso-height-percent:0;mso-wrap-distance-left:9pt;mso-wrap-distance-top:0;mso-wrap-distance-right:9pt;mso-wrap-distance-bottom:0;mso-position-horizontal:absolute;mso-position-horizontal-relative:text;mso-position-vertical:absolute;mso-position-vertical-relative:text;mso-width-percent:0;mso-height-percent:0;mso-width-relative:margin;mso-height-relative:margin;v-text-anchor:middle" o:gfxdata="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" fillcolor="black [3200]" strokecolor="black [480]" strokeweight="2pt"/>
             </w:pict>
           </mc:Fallback>
         </mc:AlternateContent>
@@ -9535,7 +8740,7 @@
           </mc:Choice>
           <mc:Fallback>
             <w:pict>
-              <v:rect w14:anchorId="3C74B5C2" id="_x0000_s1054" style="position:absolute;left:0;text-align:left;margin-left:281.6pt;margin-top:65.65pt;width:155.7pt;height:51.9pt;z-index:251756544;visibility:visible;mso-wrap-style:square;mso-width-percent:0;mso-height-percent:0;mso-wrap-distance-left:9pt;mso-wrap-distance-top:0;mso-wrap-distance-right:9pt;mso-wrap-distance-bottom:0;mso-position-horizontal:absolute;mso-position-horizontal-relative:text;mso-position-vertical:absolute;mso-position-vertical-relative:text;mso-width-percent:0;mso-height-percent:0;mso-width-relative:margin;mso-height-relative:margin;v-text-anchor:middle" o:gfxdata="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" filled="f" stroked="f" strokeweight="2pt">
+              <v:rect w14:anchorId="3C74B5C2" id="_x0000_s1052" style="position:absolute;left:0;text-align:left;margin-left:281.6pt;margin-top:65.65pt;width:155.7pt;height:51.9pt;z-index:251756544;visibility:visible;mso-wrap-style:square;mso-width-percent:0;mso-height-percent:0;mso-wrap-distance-left:9pt;mso-wrap-distance-top:0;mso-wrap-distance-right:9pt;mso-wrap-distance-bottom:0;mso-position-horizontal:absolute;mso-position-horizontal-relative:text;mso-position-vertical:absolute;mso-position-vertical-relative:text;mso-width-percent:0;mso-height-percent:0;mso-width-relative:margin;mso-height-relative:margin;v-text-anchor:middle" o:gfxdata="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" filled="f" stroked="f" strokeweight="2pt">
                 <v:textbox>
                   <w:txbxContent>
                     <w:p>
@@ -9758,7 +8963,7 @@
           </mc:Choice>
           <mc:Fallback>
             <w:pict>
-              <v:rect w14:anchorId="5E6270D0" id="_x0000_s1055" style="position:absolute;left:0;text-align:left;margin-left:285.85pt;margin-top:1pt;width:34.65pt;height:24pt;z-index:251750400;visibility:visible;mso-wrap-style:square;mso-width-percent:0;mso-height-percent:0;mso-wrap-distance-left:9pt;mso-wrap-distance-top:0;mso-wrap-distance-right:9pt;mso-wrap-distance-bottom:0;mso-position-horizontal:absolute;mso-position-horizontal-relative:text;mso-position-vertical:absolute;mso-position-vertical-relative:text;mso-width-percent:0;mso-height-percent:0;mso-width-relative:margin;mso-height-relative:margin;v-text-anchor:middle" o:gfxdata="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" filled="f" stroked="f" strokeweight="2pt">
+              <v:rect w14:anchorId="5E6270D0" id="_x0000_s1053" style="position:absolute;left:0;text-align:left;margin-left:285.85pt;margin-top:1pt;width:34.65pt;height:24pt;z-index:251750400;visibility:visible;mso-wrap-style:square;mso-width-percent:0;mso-height-percent:0;mso-wrap-distance-left:9pt;mso-wrap-distance-top:0;mso-wrap-distance-right:9pt;mso-wrap-distance-bottom:0;mso-position-horizontal:absolute;mso-position-horizontal-relative:text;mso-position-vertical:absolute;mso-position-vertical-relative:text;mso-width-percent:0;mso-height-percent:0;mso-width-relative:margin;mso-height-relative:margin;v-text-anchor:middle" o:gfxdata="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" filled="f" stroked="f" strokeweight="2pt">
                 <v:textbox>
                   <w:txbxContent>
                     <w:p>
@@ -10013,7 +9218,7 @@
           </mc:Choice>
           <mc:Fallback>
             <w:pict>
-              <v:shape w14:anchorId="2FC89FD2" id="Diamond 5" o:spid="_x0000_s1026" type="#_x0000_t4" style="position:absolute;margin-left:293.15pt;margin-top:77.55pt;width:3.6pt;height:4.3pt;flip:x;z-index:251834368;visibility:visible;mso-wrap-style:square;mso-width-percent:0;mso-height-percent:0;mso-wrap-distance-left:9pt;mso-wrap-distance-top:0;mso-wrap-distance-right:9pt;mso-wrap-distance-bottom:0;mso-position-horizontal:absolute;mso-position-horizontal-relative:text;mso-position-vertical:absolute;mso-position-vertical-relative:text;mso-width-percent:0;mso-height-percent:0;mso-width-relative:margin;mso-height-relative:margin;v-text-anchor:middle" o:gfxdata="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" fillcolor="red" strokecolor="red" strokeweight="2pt"/>
+              <v:shape w14:anchorId="5E5B6687" id="Diamond 5" o:spid="_x0000_s1026" type="#_x0000_t4" style="position:absolute;margin-left:293.15pt;margin-top:77.55pt;width:3.6pt;height:4.3pt;flip:x;z-index:251834368;visibility:visible;mso-wrap-style:square;mso-width-percent:0;mso-height-percent:0;mso-wrap-distance-left:9pt;mso-wrap-distance-top:0;mso-wrap-distance-right:9pt;mso-wrap-distance-bottom:0;mso-position-horizontal:absolute;mso-position-horizontal-relative:text;mso-position-vertical:absolute;mso-position-vertical-relative:text;mso-width-percent:0;mso-height-percent:0;mso-width-relative:margin;mso-height-relative:margin;v-text-anchor:middle" o:gfxdata="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" fillcolor="red" strokecolor="red" strokeweight="2pt"/>
             </w:pict>
           </mc:Fallback>
         </mc:AlternateContent>
@@ -10080,7 +9285,7 @@
           </mc:Choice>
           <mc:Fallback>
             <w:pict>
-              <v:line w14:anchorId="6FECD67F" id="Straight Connector 36" o:spid="_x0000_s1026" style="position:absolute;flip:y;z-index:251779072;visibility:visible;mso-wrap-style:square;mso-width-percent:0;mso-height-percent:0;mso-wrap-distance-left:9pt;mso-wrap-distance-top:0;mso-wrap-distance-right:9pt;mso-wrap-distance-bottom:0;mso-position-horizontal:absolute;mso-position-horizontal-relative:text;mso-position-vertical:absolute;mso-position-vertical-relative:text;mso-width-percent:0;mso-height-percent:0;mso-width-relative:margin;mso-height-relative:margin" from="246.6pt,97.35pt" to="276.9pt,156.15pt" o:gfxdata="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" strokecolor="#94b64e [3046]"/>
+              <v:line w14:anchorId="1FC45B09" id="Straight Connector 36" o:spid="_x0000_s1026" style="position:absolute;flip:y;z-index:251779072;visibility:visible;mso-wrap-style:square;mso-width-percent:0;mso-height-percent:0;mso-wrap-distance-left:9pt;mso-wrap-distance-top:0;mso-wrap-distance-right:9pt;mso-wrap-distance-bottom:0;mso-position-horizontal:absolute;mso-position-horizontal-relative:text;mso-position-vertical:absolute;mso-position-vertical-relative:text;mso-width-percent:0;mso-height-percent:0;mso-width-relative:margin;mso-height-relative:margin" from="246.6pt,97.35pt" to="276.9pt,156.15pt" o:gfxdata="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" strokecolor="#94b64e [3046]"/>
             </w:pict>
           </mc:Fallback>
         </mc:AlternateContent>
@@ -10278,7 +9483,7 @@
           </mc:Choice>
           <mc:Fallback>
             <w:pict>
-              <v:rect w14:anchorId="50B77DF0" id="_x0000_s1056" style="position:absolute;left:0;text-align:left;margin-left:228.3pt;margin-top:151.65pt;width:175.2pt;height:53.1pt;z-index:251777024;visibility:visible;mso-wrap-style:square;mso-width-percent:0;mso-height-percent:0;mso-wrap-distance-left:9pt;mso-wrap-distance-top:0;mso-wrap-distance-right:9pt;mso-wrap-distance-bottom:0;mso-position-horizontal:absolute;mso-position-horizontal-relative:text;mso-position-vertical:absolute;mso-position-vertical-relative:text;mso-width-percent:0;mso-height-percent:0;mso-width-relative:margin;mso-height-relative:margin;v-text-anchor:middle" o:gfxdata="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" filled="f" stroked="f" strokeweight="2pt">
+              <v:rect w14:anchorId="50B77DF0" id="_x0000_s1054" style="position:absolute;left:0;text-align:left;margin-left:228.3pt;margin-top:151.65pt;width:175.2pt;height:53.1pt;z-index:251777024;visibility:visible;mso-wrap-style:square;mso-width-percent:0;mso-height-percent:0;mso-wrap-distance-left:9pt;mso-wrap-distance-top:0;mso-wrap-distance-right:9pt;mso-wrap-distance-bottom:0;mso-position-horizontal:absolute;mso-position-horizontal-relative:text;mso-position-vertical:absolute;mso-position-vertical-relative:text;mso-width-percent:0;mso-height-percent:0;mso-width-relative:margin;mso-height-relative:margin;v-text-anchor:middle" o:gfxdata="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" filled="f" stroked="f" strokeweight="2pt">
                 <v:textbox>
                   <w:txbxContent>
                     <w:p>
@@ -10511,7 +9716,7 @@
           </mc:Choice>
           <mc:Fallback>
             <w:pict>
-              <v:rect w14:anchorId="788E8BF6" id="_x0000_s1057" style="position:absolute;left:0;text-align:left;margin-left:306.35pt;margin-top:103.05pt;width:114.25pt;height:43.8pt;z-index:251774976;visibility:visible;mso-wrap-style:square;mso-width-percent:0;mso-height-percent:0;mso-wrap-distance-left:9pt;mso-wrap-distance-top:0;mso-wrap-distance-right:9pt;mso-wrap-distance-bottom:0;mso-position-horizontal:absolute;mso-position-horizontal-relative:text;mso-position-vertical:absolute;mso-position-vertical-relative:text;mso-width-percent:0;mso-height-percent:0;mso-width-relative:margin;mso-height-relative:margin;v-text-anchor:middle" o:gfxdata="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" filled="f" stroked="f" strokeweight="2pt">
+              <v:rect w14:anchorId="788E8BF6" id="_x0000_s1055" style="position:absolute;left:0;text-align:left;margin-left:306.35pt;margin-top:103.05pt;width:114.25pt;height:43.8pt;z-index:251774976;visibility:visible;mso-wrap-style:square;mso-width-percent:0;mso-height-percent:0;mso-wrap-distance-left:9pt;mso-wrap-distance-top:0;mso-wrap-distance-right:9pt;mso-wrap-distance-bottom:0;mso-position-horizontal:absolute;mso-position-horizontal-relative:text;mso-position-vertical:absolute;mso-position-vertical-relative:text;mso-width-percent:0;mso-height-percent:0;mso-width-relative:margin;mso-height-relative:margin;v-text-anchor:middle" o:gfxdata="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" filled="f" stroked="f" strokeweight="2pt">
                 <v:textbox>
                   <w:txbxContent>
                     <w:p>
@@ -10613,7 +9818,7 @@
           </mc:Choice>
           <mc:Fallback>
             <w:pict>
-              <v:line w14:anchorId="7DE6FBC0" id="Straight Connector 36" o:spid="_x0000_s1026" style="position:absolute;flip:x y;z-index:251776000;visibility:visible;mso-wrap-style:square;mso-width-percent:0;mso-height-percent:0;mso-wrap-distance-left:9pt;mso-wrap-distance-top:0;mso-wrap-distance-right:9pt;mso-wrap-distance-bottom:0;mso-position-horizontal:absolute;mso-position-horizontal-relative:text;mso-position-vertical:absolute;mso-position-vertical-relative:text;mso-width-percent:0;mso-height-percent:0;mso-width-relative:margin;mso-height-relative:margin" from="296.1pt,80.55pt" to="342.6pt,111.75pt" o:gfxdata="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" strokecolor="#94b64e [3046]"/>
+              <v:line w14:anchorId="74C4F98B" id="Straight Connector 36" o:spid="_x0000_s1026" style="position:absolute;flip:x y;z-index:251776000;visibility:visible;mso-wrap-style:square;mso-width-percent:0;mso-height-percent:0;mso-wrap-distance-left:9pt;mso-wrap-distance-top:0;mso-wrap-distance-right:9pt;mso-wrap-distance-bottom:0;mso-position-horizontal:absolute;mso-position-horizontal-relative:text;mso-position-vertical:absolute;mso-position-vertical-relative:text;mso-width-percent:0;mso-height-percent:0;mso-width-relative:margin;mso-height-relative:margin" from="296.1pt,80.55pt" to="342.6pt,111.75pt" o:gfxdata="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" strokecolor="#94b64e [3046]"/>
             </w:pict>
           </mc:Fallback>
         </mc:AlternateContent>
@@ -10730,7 +9935,7 @@
           </mc:Choice>
           <mc:Fallback>
             <w:pict>
-              <v:rect w14:anchorId="2D591F61" id="_x0000_s1058" style="position:absolute;left:0;text-align:left;margin-left:276.8pt;margin-top:83.55pt;width:19.2pt;height:24pt;z-index:251831296;visibility:visible;mso-wrap-style:square;mso-width-percent:0;mso-height-percent:0;mso-wrap-distance-left:9pt;mso-wrap-distance-top:0;mso-wrap-distance-right:9pt;mso-wrap-distance-bottom:0;mso-position-horizontal:absolute;mso-position-horizontal-relative:text;mso-position-vertical:absolute;mso-position-vertical-relative:text;mso-width-percent:0;mso-height-percent:0;mso-width-relative:margin;mso-height-relative:margin;v-text-anchor:middle" o:gfxdata="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" filled="f" stroked="f" strokeweight="2pt">
+              <v:rect w14:anchorId="2D591F61" id="_x0000_s1056" style="position:absolute;left:0;text-align:left;margin-left:276.8pt;margin-top:83.55pt;width:19.2pt;height:24pt;z-index:251831296;visibility:visible;mso-wrap-style:square;mso-width-percent:0;mso-height-percent:0;mso-wrap-distance-left:9pt;mso-wrap-distance-top:0;mso-wrap-distance-right:9pt;mso-wrap-distance-bottom:0;mso-position-horizontal:absolute;mso-position-horizontal-relative:text;mso-position-vertical:absolute;mso-position-vertical-relative:text;mso-width-percent:0;mso-height-percent:0;mso-width-relative:margin;mso-height-relative:margin;v-text-anchor:middle" o:gfxdata="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" filled="f" stroked="f" strokeweight="2pt">
                 <v:textbox>
                   <w:txbxContent>
                     <w:p>
@@ -10844,7 +10049,7 @@
           </mc:Choice>
           <mc:Fallback>
             <w:pict>
-              <v:oval w14:anchorId="44EB9CFE" id="Oval 38" o:spid="_x0000_s1026" style="position:absolute;margin-left:279.15pt;margin-top:90.75pt;width:3.6pt;height:3.6pt;flip:x y;z-index:251832320;visibility:visible;mso-wrap-style:square;mso-width-percent:0;mso-height-percent:0;mso-wrap-distance-left:9pt;mso-wrap-distance-top:0;mso-wrap-distance-right:9pt;mso-wrap-distance-bottom:0;mso-position-horizontal:absolute;mso-position-horizontal-relative:text;mso-position-vertical:absolute;mso-position-vertical-relative:text;mso-width-percent:0;mso-height-percent:0;mso-width-relative:margin;mso-height-relative:margin;v-text-anchor:middle" o:gfxdata="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" fillcolor="black [3200]" strokecolor="black [480]" strokeweight="2pt"/>
+              <v:oval w14:anchorId="1A8D2C3B" id="Oval 38" o:spid="_x0000_s1026" style="position:absolute;margin-left:279.15pt;margin-top:90.75pt;width:3.6pt;height:3.6pt;flip:x y;z-index:251832320;visibility:visible;mso-wrap-style:square;mso-width-percent:0;mso-height-percent:0;mso-wrap-distance-left:9pt;mso-wrap-distance-top:0;mso-wrap-distance-right:9pt;mso-wrap-distance-bottom:0;mso-position-horizontal:absolute;mso-position-horizontal-relative:text;mso-position-vertical:absolute;mso-position-vertical-relative:text;mso-width-percent:0;mso-height-percent:0;mso-width-relative:margin;mso-height-relative:margin;v-text-anchor:middle" o:gfxdata="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" fillcolor="black [3200]" strokecolor="black [480]" strokeweight="2pt"/>
             </w:pict>
           </mc:Fallback>
         </mc:AlternateContent>
@@ -10913,7 +10118,7 @@
           </mc:Choice>
           <mc:Fallback>
             <w:pict>
-              <v:line w14:anchorId="6DBF31F4" id="Straight Connector 6" o:spid="_x0000_s1026" style="position:absolute;z-index:251829248;visibility:visible;mso-wrap-style:square;mso-width-percent:0;mso-height-percent:0;mso-wrap-distance-left:9pt;mso-wrap-distance-top:0;mso-wrap-distance-right:9pt;mso-wrap-distance-bottom:0;mso-position-horizontal:absolute;mso-position-horizontal-relative:text;mso-position-vertical:absolute;mso-position-vertical-relative:text;mso-width-percent:0;mso-height-percent:0;mso-width-relative:margin;mso-height-relative:margin" from="281.6pt,94.35pt" to="285.8pt,103.15pt" o:gfxdata="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" strokecolor="#4579b8 [3044]">
+              <v:line w14:anchorId="48D13684" id="Straight Connector 6" o:spid="_x0000_s1026" style="position:absolute;z-index:251829248;visibility:visible;mso-wrap-style:square;mso-width-percent:0;mso-height-percent:0;mso-wrap-distance-left:9pt;mso-wrap-distance-top:0;mso-wrap-distance-right:9pt;mso-wrap-distance-bottom:0;mso-position-horizontal:absolute;mso-position-horizontal-relative:text;mso-position-vertical:absolute;mso-position-vertical-relative:text;mso-width-percent:0;mso-height-percent:0;mso-width-relative:margin;mso-height-relative:margin" from="281.6pt,94.35pt" to="285.8pt,103.15pt" o:gfxdata="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" strokecolor="#4579b8 [3044]">
                 <v:stroke linestyle="thinThin"/>
               </v:line>
             </w:pict>
@@ -11049,7 +10254,7 @@
           </mc:Choice>
           <mc:Fallback>
             <w:pict>
-              <v:rect w14:anchorId="40782F17" id="_x0000_s1059" style="position:absolute;left:0;text-align:left;margin-left:253.2pt;margin-top:75pt;width:34.65pt;height:24pt;z-index:251764736;visibility:visible;mso-wrap-style:square;mso-width-percent:0;mso-height-percent:0;mso-wrap-distance-left:9pt;mso-wrap-distance-top:0;mso-wrap-distance-right:9pt;mso-wrap-distance-bottom:0;mso-position-horizontal:absolute;mso-position-horizontal-relative:text;mso-position-vertical:absolute;mso-position-vertical-relative:text;mso-width-percent:0;mso-height-percent:0;mso-width-relative:margin;mso-height-relative:margin;v-text-anchor:middle" o:gfxdata="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" filled="f" stroked="f" strokeweight="2pt">
+              <v:rect w14:anchorId="40782F17" id="_x0000_s1057" style="position:absolute;left:0;text-align:left;margin-left:253.2pt;margin-top:75pt;width:34.65pt;height:24pt;z-index:251764736;visibility:visible;mso-wrap-style:square;mso-width-percent:0;mso-height-percent:0;mso-wrap-distance-left:9pt;mso-wrap-distance-top:0;mso-wrap-distance-right:9pt;mso-wrap-distance-bottom:0;mso-position-horizontal:absolute;mso-position-horizontal-relative:text;mso-position-vertical:absolute;mso-position-vertical-relative:text;mso-width-percent:0;mso-height-percent:0;mso-width-relative:margin;mso-height-relative:margin;v-text-anchor:middle" o:gfxdata="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" filled="f" stroked="f" strokeweight="2pt">
                 <v:textbox>
                   <w:txbxContent>
                     <w:p>
@@ -11180,7 +10385,7 @@
           </mc:Choice>
           <mc:Fallback>
             <w:pict>
-              <v:oval w14:anchorId="1475DE41" id="Oval 38" o:spid="_x0000_s1026" style="position:absolute;margin-left:309.8pt;margin-top:63.75pt;width:4.25pt;height:3.6pt;z-index:251772928;visibility:visible;mso-wrap-style:square;mso-width-percent:0;mso-height-percent:0;mso-wrap-distance-left:9pt;mso-wrap-distance-top:0;mso-wrap-distance-right:9pt;mso-wrap-distance-bottom:0;mso-position-horizontal:absolute;mso-position-horizontal-relative:text;mso-position-vertical:absolute;mso-position-vertical-relative:text;mso-width-percent:0;mso-height-percent:0;mso-width-relative:margin;mso-height-relative:margin;v-text-anchor:middle" o:gfxdata="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" fillcolor="black [3200]" strokecolor="black [480]" strokeweight="2pt"/>
+              <v:oval w14:anchorId="435301B0" id="Oval 38" o:spid="_x0000_s1026" style="position:absolute;margin-left:309.8pt;margin-top:63.75pt;width:4.25pt;height:3.6pt;z-index:251772928;visibility:visible;mso-wrap-style:square;mso-width-percent:0;mso-height-percent:0;mso-wrap-distance-left:9pt;mso-wrap-distance-top:0;mso-wrap-distance-right:9pt;mso-wrap-distance-bottom:0;mso-position-horizontal:absolute;mso-position-horizontal-relative:text;mso-position-vertical:absolute;mso-position-vertical-relative:text;mso-width-percent:0;mso-height-percent:0;mso-width-relative:margin;mso-height-relative:margin;v-text-anchor:middle" o:gfxdata="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" fillcolor="black [3200]" strokecolor="black [480]" strokeweight="2pt"/>
             </w:pict>
           </mc:Fallback>
         </mc:AlternateContent>
@@ -11251,7 +10456,7 @@
           </mc:Choice>
           <mc:Fallback>
             <w:pict>
-              <v:shape w14:anchorId="5605299C" id="Straight Arrow Connector 39" o:spid="_x0000_s1026" type="#_x0000_t32" style="position:absolute;margin-left:243.6pt;margin-top:65.15pt;width:68pt;height:60.8pt;flip:y;z-index:251771904;visibility:visible;mso-wrap-style:square;mso-width-percent:0;mso-height-percent:0;mso-wrap-distance-left:9pt;mso-wrap-distance-top:0;mso-wrap-distance-right:9pt;mso-wrap-distance-bottom:0;mso-position-horizontal:absolute;mso-position-horizontal-relative:text;mso-position-vertical:absolute;mso-position-vertical-relative:text;mso-width-percent:0;mso-height-percent:0;mso-width-relative:margin;mso-height-relative:margin" o:gfxdata="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" strokecolor="#4579b8 [3044]">
+              <v:shape w14:anchorId="0EC3D133" id="Straight Arrow Connector 39" o:spid="_x0000_s1026" type="#_x0000_t32" style="position:absolute;margin-left:243.6pt;margin-top:65.15pt;width:68pt;height:60.8pt;flip:y;z-index:251771904;visibility:visible;mso-wrap-style:square;mso-width-percent:0;mso-height-percent:0;mso-wrap-distance-left:9pt;mso-wrap-distance-top:0;mso-wrap-distance-right:9pt;mso-wrap-distance-bottom:0;mso-position-horizontal:absolute;mso-position-horizontal-relative:text;mso-position-vertical:absolute;mso-position-vertical-relative:text;mso-width-percent:0;mso-height-percent:0;mso-width-relative:margin;mso-height-relative:margin" o:gfxdata="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" strokecolor="#4579b8 [3044]">
                 <v:stroke endarrow="block"/>
               </v:shape>
             </w:pict>
@@ -11387,7 +10592,7 @@
           </mc:Choice>
           <mc:Fallback>
             <w:pict>
-              <v:rect w14:anchorId="05E8BF08" id="_x0000_s1060" style="position:absolute;left:0;text-align:left;margin-left:222.85pt;margin-top:103.15pt;width:34.65pt;height:24pt;z-index:251769856;visibility:visible;mso-wrap-style:square;mso-width-percent:0;mso-height-percent:0;mso-wrap-distance-left:9pt;mso-wrap-distance-top:0;mso-wrap-distance-right:9pt;mso-wrap-distance-bottom:0;mso-position-horizontal:absolute;mso-position-horizontal-relative:text;mso-position-vertical:absolute;mso-position-vertical-relative:text;mso-width-percent:0;mso-height-percent:0;mso-width-relative:margin;mso-height-relative:margin;v-text-anchor:middle" o:gfxdata="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" filled="f" stroked="f" strokeweight="2pt">
+              <v:rect w14:anchorId="05E8BF08" id="_x0000_s1058" style="position:absolute;left:0;text-align:left;margin-left:222.85pt;margin-top:103.15pt;width:34.65pt;height:24pt;z-index:251769856;visibility:visible;mso-wrap-style:square;mso-width-percent:0;mso-height-percent:0;mso-wrap-distance-left:9pt;mso-wrap-distance-top:0;mso-wrap-distance-right:9pt;mso-wrap-distance-bottom:0;mso-position-horizontal:absolute;mso-position-horizontal-relative:text;mso-position-vertical:absolute;mso-position-vertical-relative:text;mso-width-percent:0;mso-height-percent:0;mso-width-relative:margin;mso-height-relative:margin;v-text-anchor:middle" o:gfxdata="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" filled="f" stroked="f" strokeweight="2pt">
                 <v:textbox>
                   <w:txbxContent>
                     <w:p>
@@ -11518,7 +10723,7 @@
           </mc:Choice>
           <mc:Fallback>
             <w:pict>
-              <v:oval w14:anchorId="370AF840" id="Oval 38" o:spid="_x0000_s1026" style="position:absolute;margin-left:241.95pt;margin-top:123.9pt;width:3.6pt;height:3.6pt;flip:x y;z-index:251828224;visibility:visible;mso-wrap-style:square;mso-width-percent:0;mso-height-percent:0;mso-wrap-distance-left:9pt;mso-wrap-distance-top:0;mso-wrap-distance-right:9pt;mso-wrap-distance-bottom:0;mso-position-horizontal:absolute;mso-position-horizontal-relative:text;mso-position-vertical:absolute;mso-position-vertical-relative:text;mso-width-percent:0;mso-height-percent:0;mso-width-relative:margin;mso-height-relative:margin;v-text-anchor:middle" o:gfxdata="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" fillcolor="black [3200]" strokecolor="black [480]" strokeweight="2pt"/>
+              <v:oval w14:anchorId="09120057" id="Oval 38" o:spid="_x0000_s1026" style="position:absolute;margin-left:241.95pt;margin-top:123.9pt;width:3.6pt;height:3.6pt;flip:x y;z-index:251828224;visibility:visible;mso-wrap-style:square;mso-width-percent:0;mso-height-percent:0;mso-wrap-distance-left:9pt;mso-wrap-distance-top:0;mso-wrap-distance-right:9pt;mso-wrap-distance-bottom:0;mso-position-horizontal:absolute;mso-position-horizontal-relative:text;mso-position-vertical:absolute;mso-position-vertical-relative:text;mso-width-percent:0;mso-height-percent:0;mso-width-relative:margin;mso-height-relative:margin;v-text-anchor:middle" o:gfxdata="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" fillcolor="black [3200]" strokecolor="black [480]" strokeweight="2pt"/>
             </w:pict>
           </mc:Fallback>
         </mc:AlternateContent>
@@ -11600,7 +10805,7 @@
           </mc:Choice>
           <mc:Fallback>
             <w:pict>
-              <v:rect w14:anchorId="4A036B11" id="Rectangle 30" o:spid="_x0000_s1026" style="position:absolute;margin-left:197.55pt;margin-top:3.7pt;width:229.8pt;height:206.4pt;z-index:-251553792;visibility:visible;mso-wrap-style:square;mso-width-percent:0;mso-wrap-distance-left:9pt;mso-wrap-distance-top:0;mso-wrap-distance-right:9pt;mso-wrap-distance-bottom:0;mso-position-horizontal:absolute;mso-position-horizontal-relative:text;mso-position-vertical:absolute;mso-position-vertical-relative:text;mso-width-percent:0;mso-width-relative:margin;v-text-anchor:middle" o:gfxdata="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" filled="f" strokecolor="#0a121c [484]" strokeweight="2pt">
+              <v:rect w14:anchorId="467DC135" id="Rectangle 30" o:spid="_x0000_s1026" style="position:absolute;margin-left:197.55pt;margin-top:3.7pt;width:229.8pt;height:206.4pt;z-index:-251553792;visibility:visible;mso-wrap-style:square;mso-width-percent:0;mso-wrap-distance-left:9pt;mso-wrap-distance-top:0;mso-wrap-distance-right:9pt;mso-wrap-distance-bottom:0;mso-position-horizontal:absolute;mso-position-horizontal-relative:text;mso-position-vertical:absolute;mso-position-vertical-relative:text;mso-width-percent:0;mso-width-relative:margin;v-text-anchor:middle" o:gfxdata="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" filled="f" strokecolor="#0a121c [484]" strokeweight="2pt">
                 <w10:wrap type="tight"/>
               </v:rect>
             </w:pict>
@@ -11737,7 +10942,7 @@
           </mc:Choice>
           <mc:Fallback>
             <w:pict>
-              <v:rect w14:anchorId="2708BFE9" id="_x0000_s1061" style="position:absolute;left:0;text-align:left;margin-left:325.75pt;margin-top:56.5pt;width:49.6pt;height:24pt;z-index:251768832;visibility:visible;mso-wrap-style:square;mso-width-percent:0;mso-height-percent:0;mso-wrap-distance-left:9pt;mso-wrap-distance-top:0;mso-wrap-distance-right:9pt;mso-wrap-distance-bottom:0;mso-position-horizontal:absolute;mso-position-horizontal-relative:text;mso-position-vertical:absolute;mso-position-vertical-relative:text;mso-width-percent:0;mso-height-percent:0;mso-width-relative:margin;mso-height-relative:margin;v-text-anchor:middle" o:gfxdata="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" filled="f" stroked="f" strokeweight="2pt">
+              <v:rect w14:anchorId="2708BFE9" id="_x0000_s1059" style="position:absolute;left:0;text-align:left;margin-left:325.75pt;margin-top:56.5pt;width:49.6pt;height:24pt;z-index:251768832;visibility:visible;mso-wrap-style:square;mso-width-percent:0;mso-height-percent:0;mso-wrap-distance-left:9pt;mso-wrap-distance-top:0;mso-wrap-distance-right:9pt;mso-wrap-distance-bottom:0;mso-position-horizontal:absolute;mso-position-horizontal-relative:text;mso-position-vertical:absolute;mso-position-vertical-relative:text;mso-width-percent:0;mso-height-percent:0;mso-width-relative:margin;mso-height-relative:margin;v-text-anchor:middle" o:gfxdata="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" filled="f" stroked="f" strokeweight="2pt">
                 <v:textbox>
                   <w:txbxContent>
                     <w:p>
@@ -11912,7 +11117,7 @@
           </mc:Choice>
           <mc:Fallback>
             <w:pict>
-              <v:rect w14:anchorId="2C3F2B11" id="_x0000_s1062" style="position:absolute;left:0;text-align:left;margin-left:209.6pt;margin-top:36.85pt;width:205.3pt;height:43.7pt;z-index:251767808;visibility:visible;mso-wrap-style:square;mso-width-percent:0;mso-wrap-distance-left:9pt;mso-wrap-distance-top:0;mso-wrap-distance-right:9pt;mso-wrap-distance-bottom:0;mso-position-horizontal:absolute;mso-position-horizontal-relative:text;mso-position-vertical:absolute;mso-position-vertical-relative:text;mso-width-percent:0;mso-width-relative:margin;v-text-anchor:middle" o:gfxdata="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" fillcolor="#c0504d [3205]" strokecolor="#0a121c [484]" strokeweight=".5pt">
+              <v:rect w14:anchorId="2C3F2B11" id="_x0000_s1060" style="position:absolute;left:0;text-align:left;margin-left:209.6pt;margin-top:36.85pt;width:205.3pt;height:43.7pt;z-index:251767808;visibility:visible;mso-wrap-style:square;mso-width-percent:0;mso-wrap-distance-left:9pt;mso-wrap-distance-top:0;mso-wrap-distance-right:9pt;mso-wrap-distance-bottom:0;mso-position-horizontal:absolute;mso-position-horizontal-relative:text;mso-position-vertical:absolute;mso-position-vertical-relative:text;mso-width-percent:0;mso-width-relative:margin;v-text-anchor:middle" o:gfxdata="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" fillcolor="#c0504d [3205]" strokecolor="#0a121c [484]" strokeweight=".5pt">
                 <v:fill opacity="9766f"/>
                 <v:textbox>
                   <w:txbxContent>
@@ -12085,7 +11290,7 @@
           </mc:Choice>
           <mc:Fallback>
             <w:pict>
-              <v:shape w14:anchorId="64312131" id="Freeform 31" o:spid="_x0000_s1026" style="position:absolute;margin-left:209.6pt;margin-top:87.7pt;width:205.2pt;height:111.75pt;z-index:251766784;visibility:visible;mso-wrap-style:square;mso-width-percent:0;mso-height-percent:0;mso-wrap-distance-left:9pt;mso-wrap-distance-top:0;mso-wrap-distance-right:9pt;mso-wrap-distance-bottom:0;mso-position-horizontal:absolute;mso-position-horizontal-relative:text;mso-position-vertical:absolute;mso-position-vertical-relative:text;mso-width-percent:0;mso-height-percent:0;mso-width-relative:margin;mso-height-relative:margin;v-text-anchor:middle" coordsize="2560320,1551093" o:gfxdata="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" path="m,1551093c69991,1291448,139982,1031804,284480,819573,428978,607342,651368,406399,866986,277706,1082604,149013,1295964,93697,1578186,47413,1860408,1129,2210364,564,2560320,e" filled="f" strokecolor="#7030a0" strokeweight="1.5pt">
+              <v:shape w14:anchorId="2A9135A1" id="Freeform 31" o:spid="_x0000_s1026" style="position:absolute;margin-left:209.6pt;margin-top:87.7pt;width:205.2pt;height:111.75pt;z-index:251766784;visibility:visible;mso-wrap-style:square;mso-width-percent:0;mso-height-percent:0;mso-wrap-distance-left:9pt;mso-wrap-distance-top:0;mso-wrap-distance-right:9pt;mso-wrap-distance-bottom:0;mso-position-horizontal:absolute;mso-position-horizontal-relative:text;mso-position-vertical:absolute;mso-position-vertical-relative:text;mso-width-percent:0;mso-height-percent:0;mso-width-relative:margin;mso-height-relative:margin;v-text-anchor:middle" coordsize="2560320,1551093" o:gfxdata="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" path="m,1551093c69991,1291448,139982,1031804,284480,819573,428978,607342,651368,406399,866986,277706,1082604,149013,1295964,93697,1578186,47413,1860408,1129,2210364,564,2560320,e" filled="f" strokecolor="#7030a0" strokeweight="1.5pt">
                 <v:stroke endarrow="block"/>
                 <v:path arrowok="t" o:connecttype="custom" o:connectlocs="0,1419225;289584,749896;882540,254096;1606499,43382;2606252,0" o:connectangles="0,0,0,0,0"/>
               </v:shape>
@@ -12168,15 +11373,13 @@
         <w:ind w:firstLine="0"/>
       </w:pPr>
       <w:r>
-        <w:t xml:space="preserve">The application of the projected position of the vehicle at the present time is deliberate. The last reported position of the vehicle can be stale relative to the curvature of a route. It is </w:t>
-      </w:r>
-      <w:proofErr w:type="spellStart"/>
-      <w:r>
-        <w:t>deided</w:t>
-      </w:r>
-      <w:proofErr w:type="spellEnd"/>
-      <w:r>
-        <w:t xml:space="preserve"> that conservative reporting based on curvature </w:t>
+        <w:t>The application of the projected position of the vehicle at the present time is deliberate. The last reported position of the vehicle can be stale relative to the curvature of a route. It is de</w:t>
+      </w:r>
+      <w:r>
+        <w:t>c</w:t>
+      </w:r>
+      <w:r>
+        <w:t xml:space="preserve">ided that conservative reporting based on curvature </w:t>
       </w:r>
       <w:r>
         <w:t>relative</w:t>
@@ -12187,8 +11390,47 @@
     </w:p>
     <w:p>
       <w:pPr>
-        <w:ind w:firstLine="0"/>
-      </w:pPr>
+        <w:pStyle w:val="Heading3"/>
+        <w:rPr>
+          <w:rFonts w:eastAsiaTheme="minorEastAsia"/>
+          <w:i w:val="0"/>
+          <w:iCs/>
+        </w:rPr>
+      </w:pPr>
+      <w:r>
+        <w:rPr>
+          <w:rFonts w:eastAsiaTheme="minorEastAsia"/>
+          <w:i w:val="0"/>
+          <w:iCs/>
+        </w:rPr>
+        <w:t xml:space="preserve">This means if stale reports are provided for vehicle positions, vehicles that have drifted off course and into projected violations will not report them </w:t>
+      </w:r>
+      <w:proofErr w:type="gramStart"/>
+      <w:r>
+        <w:rPr>
+          <w:rFonts w:eastAsiaTheme="minorEastAsia"/>
+          <w:i w:val="0"/>
+          <w:iCs/>
+        </w:rPr>
+        <w:t>The</w:t>
+      </w:r>
+      <w:proofErr w:type="gramEnd"/>
+      <w:r>
+        <w:rPr>
+          <w:rFonts w:eastAsiaTheme="minorEastAsia"/>
+          <w:i w:val="0"/>
+          <w:iCs/>
+        </w:rPr>
+        <w:t xml:space="preserve"> less stale a vehicle state report, the more accurate the service</w:t>
+      </w:r>
+      <w:r>
+        <w:rPr>
+          <w:rFonts w:eastAsiaTheme="minorEastAsia"/>
+          <w:i w:val="0"/>
+          <w:iCs/>
+        </w:rPr>
+        <w:t>.</w:t>
+      </w:r>
     </w:p>
     <w:p>
       <w:pPr>
@@ -12198,6 +11440,7 @@
         <w:rPr>
           <w:rFonts w:eastAsiaTheme="minorEastAsia"/>
         </w:rPr>
+        <w:lastRenderedPageBreak/>
         <w:t xml:space="preserve">Behaviors of </w:t>
       </w:r>
       <w:r>
@@ -12224,7 +11467,6 @@
         <w:rPr>
           <w:rFonts w:eastAsiaTheme="minorEastAsia"/>
         </w:rPr>
-        <w:lastRenderedPageBreak/>
         <w:t>OpenUxAS is currently applied to the AMASE vehicle simulator. If OpenUxAS were to be used with real-world reporting and there is noise in vehicle position data over time, then the behavior of the violation alerting behavior is undefined.</w:t>
       </w:r>
     </w:p>
@@ -12836,24 +12078,24 @@
           </mc:Choice>
           <mc:Fallback>
             <w:pict>
-              <v:group w14:anchorId="26783C23" id="Group 11" o:spid="_x0000_s1063" style="position:absolute;left:0;text-align:left;margin-left:250.25pt;margin-top:6.9pt;width:194.45pt;height:128.2pt;z-index:-251446272" coordsize="24695,16281" o:gfxdata="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">
-                <v:group id="Group 7" o:spid="_x0000_s1064" style="position:absolute;width:24695;height:16281" coordsize="24696,16281" o:gfxdata="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">
-                  <v:shape id="Text Box 1" o:spid="_x0000_s1065" type="#_x0000_t202" style="position:absolute;width:24200;height:16281;visibility:visible;mso-wrap-style:square;v-text-anchor:top" o:gfxdata="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" fillcolor="white [3201]" strokecolor="#0d0d0d [3069]" strokeweight="2pt">
+              <v:group w14:anchorId="26783C23" id="Group 11" o:spid="_x0000_s1061" style="position:absolute;left:0;text-align:left;margin-left:250.25pt;margin-top:6.9pt;width:194.45pt;height:128.2pt;z-index:-251446272" coordsize="24695,16281" o:gfxdata="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">
+                <v:group id="Group 7" o:spid="_x0000_s1062" style="position:absolute;width:24695;height:16281" coordsize="24696,16281" o:gfxdata="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">
+                  <v:shape id="Text Box 1" o:spid="_x0000_s1063" type="#_x0000_t202" style="position:absolute;width:24200;height:16281;visibility:visible;mso-wrap-style:square;v-text-anchor:top" o:gfxdata="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" fillcolor="white [3201]" strokecolor="#0d0d0d [3069]" strokeweight="2pt">
                     <v:textbox>
                       <w:txbxContent>
                         <w:p/>
                       </w:txbxContent>
                     </v:textbox>
                   </v:shape>
-                  <v:shape id="Straight Arrow Connector 4" o:spid="_x0000_s1066" type="#_x0000_t32" style="position:absolute;left:7014;top:4763;width:14834;height:7696;flip:y;visibility:visible;mso-wrap-style:square" o:connectortype="straight" o:gfxdata="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" strokecolor="#4579b8 [3044]">
+                  <v:shape id="Straight Arrow Connector 4" o:spid="_x0000_s1064" type="#_x0000_t32" style="position:absolute;left:7014;top:4763;width:14834;height:7696;flip:y;visibility:visible;mso-wrap-style:square" o:connectortype="straight" o:gfxdata="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" strokecolor="#4579b8 [3044]">
                     <v:stroke endarrow="block"/>
                   </v:shape>
-                  <v:shape id="Freeform 6" o:spid="_x0000_s1067" style="position:absolute;left:8086;top:5765;width:16116;height:10509;visibility:visible;mso-wrap-style:square;v-text-anchor:middle" coordsize="1611086,836023" o:gfxdata="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" path="m,836023l261257,269965,957943,17417,1611086,r,801188l,836023xe" fillcolor="#c0504d [3205]" strokecolor="#c0504d [3205]">
+                  <v:shape id="Freeform 6" o:spid="_x0000_s1065" style="position:absolute;left:8086;top:5765;width:16116;height:10509;visibility:visible;mso-wrap-style:square;v-text-anchor:middle" coordsize="1611086,836023" o:gfxdata="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" path="m,836023l261257,269965,957943,17417,1611086,r,801188l,836023xe" fillcolor="#c0504d [3205]" strokecolor="#c0504d [3205]">
                     <v:fill opacity="13364f"/>
                     <v:shadow on="t" color="black" opacity="24903f" origin=",.5" offset="0,.55556mm"/>
                     <v:path arrowok="t" o:connecttype="custom" o:connectlocs="0,1050925;261345,339360;958266,21894;1611630,0;1611630,1007136;0,1050925" o:connectangles="0,0,0,0,0,0"/>
                   </v:shape>
-                  <v:shape id="_x0000_s1068" type="#_x0000_t202" style="position:absolute;left:9895;top:13152;width:14801;height:2780;visibility:visible;mso-wrap-style:square;v-text-anchor:top" o:gfxdata="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" filled="f" stroked="f" strokeweight=".5pt">
+                  <v:shape id="_x0000_s1066" type="#_x0000_t202" style="position:absolute;left:9895;top:13152;width:14801;height:2780;visibility:visible;mso-wrap-style:square;v-text-anchor:top" o:gfxdata="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" filled="f" stroked="f" strokeweight=".5pt">
                     <v:textbox>
                       <w:txbxContent>
                         <w:p>
@@ -12864,7 +12106,7 @@
                       </w:txbxContent>
                     </v:textbox>
                   </v:shape>
-                  <v:shape id="_x0000_s1069" type="#_x0000_t202" style="position:absolute;left:12035;top:8143;width:10274;height:2781;visibility:visible;mso-wrap-style:square;v-text-anchor:top" o:gfxdata="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" filled="f" stroked="f" strokeweight=".5pt">
+                  <v:shape id="_x0000_s1067" type="#_x0000_t202" style="position:absolute;left:12035;top:8143;width:10274;height:2781;visibility:visible;mso-wrap-style:square;v-text-anchor:top" o:gfxdata="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" filled="f" stroked="f" strokeweight=".5pt">
                     <v:textbox>
                       <w:txbxContent>
                         <w:p>
@@ -12883,10 +12125,10 @@
                       </w:txbxContent>
                     </v:textbox>
                   </v:shape>
-                  <v:oval id="Oval 3" o:spid="_x0000_s1070" style="position:absolute;left:21483;top:4385;width:826;height:820;visibility:visible;mso-wrap-style:square;v-text-anchor:middle" o:gfxdata="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" fillcolor="black [3200]" strokecolor="black [480]" strokeweight="2pt"/>
-                  <v:oval id="Oval 3" o:spid="_x0000_s1071" style="position:absolute;left:14218;top:8143;width:826;height:819;visibility:visible;mso-wrap-style:square;v-text-anchor:middle" o:gfxdata="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" fillcolor="black [3200]" strokecolor="black [480]" strokeweight="2pt"/>
-                  <v:oval id="Oval 3" o:spid="_x0000_s1072" style="position:absolute;left:6390;top:12026;width:850;height:902;visibility:visible;mso-wrap-style:square;v-text-anchor:middle" o:gfxdata="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" fillcolor="black [3200]" strokecolor="black [480]" strokeweight="2pt"/>
-                  <v:shape id="_x0000_s1073" type="#_x0000_t202" style="position:absolute;left:3194;top:10647;width:3225;height:3098;visibility:visible;mso-wrap-style:square;v-text-anchor:top" o:gfxdata="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" filled="f" stroked="f" strokeweight=".5pt">
+                  <v:oval id="Oval 3" o:spid="_x0000_s1068" style="position:absolute;left:21483;top:4385;width:826;height:820;visibility:visible;mso-wrap-style:square;v-text-anchor:middle" o:gfxdata="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" fillcolor="black [3200]" strokecolor="black [480]" strokeweight="2pt"/>
+                  <v:oval id="Oval 3" o:spid="_x0000_s1069" style="position:absolute;left:14218;top:8143;width:826;height:819;visibility:visible;mso-wrap-style:square;v-text-anchor:middle" o:gfxdata="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" fillcolor="black [3200]" strokecolor="black [480]" strokeweight="2pt"/>
+                  <v:oval id="Oval 3" o:spid="_x0000_s1070" style="position:absolute;left:6390;top:12026;width:850;height:902;visibility:visible;mso-wrap-style:square;v-text-anchor:middle" o:gfxdata="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" fillcolor="black [3200]" strokecolor="black [480]" strokeweight="2pt"/>
+                  <v:shape id="_x0000_s1071" type="#_x0000_t202" style="position:absolute;left:3194;top:10647;width:3225;height:3098;visibility:visible;mso-wrap-style:square;v-text-anchor:top" o:gfxdata="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" filled="f" stroked="f" strokeweight=".5pt">
                     <v:textbox>
                       <w:txbxContent>
                         <w:p>
@@ -12907,7 +12149,7 @@
                       </w:txbxContent>
                     </v:textbox>
                   </v:shape>
-                  <v:shape id="_x0000_s1074" type="#_x0000_t202" style="position:absolute;left:11336;top:5511;width:3225;height:3099;visibility:visible;mso-wrap-style:square;v-text-anchor:top" o:gfxdata="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" filled="f" stroked="f" strokeweight=".5pt">
+                  <v:shape id="_x0000_s1072" type="#_x0000_t202" style="position:absolute;left:11336;top:5511;width:3225;height:3099;visibility:visible;mso-wrap-style:square;v-text-anchor:top" o:gfxdata="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" filled="f" stroked="f" strokeweight=".5pt">
                     <v:textbox>
                       <w:txbxContent>
                         <w:p>
@@ -12928,7 +12170,7 @@
                       </w:txbxContent>
                     </v:textbox>
                   </v:shape>
-                  <v:shape id="_x0000_s1075" type="#_x0000_t202" style="position:absolute;left:16972;top:1252;width:6693;height:3099;visibility:visible;mso-wrap-style:square;v-text-anchor:top" o:gfxdata="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" filled="f" stroked="f" strokeweight=".5pt">
+                  <v:shape id="_x0000_s1073" type="#_x0000_t202" style="position:absolute;left:16972;top:1252;width:6693;height:3099;visibility:visible;mso-wrap-style:square;v-text-anchor:top" o:gfxdata="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" filled="f" stroked="f" strokeweight=".5pt">
                     <v:textbox>
                       <w:txbxContent>
                         <w:p>
@@ -12959,7 +12201,7 @@
                     </v:textbox>
                   </v:shape>
                 </v:group>
-                <v:shape id="Diamond 5" o:spid="_x0000_s1076" type="#_x0000_t4" style="position:absolute;left:14559;top:8389;width:457;height:546;flip:x;visibility:visible;mso-wrap-style:square;v-text-anchor:middle" o:gfxdata="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" fillcolor="red" strokecolor="red" strokeweight="2pt"/>
+                <v:shape id="Diamond 5" o:spid="_x0000_s1074" type="#_x0000_t4" style="position:absolute;left:14559;top:8389;width:457;height:546;flip:x;visibility:visible;mso-wrap-style:square;v-text-anchor:middle" o:gfxdata="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" fillcolor="red" strokecolor="red" strokeweight="2pt"/>
                 <w10:wrap type="tight"/>
               </v:group>
             </w:pict>
@@ -13467,7 +12709,19 @@
         <w:rPr>
           <w:rFonts w:eastAsiaTheme="minorEastAsia"/>
         </w:rPr>
-        <w:t>Violating aircraft ID</w:t>
+        <w:t xml:space="preserve">Violating </w:t>
+      </w:r>
+      <w:r>
+        <w:rPr>
+          <w:rFonts w:eastAsiaTheme="minorEastAsia"/>
+        </w:rPr>
+        <w:t>vehicle</w:t>
+      </w:r>
+      <w:r>
+        <w:rPr>
+          <w:rFonts w:eastAsiaTheme="minorEastAsia"/>
+        </w:rPr>
+        <w:t xml:space="preserve"> ID</w:t>
       </w:r>
     </w:p>
     <w:p>
@@ -13611,7 +12865,6 @@
         <w:rPr>
           <w:rFonts w:eastAsiaTheme="minorEastAsia"/>
         </w:rPr>
-        <w:lastRenderedPageBreak/>
         <w:t>An Impact of Computation Interval</w:t>
       </w:r>
       <w:r>
@@ -14213,15 +13466,15 @@
           </mc:Choice>
           <mc:Fallback>
             <w:pict>
-              <v:group w14:anchorId="0F881C8F" id="Group 8" o:spid="_x0000_s1077" style="position:absolute;left:0;text-align:left;margin-left:247.35pt;margin-top:1.75pt;width:198.15pt;height:142.75pt;z-index:-251463680" coordsize="25165,18128" o:gfxdata="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">
-                <v:shape id="Text Box 1" o:spid="_x0000_s1078" type="#_x0000_t202" style="position:absolute;top:316;width:25165;height:17812;visibility:visible;mso-wrap-style:square;v-text-anchor:top" o:gfxdata="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" fillcolor="white [3201]" strokeweight="2pt">
+              <v:group w14:anchorId="0F881C8F" id="Group 8" o:spid="_x0000_s1075" style="position:absolute;left:0;text-align:left;margin-left:247.35pt;margin-top:1.75pt;width:198.15pt;height:142.75pt;z-index:-251463680" coordsize="25165,18128" o:gfxdata="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">
+                <v:shape id="Text Box 1" o:spid="_x0000_s1076" type="#_x0000_t202" style="position:absolute;top:316;width:25165;height:17812;visibility:visible;mso-wrap-style:square;v-text-anchor:top" o:gfxdata="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" fillcolor="white [3201]" strokeweight="2pt">
                   <v:textbox>
                     <w:txbxContent>
                       <w:p/>
                     </w:txbxContent>
                   </v:textbox>
                 </v:shape>
-                <v:shape id="_x0000_s1079" type="#_x0000_t202" style="position:absolute;left:860;width:21183;height:6813;visibility:visible;mso-wrap-style:square;v-text-anchor:top" o:gfxdata="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" filled="f" stroked="f" strokeweight=".5pt">
+                <v:shape id="_x0000_s1077" type="#_x0000_t202" style="position:absolute;left:860;width:21183;height:6813;visibility:visible;mso-wrap-style:square;v-text-anchor:top" o:gfxdata="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" filled="f" stroked="f" strokeweight=".5pt">
                   <v:textbox inset="0">
                     <w:txbxContent>
                       <w:p>
@@ -14290,7 +13543,7 @@
                     </w:txbxContent>
                   </v:textbox>
                 </v:shape>
-                <v:shape id="Text Box 10" o:spid="_x0000_s1080" type="#_x0000_t202" style="position:absolute;left:4526;top:10185;width:7054;height:3570;visibility:visible;mso-wrap-style:square;v-text-anchor:top" o:gfxdata="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" filled="f" stroked="f" strokeweight=".5pt">
+                <v:shape id="Text Box 10" o:spid="_x0000_s1078" type="#_x0000_t202" style="position:absolute;left:4526;top:10185;width:7054;height:3570;visibility:visible;mso-wrap-style:square;v-text-anchor:top" o:gfxdata="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" filled="f" stroked="f" strokeweight=".5pt">
                   <v:textbox inset="0,0,0,0">
                     <w:txbxContent>
                       <w:p>
@@ -14313,7 +13566,7 @@
                     </w:txbxContent>
                   </v:textbox>
                 </v:shape>
-                <v:shape id="Text Box 10" o:spid="_x0000_s1081" type="#_x0000_t202" style="position:absolute;left:9913;top:6246;width:7054;height:3571;visibility:visible;mso-wrap-style:square;v-text-anchor:top" o:gfxdata="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" filled="f" stroked="f" strokeweight=".5pt">
+                <v:shape id="Text Box 10" o:spid="_x0000_s1079" type="#_x0000_t202" style="position:absolute;left:9913;top:6246;width:7054;height:3571;visibility:visible;mso-wrap-style:square;v-text-anchor:top" o:gfxdata="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" filled="f" stroked="f" strokeweight=".5pt">
                   <v:textbox inset="0,0,0,0">
                     <w:txbxContent>
                       <w:p>
@@ -14336,11 +13589,11 @@
                     </w:txbxContent>
                   </v:textbox>
                 </v:shape>
-                <v:shape id="Freeform 11" o:spid="_x0000_s1082" style="position:absolute;left:6337;top:5477;width:14483;height:11416;visibility:visible;mso-wrap-style:square;v-text-anchor:middle" coordsize="1227909,1053738" o:gfxdata="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" path="m,1053738l383177,731520,139337,,1227909,1036320,,1053738xe" fillcolor="#c0504d [3205]" strokecolor="red">
+                <v:shape id="Freeform 11" o:spid="_x0000_s1080" style="position:absolute;left:6337;top:5477;width:14483;height:11416;visibility:visible;mso-wrap-style:square;v-text-anchor:middle" coordsize="1227909,1053738" o:gfxdata="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" path="m,1053738l383177,731520,139337,,1227909,1036320,,1053738xe" fillcolor="#c0504d [3205]" strokecolor="red">
                   <v:fill opacity="14906f"/>
                   <v:path arrowok="t" o:connecttype="custom" o:connectlocs="0,1141580;451943,792501;164343,0;1448273,1122710;0,1141580" o:connectangles="0,0,0,0,0"/>
                 </v:shape>
-                <v:shape id="_x0000_s1083" type="#_x0000_t202" style="position:absolute;left:11045;top:12267;width:8706;height:4521;visibility:visible;mso-wrap-style:square;v-text-anchor:top" o:gfxdata="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" filled="f" stroked="f" strokeweight=".5pt">
+                <v:shape id="_x0000_s1081" type="#_x0000_t202" style="position:absolute;left:11045;top:12267;width:8706;height:4521;visibility:visible;mso-wrap-style:square;v-text-anchor:top" o:gfxdata="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" filled="f" stroked="f" strokeweight=".5pt">
                   <v:textbox inset="0">
                     <w:txbxContent>
                       <w:p>
@@ -14355,7 +13608,7 @@
                     </w:txbxContent>
                   </v:textbox>
                 </v:shape>
-                <v:shape id="_x0000_s1084" type="#_x0000_t202" style="position:absolute;left:14304;top:6835;width:10820;height:6528;visibility:visible;mso-wrap-style:square;v-text-anchor:top" o:gfxdata="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" filled="f" stroked="f" strokeweight=".5pt">
+                <v:shape id="_x0000_s1082" type="#_x0000_t202" style="position:absolute;left:14304;top:6835;width:10820;height:6528;visibility:visible;mso-wrap-style:square;v-text-anchor:top" o:gfxdata="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" filled="f" stroked="f" strokeweight=".5pt">
                   <v:textbox>
                     <w:txbxContent>
                       <w:p>
@@ -14409,9 +13662,9 @@
                     </w:txbxContent>
                   </v:textbox>
                 </v:shape>
-                <v:oval id="Oval 3" o:spid="_x0000_s1085" style="position:absolute;left:6065;top:9506;width:851;height:901;visibility:visible;mso-wrap-style:square;v-text-anchor:middle" o:gfxdata="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" fillcolor="black [3200]" strokecolor="black [480]" strokeweight="2pt"/>
-                <v:oval id="Oval 3" o:spid="_x0000_s1086" style="position:absolute;left:13489;top:4572;width:851;height:901;visibility:visible;mso-wrap-style:square;v-text-anchor:middle" o:gfxdata="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" fillcolor="black [3200]" strokecolor="black [480]" strokeweight="2pt"/>
-                <v:shape id="Straight Arrow Connector 4" o:spid="_x0000_s1087" type="#_x0000_t32" style="position:absolute;left:6563;top:4916;width:7364;height:4964;flip:y;visibility:visible;mso-wrap-style:square" o:connectortype="straight" o:gfxdata="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" strokecolor="#4579b8 [3044]">
+                <v:oval id="Oval 3" o:spid="_x0000_s1083" style="position:absolute;left:6065;top:9506;width:851;height:901;visibility:visible;mso-wrap-style:square;v-text-anchor:middle" o:gfxdata="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" fillcolor="black [3200]" strokecolor="black [480]" strokeweight="2pt"/>
+                <v:oval id="Oval 3" o:spid="_x0000_s1084" style="position:absolute;left:13489;top:4572;width:851;height:901;visibility:visible;mso-wrap-style:square;v-text-anchor:middle" o:gfxdata="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" fillcolor="black [3200]" strokecolor="black [480]" strokeweight="2pt"/>
+                <v:shape id="Straight Arrow Connector 4" o:spid="_x0000_s1085" type="#_x0000_t32" style="position:absolute;left:6563;top:4916;width:7364;height:4964;flip:y;visibility:visible;mso-wrap-style:square" o:connectortype="straight" o:gfxdata="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" strokecolor="#4579b8 [3044]">
                   <v:stroke endarrow="block"/>
                 </v:shape>
                 <w10:wrap type="tight"/>
@@ -14856,7 +14109,14 @@
         <w:rPr>
           <w:lang w:eastAsia="en-US"/>
         </w:rPr>
-        <w:t xml:space="preserve"> successive iteration will repeat the message unless a new status</w:t>
+        <w:t xml:space="preserve"> successive iteration will repeat the message unless a new </w:t>
+      </w:r>
+      <w:r>
+        <w:rPr>
+          <w:lang w:eastAsia="en-US"/>
+        </w:rPr>
+        <w:lastRenderedPageBreak/>
+        <w:t>status</w:t>
       </w:r>
       <w:r>
         <w:rPr>
@@ -15082,7 +14342,25 @@
         <w:pStyle w:val="NormalNoIndent"/>
       </w:pPr>
       <w:r>
-        <w:t>The service computes potential future violations of zones by aircraft. It also computes current violations based on predicted current position of aircraft. This section of the document clarifies when one or more of these computations compute violation with a given zone.</w:t>
+        <w:t>The service computes potential</w:t>
+      </w:r>
+      <w:r>
+        <w:t xml:space="preserve"> current and</w:t>
+      </w:r>
+      <w:r>
+        <w:t xml:space="preserve"> future violations of zones by </w:t>
+      </w:r>
+      <w:r>
+        <w:t>vehicles</w:t>
+      </w:r>
+      <w:r>
+        <w:t xml:space="preserve">. It also computes current violations based on predicted current position of </w:t>
+      </w:r>
+      <w:r>
+        <w:t>vehicle</w:t>
+      </w:r>
+      <w:r>
+        <w:t>. This section of the document clarifies when one or more of these computations compute violation with a given zone.</w:t>
       </w:r>
     </w:p>
     <w:p>
@@ -15130,7 +14408,33 @@
         <w:rPr>
           <w:lang w:eastAsia="en-US"/>
         </w:rPr>
-        <w:t>A detection of a current position violation by an aircraft for a relevant zone is always reported in the iteration it is detected.</w:t>
+        <w:t xml:space="preserve">A detection of a current position violation by </w:t>
+      </w:r>
+      <w:proofErr w:type="gramStart"/>
+      <w:r>
+        <w:rPr>
+          <w:lang w:eastAsia="en-US"/>
+        </w:rPr>
+        <w:t>an</w:t>
+      </w:r>
+      <w:proofErr w:type="gramEnd"/>
+      <w:r>
+        <w:rPr>
+          <w:lang w:eastAsia="en-US"/>
+        </w:rPr>
+        <w:t xml:space="preserve"> </w:t>
+      </w:r>
+      <w:r>
+        <w:rPr>
+          <w:lang w:eastAsia="en-US"/>
+        </w:rPr>
+        <w:t>vehicle</w:t>
+      </w:r>
+      <w:r>
+        <w:rPr>
+          <w:lang w:eastAsia="en-US"/>
+        </w:rPr>
+        <w:t xml:space="preserve"> for a relevant zone is always reported in the iteration it is detected.</w:t>
       </w:r>
     </w:p>
     <w:p>
@@ -15148,7 +14452,45 @@
         <w:rPr>
           <w:lang w:eastAsia="en-US"/>
         </w:rPr>
-        <w:t>A detection of a future position violation by an aircraft for a relevant zone with route deviation is reported if the aircraft is not also in current violation report for the same zone.</w:t>
+        <w:t xml:space="preserve">A detection of a future position violation by </w:t>
+      </w:r>
+      <w:proofErr w:type="gramStart"/>
+      <w:r>
+        <w:rPr>
+          <w:lang w:eastAsia="en-US"/>
+        </w:rPr>
+        <w:t>an</w:t>
+      </w:r>
+      <w:proofErr w:type="gramEnd"/>
+      <w:r>
+        <w:rPr>
+          <w:lang w:eastAsia="en-US"/>
+        </w:rPr>
+        <w:t xml:space="preserve"> </w:t>
+      </w:r>
+      <w:r>
+        <w:rPr>
+          <w:lang w:eastAsia="en-US"/>
+        </w:rPr>
+        <w:t>vehicle</w:t>
+      </w:r>
+      <w:r>
+        <w:rPr>
+          <w:lang w:eastAsia="en-US"/>
+        </w:rPr>
+        <w:t xml:space="preserve"> for a relevant zone with route deviation is reported if the </w:t>
+      </w:r>
+      <w:r>
+        <w:rPr>
+          <w:lang w:eastAsia="en-US"/>
+        </w:rPr>
+        <w:t>vehicle</w:t>
+      </w:r>
+      <w:r>
+        <w:rPr>
+          <w:lang w:eastAsia="en-US"/>
+        </w:rPr>
+        <w:t xml:space="preserve"> is not also in current violation report for the same zone.</w:t>
       </w:r>
     </w:p>
     <w:p>
@@ -15803,19 +15145,19 @@
           </mc:Choice>
           <mc:Fallback>
             <w:pict>
-              <v:group w14:anchorId="48C1EA35" id="Group 12" o:spid="_x0000_s1088" style="position:absolute;left:0;text-align:left;margin-left:240.25pt;margin-top:1.05pt;width:204.9pt;height:160.25pt;z-index:-251439104;mso-width-relative:margin;mso-height-relative:margin" coordorigin="-857,-1238" coordsize="26022,20351" o:gfxdata="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">
-                <v:shape id="Text Box 1" o:spid="_x0000_s1089" type="#_x0000_t202" style="position:absolute;left:-857;top:-1238;width:26022;height:20351;visibility:visible;mso-wrap-style:square;v-text-anchor:top" o:gfxdata="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" fillcolor="white [3201]" strokeweight="2pt">
+              <v:group w14:anchorId="48C1EA35" id="Group 12" o:spid="_x0000_s1086" style="position:absolute;left:0;text-align:left;margin-left:240.25pt;margin-top:1.05pt;width:204.9pt;height:160.25pt;z-index:-251439104;mso-width-relative:margin;mso-height-relative:margin" coordorigin="-857,-1238" coordsize="26022,20351" o:gfxdata="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">
+                <v:shape id="Text Box 1" o:spid="_x0000_s1087" type="#_x0000_t202" style="position:absolute;left:-857;top:-1238;width:26022;height:20351;visibility:visible;mso-wrap-style:square;v-text-anchor:top" o:gfxdata="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" fillcolor="white [3201]" strokeweight="2pt">
                   <v:textbox>
                     <w:txbxContent>
                       <w:p/>
                     </w:txbxContent>
                   </v:textbox>
                 </v:shape>
-                <v:shape id="Freeform 10" o:spid="_x0000_s1090" style="position:absolute;left:550;top:653;width:22240;height:16764;visibility:visible;mso-wrap-style:square;v-text-anchor:middle" coordsize="2224087,1676400" o:gfxdata="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" path="m9525,1676400l,504825,1123950,904875,695325,9525,2214562,r9525,1666875l9525,1676400xe" fillcolor="red" strokecolor="#c00000" strokeweight="1pt">
+                <v:shape id="Freeform 10" o:spid="_x0000_s1088" style="position:absolute;left:550;top:653;width:22240;height:16764;visibility:visible;mso-wrap-style:square;v-text-anchor:middle" coordsize="2224087,1676400" o:gfxdata="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" path="m9525,1676400l,504825,1123950,904875,695325,9525,2214562,r9525,1666875l9525,1676400xe" fillcolor="red" strokecolor="#c00000" strokeweight="1pt">
                   <v:fill opacity="7967f"/>
                   <v:path arrowok="t" o:connecttype="custom" o:connectlocs="9525,1676400;0,504825;1123950,904875;695325,9525;2214562,0;2224087,1666875;9525,1676400" o:connectangles="0,0,0,0,0,0,0"/>
                 </v:shape>
-                <v:shape id="Text Box 10" o:spid="_x0000_s1091" type="#_x0000_t202" style="position:absolute;left:12100;top:584;width:7054;height:3569;visibility:visible;mso-wrap-style:square;v-text-anchor:top" o:gfxdata="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" filled="f" stroked="f" strokeweight=".5pt">
+                <v:shape id="Text Box 10" o:spid="_x0000_s1089" type="#_x0000_t202" style="position:absolute;left:12100;top:584;width:7054;height:3569;visibility:visible;mso-wrap-style:square;v-text-anchor:top" o:gfxdata="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" filled="f" stroked="f" strokeweight=".5pt">
                   <v:textbox inset="0,0,0,0">
                     <w:txbxContent>
                       <w:p>
@@ -15841,7 +15183,7 @@
                     </w:txbxContent>
                   </v:textbox>
                 </v:shape>
-                <v:shape id="Text Box 10" o:spid="_x0000_s1092" type="#_x0000_t202" style="position:absolute;left:2887;top:8662;width:7049;height:3569;visibility:visible;mso-wrap-style:square;v-text-anchor:top" o:gfxdata="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" filled="f" stroked="f" strokeweight=".5pt">
+                <v:shape id="Text Box 10" o:spid="_x0000_s1090" type="#_x0000_t202" style="position:absolute;left:2887;top:8662;width:7049;height:3569;visibility:visible;mso-wrap-style:square;v-text-anchor:top" o:gfxdata="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" filled="f" stroked="f" strokeweight=".5pt">
                   <v:textbox inset="0,0,0,0">
                     <w:txbxContent>
                       <w:p>
@@ -15858,7 +15200,7 @@
                     </w:txbxContent>
                   </v:textbox>
                 </v:shape>
-                <v:shape id="_x0000_s1093" type="#_x0000_t202" style="position:absolute;left:12751;top:10690;width:8706;height:4515;visibility:visible;mso-wrap-style:square;v-text-anchor:top" o:gfxdata="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" filled="f" stroked="f" strokeweight=".5pt">
+                <v:shape id="_x0000_s1091" type="#_x0000_t202" style="position:absolute;left:12751;top:10690;width:8706;height:4515;visibility:visible;mso-wrap-style:square;v-text-anchor:top" o:gfxdata="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" filled="f" stroked="f" strokeweight=".5pt">
                   <v:textbox inset="0">
                     <w:txbxContent>
                       <w:p>
@@ -15873,13 +15215,13 @@
                     </w:txbxContent>
                   </v:textbox>
                 </v:shape>
-                <v:oval id="Oval 3" o:spid="_x0000_s1094" style="position:absolute;left:13224;top:1673;width:851;height:902;visibility:visible;mso-wrap-style:square;v-text-anchor:middle" o:gfxdata="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" fillcolor="black [3200]" strokecolor="black [480]" strokeweight="2pt"/>
-                <v:shape id="Straight Arrow Connector 4" o:spid="_x0000_s1095" type="#_x0000_t32" style="position:absolute;left:2200;top:2007;width:11314;height:8443;flip:y;visibility:visible;mso-wrap-style:square" o:connectortype="straight" o:gfxdata="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" strokecolor="#4579b8 [3044]">
+                <v:oval id="Oval 3" o:spid="_x0000_s1092" style="position:absolute;left:13224;top:1673;width:851;height:902;visibility:visible;mso-wrap-style:square;v-text-anchor:middle" o:gfxdata="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" fillcolor="black [3200]" strokecolor="black [480]" strokeweight="2pt"/>
+                <v:shape id="Straight Arrow Connector 4" o:spid="_x0000_s1093" type="#_x0000_t32" style="position:absolute;left:2200;top:2007;width:11314;height:8443;flip:y;visibility:visible;mso-wrap-style:square" o:connectortype="straight" o:gfxdata="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" strokecolor="#4579b8 [3044]">
                   <v:stroke endarrow="block"/>
                 </v:shape>
-                <v:oval id="Oval 3" o:spid="_x0000_s1096" style="position:absolute;left:1605;top:10096;width:851;height:901;visibility:visible;mso-wrap-style:square;v-text-anchor:middle" o:gfxdata="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" fillcolor="black [3200]" strokecolor="black [480]" strokeweight="2pt"/>
-                <v:oval id="Oval 3" o:spid="_x0000_s1097" style="position:absolute;left:4228;top:8250;width:851;height:901;visibility:visible;mso-wrap-style:square;v-text-anchor:middle" o:gfxdata="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" fillcolor="black [3200]" strokecolor="black [480]" strokeweight="2pt"/>
-                <v:shape id="Text Box 10" o:spid="_x0000_s1098" type="#_x0000_t202" style="position:absolute;left:309;top:10690;width:7048;height:3569;visibility:visible;mso-wrap-style:square;v-text-anchor:top" o:gfxdata="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" filled="f" stroked="f" strokeweight=".5pt">
+                <v:oval id="Oval 3" o:spid="_x0000_s1094" style="position:absolute;left:1605;top:10096;width:851;height:901;visibility:visible;mso-wrap-style:square;v-text-anchor:middle" o:gfxdata="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" fillcolor="black [3200]" strokecolor="black [480]" strokeweight="2pt"/>
+                <v:oval id="Oval 3" o:spid="_x0000_s1095" style="position:absolute;left:4228;top:8250;width:851;height:901;visibility:visible;mso-wrap-style:square;v-text-anchor:middle" o:gfxdata="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" fillcolor="black [3200]" strokecolor="black [480]" strokeweight="2pt"/>
+                <v:shape id="Text Box 10" o:spid="_x0000_s1096" type="#_x0000_t202" style="position:absolute;left:309;top:10690;width:7048;height:3569;visibility:visible;mso-wrap-style:square;v-text-anchor:top" o:gfxdata="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" filled="f" stroked="f" strokeweight=".5pt">
                   <v:textbox inset="0,0,0,0">
                     <w:txbxContent>
                       <w:p>
@@ -15896,8 +15238,8 @@
                     </w:txbxContent>
                   </v:textbox>
                 </v:shape>
-                <v:shape id="Diamond 5" o:spid="_x0000_s1099" type="#_x0000_t4" style="position:absolute;left:9133;top:4527;width:786;height:941;flip:x;visibility:visible;mso-wrap-style:square;v-text-anchor:middle" o:gfxdata="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" fillcolor="red" strokecolor="red" strokeweight="2pt"/>
-                <v:shape id="Text Box 10" o:spid="_x0000_s1100" type="#_x0000_t202" style="position:absolute;left:8318;top:4153;width:7049;height:3569;visibility:visible;mso-wrap-style:square;v-text-anchor:top" o:gfxdata="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" filled="f" stroked="f" strokeweight=".5pt">
+                <v:shape id="Diamond 5" o:spid="_x0000_s1097" type="#_x0000_t4" style="position:absolute;left:9133;top:4527;width:786;height:941;flip:x;visibility:visible;mso-wrap-style:square;v-text-anchor:middle" o:gfxdata="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" fillcolor="red" strokecolor="red" strokeweight="2pt"/>
+                <v:shape id="Text Box 10" o:spid="_x0000_s1098" type="#_x0000_t202" style="position:absolute;left:8318;top:4153;width:7049;height:3569;visibility:visible;mso-wrap-style:square;v-text-anchor:top" o:gfxdata="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" filled="f" stroked="f" strokeweight=".5pt">
                   <v:textbox inset="0,0,0,0">
                     <w:txbxContent>
                       <w:p>
@@ -15914,7 +15256,7 @@
                     </w:txbxContent>
                   </v:textbox>
                 </v:shape>
-                <v:shape id="Diamond 5" o:spid="_x0000_s1101" type="#_x0000_t4" style="position:absolute;left:4561;top:8686;width:507;height:635;flip:x;visibility:visible;mso-wrap-style:square;v-text-anchor:middle" o:gfxdata="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" fillcolor="red" strokecolor="red" strokeweight="2pt"/>
+                <v:shape id="Diamond 5" o:spid="_x0000_s1099" type="#_x0000_t4" style="position:absolute;left:4561;top:8686;width:507;height:635;flip:x;visibility:visible;mso-wrap-style:square;v-text-anchor:middle" o:gfxdata="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" fillcolor="red" strokecolor="red" strokeweight="2pt"/>
                 <w10:wrap type="tight"/>
               </v:group>
             </w:pict>

</xml_diff>